<commit_message>
Lecture 10 summary added
</commit_message>
<xml_diff>
--- a/Basic Machine & Deep Learning with TensorFlow.docx
+++ b/Basic Machine & Deep Learning with TensorFlow.docx
@@ -480,21 +480,7 @@
         <w:rPr>
           <w:rFonts w:hint="eastAsia"/>
         </w:rPr>
-        <w:t xml:space="preserve">정해져 </w:t>
-      </w:r>
-      <w:proofErr w:type="gramStart"/>
-      <w:r>
-        <w:rPr>
-          <w:rFonts w:hint="eastAsia"/>
-        </w:rPr>
-        <w:t>있는 이라고</w:t>
-      </w:r>
-      <w:proofErr w:type="gramEnd"/>
-      <w:r>
-        <w:rPr>
-          <w:rFonts w:hint="eastAsia"/>
-        </w:rPr>
-        <w:t xml:space="preserve"> 생각하면 편하다.</w:t>
+        <w:t>정해져 있는 이라고 생각하면 편하다.</w:t>
       </w:r>
     </w:p>
     <w:p>
@@ -716,15 +702,7 @@
         <w:ind w:leftChars="0"/>
       </w:pPr>
       <w:r>
-        <w:t xml:space="preserve">Image </w:t>
-      </w:r>
-      <w:proofErr w:type="gramStart"/>
-      <w:r>
-        <w:t>labeling:</w:t>
-      </w:r>
-      <w:proofErr w:type="gramEnd"/>
-      <w:r>
-        <w:t xml:space="preserve"> learning from tagged images</w:t>
+        <w:t>Image labeling: learning from tagged images</w:t>
       </w:r>
     </w:p>
     <w:p>
@@ -15370,7 +15348,6 @@
         <w:t>X_std</w:t>
       </w:r>
       <w:proofErr w:type="spellEnd"/>
-      <w:proofErr w:type="gramStart"/>
       <w:r>
         <w:rPr>
           <w:rFonts w:hint="eastAsia"/>
@@ -15378,11 +15355,7 @@
         <w:t>[</w:t>
       </w:r>
       <w:r>
-        <w:t>:,</w:t>
-      </w:r>
-      <w:proofErr w:type="gramEnd"/>
-      <w:r>
-        <w:t>0] = (X[:,0] – X[:,0].mean()) / X[:,0].std()</w:t>
+        <w:t>:,0] = (X[:,0] – X[:,0].mean()) / X[:,0].std()</w:t>
       </w:r>
     </w:p>
     <w:p>
@@ -17439,15 +17412,7 @@
         <w:t>CIFAR</w:t>
       </w:r>
       <w:r>
-        <w:t xml:space="preserve">(Canadian Institute </w:t>
-      </w:r>
-      <w:proofErr w:type="gramStart"/>
-      <w:r>
-        <w:t>For</w:t>
-      </w:r>
-      <w:proofErr w:type="gramEnd"/>
-      <w:r>
-        <w:t xml:space="preserve"> Advanced Research)</w:t>
+        <w:t>(Canadian Institute For Advanced Research)</w:t>
       </w:r>
     </w:p>
     <w:p>
@@ -19950,15 +19915,7 @@
         <w:rPr>
           <w:rFonts w:hint="eastAsia"/>
         </w:rPr>
-        <w:t>을 이용하는 것과 비슷하</w:t>
-      </w:r>
-      <w:bookmarkStart w:id="0" w:name="_GoBack"/>
-      <w:bookmarkEnd w:id="0"/>
-      <w:r>
-        <w:rPr>
-          <w:rFonts w:hint="eastAsia"/>
-        </w:rPr>
-        <w:t>다고 생각하면 된다.</w:t>
+        <w:t>을 이용하는 것과 비슷하다고 생각하면 된다.</w:t>
       </w:r>
       <w:r>
         <w:t xml:space="preserve"> Chain rule</w:t>
@@ -20335,9 +20292,2510 @@
       <w:pPr>
         <w:spacing w:after="0" w:line="276" w:lineRule="auto"/>
         <w:rPr>
-          <w:rFonts w:hint="eastAsia"/>
-        </w:rPr>
-      </w:pPr>
+          <w:b/>
+          <w:bCs/>
+        </w:rPr>
+      </w:pPr>
+      <w:r>
+        <w:rPr>
+          <w:rFonts w:hint="eastAsia"/>
+          <w:b/>
+          <w:bCs/>
+        </w:rPr>
+        <w:lastRenderedPageBreak/>
+        <w:t>L</w:t>
+      </w:r>
+      <w:r>
+        <w:rPr>
+          <w:b/>
+          <w:bCs/>
+        </w:rPr>
+        <w:t xml:space="preserve">ecture 10 – </w:t>
+      </w:r>
+      <w:proofErr w:type="spellStart"/>
+      <w:r>
+        <w:rPr>
+          <w:b/>
+          <w:bCs/>
+        </w:rPr>
+        <w:t>ReLU</w:t>
+      </w:r>
+      <w:proofErr w:type="spellEnd"/>
+      <w:r>
+        <w:rPr>
+          <w:b/>
+          <w:bCs/>
+        </w:rPr>
+        <w:t>: Better non-linearity</w:t>
+      </w:r>
+    </w:p>
+    <w:p>
+      <w:pPr>
+        <w:spacing w:after="0" w:line="276" w:lineRule="auto"/>
+      </w:pPr>
+      <w:r>
+        <w:rPr>
+          <w:rFonts w:hint="eastAsia"/>
+        </w:rPr>
+        <w:t>N</w:t>
+      </w:r>
+      <w:r>
+        <w:t>N for XOR</w:t>
+      </w:r>
+    </w:p>
+    <w:p>
+      <w:pPr>
+        <w:pStyle w:val="a3"/>
+        <w:numPr>
+          <w:ilvl w:val="0"/>
+          <w:numId w:val="1"/>
+        </w:numPr>
+        <w:spacing w:after="0" w:line="276" w:lineRule="auto"/>
+        <w:ind w:leftChars="0"/>
+      </w:pPr>
+      <w:r>
+        <w:t xml:space="preserve">Activation function: </w:t>
+      </w:r>
+      <w:r>
+        <w:rPr>
+          <w:rFonts w:hint="eastAsia"/>
+        </w:rPr>
+        <w:t>l</w:t>
+      </w:r>
+      <w:r>
+        <w:t xml:space="preserve">ayer </w:t>
+      </w:r>
+      <w:r>
+        <w:rPr>
+          <w:rFonts w:hint="eastAsia"/>
+        </w:rPr>
+        <w:t xml:space="preserve">사이를 넘어갈 때 특정 값 이상이면 </w:t>
+      </w:r>
+      <w:r>
+        <w:t>activate</w:t>
+      </w:r>
+      <w:r>
+        <w:rPr>
+          <w:rFonts w:hint="eastAsia"/>
+        </w:rPr>
+        <w:t>를 시킨다.</w:t>
+      </w:r>
+      <w:r>
+        <w:t xml:space="preserve"> Sigmoid</w:t>
+      </w:r>
+      <w:r>
+        <w:rPr>
+          <w:rFonts w:hint="eastAsia"/>
+        </w:rPr>
+        <w:t>가 대표적인 예이다.</w:t>
+      </w:r>
+    </w:p>
+    <w:p>
+      <w:pPr>
+        <w:pStyle w:val="a3"/>
+        <w:numPr>
+          <w:ilvl w:val="0"/>
+          <w:numId w:val="1"/>
+        </w:numPr>
+        <w:spacing w:after="0" w:line="276" w:lineRule="auto"/>
+        <w:ind w:leftChars="0"/>
+      </w:pPr>
+      <w:r>
+        <w:rPr>
+          <w:rFonts w:hint="eastAsia"/>
+        </w:rPr>
+        <w:t>가령,</w:t>
+      </w:r>
+      <w:r>
+        <w:t xml:space="preserve"> </w:t>
+      </w:r>
+      <w:r>
+        <w:rPr>
+          <w:rFonts w:hint="eastAsia"/>
+        </w:rPr>
+        <w:t xml:space="preserve">다음과 같은 </w:t>
+      </w:r>
+      <w:r>
+        <w:t>3</w:t>
+      </w:r>
+      <w:r>
+        <w:rPr>
+          <w:rFonts w:hint="eastAsia"/>
+        </w:rPr>
+        <w:t xml:space="preserve">단 </w:t>
+      </w:r>
+      <w:r>
+        <w:t>layer model</w:t>
+      </w:r>
+      <w:r>
+        <w:rPr>
+          <w:rFonts w:hint="eastAsia"/>
+        </w:rPr>
+        <w:t>을 사용한다고 생각하자.</w:t>
+      </w:r>
+    </w:p>
+    <w:p>
+      <w:pPr>
+        <w:pStyle w:val="a3"/>
+        <w:spacing w:after="0" w:line="276" w:lineRule="auto"/>
+        <w:ind w:leftChars="0" w:left="760"/>
+      </w:pPr>
+      <w:r>
+        <w:drawing>
+          <wp:inline distT="0" distB="0" distL="0" distR="0" wp14:anchorId="64D4A421" wp14:editId="4F549998">
+            <wp:extent cx="2301240" cy="539234"/>
+            <wp:effectExtent l="0" t="0" r="3810" b="0"/>
+            <wp:docPr id="22" name="그림 22"/>
+            <wp:cNvGraphicFramePr>
+              <a:graphicFrameLocks xmlns:a="http://schemas.openxmlformats.org/drawingml/2006/main" noChangeAspect="1"/>
+            </wp:cNvGraphicFramePr>
+            <a:graphic xmlns:a="http://schemas.openxmlformats.org/drawingml/2006/main">
+              <a:graphicData uri="http://schemas.openxmlformats.org/drawingml/2006/picture">
+                <pic:pic xmlns:pic="http://schemas.openxmlformats.org/drawingml/2006/picture">
+                  <pic:nvPicPr>
+                    <pic:cNvPr id="1" name=""/>
+                    <pic:cNvPicPr/>
+                  </pic:nvPicPr>
+                  <pic:blipFill>
+                    <a:blip r:embed="rId29"/>
+                    <a:stretch>
+                      <a:fillRect/>
+                    </a:stretch>
+                  </pic:blipFill>
+                  <pic:spPr>
+                    <a:xfrm>
+                      <a:off x="0" y="0"/>
+                      <a:ext cx="2375334" cy="556596"/>
+                    </a:xfrm>
+                    <a:prstGeom prst="rect">
+                      <a:avLst/>
+                    </a:prstGeom>
+                  </pic:spPr>
+                </pic:pic>
+              </a:graphicData>
+            </a:graphic>
+          </wp:inline>
+        </w:drawing>
+      </w:r>
+      <w:r>
+        <w:rPr>
+          <w:rFonts w:hint="eastAsia"/>
+        </w:rPr>
+        <w:t xml:space="preserve"> </w:t>
+      </w:r>
+      <w:r>
+        <w:drawing>
+          <wp:inline distT="0" distB="0" distL="0" distR="0" wp14:anchorId="1B6B69BD" wp14:editId="1F545B4A">
+            <wp:extent cx="2796540" cy="1213301"/>
+            <wp:effectExtent l="0" t="0" r="3810" b="6350"/>
+            <wp:docPr id="23" name="그림 23"/>
+            <wp:cNvGraphicFramePr>
+              <a:graphicFrameLocks xmlns:a="http://schemas.openxmlformats.org/drawingml/2006/main" noChangeAspect="1"/>
+            </wp:cNvGraphicFramePr>
+            <a:graphic xmlns:a="http://schemas.openxmlformats.org/drawingml/2006/main">
+              <a:graphicData uri="http://schemas.openxmlformats.org/drawingml/2006/picture">
+                <pic:pic xmlns:pic="http://schemas.openxmlformats.org/drawingml/2006/picture">
+                  <pic:nvPicPr>
+                    <pic:cNvPr id="1" name=""/>
+                    <pic:cNvPicPr/>
+                  </pic:nvPicPr>
+                  <pic:blipFill>
+                    <a:blip r:embed="rId30"/>
+                    <a:stretch>
+                      <a:fillRect/>
+                    </a:stretch>
+                  </pic:blipFill>
+                  <pic:spPr>
+                    <a:xfrm>
+                      <a:off x="0" y="0"/>
+                      <a:ext cx="2824029" cy="1225227"/>
+                    </a:xfrm>
+                    <a:prstGeom prst="rect">
+                      <a:avLst/>
+                    </a:prstGeom>
+                  </pic:spPr>
+                </pic:pic>
+              </a:graphicData>
+            </a:graphic>
+          </wp:inline>
+        </w:drawing>
+      </w:r>
+    </w:p>
+    <w:p>
+      <w:pPr>
+        <w:pStyle w:val="a3"/>
+        <w:numPr>
+          <w:ilvl w:val="0"/>
+          <w:numId w:val="1"/>
+        </w:numPr>
+        <w:spacing w:after="0" w:line="276" w:lineRule="auto"/>
+        <w:ind w:leftChars="0"/>
+      </w:pPr>
+      <w:r>
+        <w:rPr>
+          <w:rFonts w:hint="eastAsia"/>
+        </w:rPr>
+        <w:t xml:space="preserve">처음의 </w:t>
+      </w:r>
+      <w:r>
+        <w:t>layer</w:t>
+      </w:r>
+      <w:r>
+        <w:rPr>
+          <w:rFonts w:hint="eastAsia"/>
+        </w:rPr>
+        <w:t xml:space="preserve">는 </w:t>
+      </w:r>
+      <w:r>
+        <w:t>input layer, 마지막 layer</w:t>
+      </w:r>
+      <w:r>
+        <w:rPr>
+          <w:rFonts w:hint="eastAsia"/>
+        </w:rPr>
+        <w:t xml:space="preserve">는 </w:t>
+      </w:r>
+      <w:r>
+        <w:t xml:space="preserve">output layer, </w:t>
+      </w:r>
+      <w:r>
+        <w:rPr>
+          <w:rFonts w:hint="eastAsia"/>
+        </w:rPr>
+        <w:t xml:space="preserve">중앙의 </w:t>
+      </w:r>
+      <w:r>
+        <w:t>layer</w:t>
+      </w:r>
+      <w:r>
+        <w:rPr>
+          <w:rFonts w:hint="eastAsia"/>
+        </w:rPr>
+        <w:t xml:space="preserve">는 </w:t>
+      </w:r>
+      <w:r>
+        <w:t>hidden layer</w:t>
+      </w:r>
+      <w:r>
+        <w:rPr>
+          <w:rFonts w:hint="eastAsia"/>
+        </w:rPr>
+        <w:t>라고 한다.</w:t>
+      </w:r>
+    </w:p>
+    <w:p>
+      <w:pPr>
+        <w:spacing w:after="0" w:line="276" w:lineRule="auto"/>
+      </w:pPr>
+      <w:r>
+        <w:rPr>
+          <w:rFonts w:hint="eastAsia"/>
+        </w:rPr>
+        <w:t>P</w:t>
+      </w:r>
+      <w:r>
+        <w:t>oor results?</w:t>
+      </w:r>
+      <w:r>
+        <w:t xml:space="preserve"> – </w:t>
+      </w:r>
+      <w:r>
+        <w:rPr>
+          <w:rFonts w:hint="eastAsia"/>
+        </w:rPr>
+        <w:t xml:space="preserve">vanishing </w:t>
+      </w:r>
+      <w:r>
+        <w:t>gradient problem</w:t>
+      </w:r>
+    </w:p>
+    <w:p>
+      <w:pPr>
+        <w:pStyle w:val="a3"/>
+        <w:numPr>
+          <w:ilvl w:val="0"/>
+          <w:numId w:val="1"/>
+        </w:numPr>
+        <w:spacing w:after="0" w:line="276" w:lineRule="auto"/>
+        <w:ind w:leftChars="0"/>
+      </w:pPr>
+      <w:r>
+        <w:rPr>
+          <w:rFonts w:hint="eastAsia"/>
+        </w:rPr>
+        <w:t xml:space="preserve">9개의 </w:t>
+      </w:r>
+      <w:r>
+        <w:t>layer</w:t>
+      </w:r>
+      <w:r>
+        <w:rPr>
+          <w:rFonts w:hint="eastAsia"/>
+        </w:rPr>
+        <w:t xml:space="preserve">로 </w:t>
+      </w:r>
+      <w:r>
+        <w:t xml:space="preserve">XOR </w:t>
+      </w:r>
+      <w:r>
+        <w:rPr>
+          <w:rFonts w:hint="eastAsia"/>
+        </w:rPr>
+        <w:t>문제를 학습시켰다고 하자.</w:t>
+      </w:r>
+      <w:r>
+        <w:t xml:space="preserve"> Hidden layer</w:t>
+      </w:r>
+      <w:r>
+        <w:rPr>
+          <w:rFonts w:hint="eastAsia"/>
+        </w:rPr>
+        <w:t xml:space="preserve">는 </w:t>
+      </w:r>
+      <w:r>
+        <w:t>5*5</w:t>
+      </w:r>
+      <w:r>
+        <w:rPr>
+          <w:rFonts w:hint="eastAsia"/>
+        </w:rPr>
+        <w:t xml:space="preserve">의 </w:t>
+      </w:r>
+      <w:r>
+        <w:t>weight</w:t>
+      </w:r>
+      <w:r>
+        <w:rPr>
+          <w:rFonts w:hint="eastAsia"/>
+        </w:rPr>
+        <w:t>를 가진다.</w:t>
+      </w:r>
+    </w:p>
+    <w:p>
+      <w:pPr>
+        <w:pStyle w:val="a3"/>
+        <w:numPr>
+          <w:ilvl w:val="0"/>
+          <w:numId w:val="1"/>
+        </w:numPr>
+        <w:spacing w:after="0" w:line="276" w:lineRule="auto"/>
+        <w:ind w:leftChars="0"/>
+      </w:pPr>
+      <w:r>
+        <w:t>Backpropagation</w:t>
+      </w:r>
+      <w:r>
+        <w:rPr>
+          <w:rFonts w:hint="eastAsia"/>
+        </w:rPr>
+        <w:t xml:space="preserve">의 경우 </w:t>
+      </w:r>
+      <w:r>
+        <w:t>2~3</w:t>
+      </w:r>
+      <w:r>
+        <w:rPr>
+          <w:rFonts w:hint="eastAsia"/>
+        </w:rPr>
+        <w:t xml:space="preserve">단 정도의 </w:t>
+      </w:r>
+      <w:r>
+        <w:t>layer</w:t>
+      </w:r>
+      <w:r>
+        <w:rPr>
+          <w:rFonts w:hint="eastAsia"/>
+        </w:rPr>
+        <w:t>는 학습이 비교적 잘 이루어지나,</w:t>
+      </w:r>
+      <w:r>
+        <w:t xml:space="preserve"> </w:t>
+      </w:r>
+      <w:r>
+        <w:rPr>
+          <w:rFonts w:hint="eastAsia"/>
+        </w:rPr>
+        <w:t xml:space="preserve">그 이상의 많은 </w:t>
+      </w:r>
+      <w:r>
+        <w:t>layer</w:t>
+      </w:r>
+      <w:r>
+        <w:rPr>
+          <w:rFonts w:hint="eastAsia"/>
+        </w:rPr>
+        <w:t>를 가지는 경우 학습이 잘 되지 않았다.</w:t>
+      </w:r>
+    </w:p>
+    <w:p>
+      <w:pPr>
+        <w:pStyle w:val="a3"/>
+        <w:numPr>
+          <w:ilvl w:val="0"/>
+          <w:numId w:val="1"/>
+        </w:numPr>
+        <w:spacing w:after="0" w:line="276" w:lineRule="auto"/>
+        <w:ind w:leftChars="0"/>
+      </w:pPr>
+      <w:r>
+        <w:rPr>
+          <w:rFonts w:hint="eastAsia"/>
+        </w:rPr>
+        <w:t xml:space="preserve">이는 </w:t>
+      </w:r>
+      <w:r>
+        <w:t xml:space="preserve">sigmoid </w:t>
+      </w:r>
+      <w:r>
+        <w:rPr>
+          <w:rFonts w:hint="eastAsia"/>
+        </w:rPr>
+        <w:t xml:space="preserve">함수의 특성 상 </w:t>
+      </w:r>
+      <w:r>
+        <w:t>1</w:t>
+      </w:r>
+      <w:r>
+        <w:rPr>
+          <w:rFonts w:hint="eastAsia"/>
+        </w:rPr>
+        <w:t xml:space="preserve">보다 작은 값들이 </w:t>
+      </w:r>
+      <w:r>
+        <w:t>chain rule</w:t>
+      </w:r>
+      <w:r>
+        <w:rPr>
+          <w:rFonts w:hint="eastAsia"/>
+        </w:rPr>
+        <w:t>에 따라 연속해서 곱해지게 되고 i</w:t>
+      </w:r>
+      <w:r>
+        <w:t>nput layer</w:t>
+      </w:r>
+      <w:r>
+        <w:rPr>
+          <w:rFonts w:hint="eastAsia"/>
+        </w:rPr>
+        <w:t>에 도달하게 되면 g</w:t>
+      </w:r>
+      <w:r>
+        <w:t>radient</w:t>
+      </w:r>
+      <w:r>
+        <w:rPr>
+          <w:rFonts w:hint="eastAsia"/>
+        </w:rPr>
+        <w:t>의 크기가 매우 작아지게 된다.</w:t>
+      </w:r>
+    </w:p>
+    <w:p>
+      <w:pPr>
+        <w:pStyle w:val="a3"/>
+        <w:spacing w:after="0" w:line="276" w:lineRule="auto"/>
+        <w:ind w:leftChars="0" w:left="760"/>
+      </w:pPr>
+      <w:r>
+        <w:drawing>
+          <wp:inline distT="0" distB="0" distL="0" distR="0" wp14:anchorId="5406D392" wp14:editId="753F88EA">
+            <wp:extent cx="4960620" cy="820541"/>
+            <wp:effectExtent l="0" t="0" r="0" b="0"/>
+            <wp:docPr id="24" name="그림 24"/>
+            <wp:cNvGraphicFramePr>
+              <a:graphicFrameLocks xmlns:a="http://schemas.openxmlformats.org/drawingml/2006/main" noChangeAspect="1"/>
+            </wp:cNvGraphicFramePr>
+            <a:graphic xmlns:a="http://schemas.openxmlformats.org/drawingml/2006/main">
+              <a:graphicData uri="http://schemas.openxmlformats.org/drawingml/2006/picture">
+                <pic:pic xmlns:pic="http://schemas.openxmlformats.org/drawingml/2006/picture">
+                  <pic:nvPicPr>
+                    <pic:cNvPr id="1" name=""/>
+                    <pic:cNvPicPr/>
+                  </pic:nvPicPr>
+                  <pic:blipFill>
+                    <a:blip r:embed="rId31"/>
+                    <a:stretch>
+                      <a:fillRect/>
+                    </a:stretch>
+                  </pic:blipFill>
+                  <pic:spPr>
+                    <a:xfrm>
+                      <a:off x="0" y="0"/>
+                      <a:ext cx="4969309" cy="821978"/>
+                    </a:xfrm>
+                    <a:prstGeom prst="rect">
+                      <a:avLst/>
+                    </a:prstGeom>
+                  </pic:spPr>
+                </pic:pic>
+              </a:graphicData>
+            </a:graphic>
+          </wp:inline>
+        </w:drawing>
+      </w:r>
+    </w:p>
+    <w:p>
+      <w:pPr>
+        <w:pStyle w:val="a3"/>
+        <w:numPr>
+          <w:ilvl w:val="0"/>
+          <w:numId w:val="1"/>
+        </w:numPr>
+        <w:spacing w:after="0" w:line="276" w:lineRule="auto"/>
+        <w:ind w:leftChars="0"/>
+      </w:pPr>
+      <w:r>
+        <w:rPr>
+          <w:rFonts w:hint="eastAsia"/>
+        </w:rPr>
+        <w:t xml:space="preserve">이는 두 번째 </w:t>
+      </w:r>
+      <w:r>
+        <w:t>NN winter(1986~2006)</w:t>
+      </w:r>
+      <w:r>
+        <w:rPr>
+          <w:rFonts w:hint="eastAsia"/>
+        </w:rPr>
+        <w:t>의 원인이 되기도 한다.</w:t>
+      </w:r>
+    </w:p>
+    <w:p>
+      <w:pPr>
+        <w:pStyle w:val="a3"/>
+        <w:numPr>
+          <w:ilvl w:val="0"/>
+          <w:numId w:val="1"/>
+        </w:numPr>
+        <w:spacing w:after="0" w:line="276" w:lineRule="auto"/>
+        <w:ind w:leftChars="0"/>
+      </w:pPr>
+      <w:r>
+        <w:rPr>
+          <w:rFonts w:hint="eastAsia"/>
+        </w:rPr>
+        <w:t>사실,</w:t>
+      </w:r>
+      <w:r>
+        <w:t xml:space="preserve"> </w:t>
+      </w:r>
+      <w:r>
+        <w:rPr>
+          <w:rFonts w:hint="eastAsia"/>
+        </w:rPr>
+        <w:t xml:space="preserve">이 문제는 </w:t>
+      </w:r>
+      <w:r>
+        <w:t>non-linearity function</w:t>
+      </w:r>
+      <w:r>
+        <w:rPr>
+          <w:rFonts w:hint="eastAsia"/>
+        </w:rPr>
+        <w:t>을 잘못 사용했기 때문이다.</w:t>
+      </w:r>
+    </w:p>
+    <w:p>
+      <w:pPr>
+        <w:spacing w:after="0" w:line="276" w:lineRule="auto"/>
+        <w:rPr>
+          <w:rFonts w:hint="eastAsia"/>
+        </w:rPr>
+      </w:pPr>
+      <w:r>
+        <w:t>Geoffrey Hinton’s summary of findings up to toda</w:t>
+      </w:r>
+      <w:r>
+        <w:t>y</w:t>
+      </w:r>
+    </w:p>
+    <w:p>
+      <w:pPr>
+        <w:pStyle w:val="a3"/>
+        <w:numPr>
+          <w:ilvl w:val="0"/>
+          <w:numId w:val="1"/>
+        </w:numPr>
+        <w:spacing w:after="0" w:line="276" w:lineRule="auto"/>
+        <w:ind w:leftChars="0"/>
+      </w:pPr>
+      <w:r>
+        <w:t>Our labeled datasets were thousands of times too small.</w:t>
+      </w:r>
+    </w:p>
+    <w:p>
+      <w:pPr>
+        <w:pStyle w:val="a3"/>
+        <w:numPr>
+          <w:ilvl w:val="0"/>
+          <w:numId w:val="1"/>
+        </w:numPr>
+        <w:spacing w:after="0" w:line="276" w:lineRule="auto"/>
+        <w:ind w:leftChars="0"/>
+      </w:pPr>
+      <w:r>
+        <w:t>Our computers were millions of times too slow.</w:t>
+      </w:r>
+    </w:p>
+    <w:p>
+      <w:pPr>
+        <w:pStyle w:val="a3"/>
+        <w:numPr>
+          <w:ilvl w:val="0"/>
+          <w:numId w:val="1"/>
+        </w:numPr>
+        <w:spacing w:after="0" w:line="276" w:lineRule="auto"/>
+        <w:ind w:leftChars="0"/>
+      </w:pPr>
+      <w:r>
+        <w:t>We initialized the weights in a stupid way.</w:t>
+      </w:r>
+    </w:p>
+    <w:p>
+      <w:pPr>
+        <w:pStyle w:val="a3"/>
+        <w:numPr>
+          <w:ilvl w:val="0"/>
+          <w:numId w:val="1"/>
+        </w:numPr>
+        <w:spacing w:after="0" w:line="276" w:lineRule="auto"/>
+        <w:ind w:leftChars="0"/>
+        <w:rPr>
+          <w:rFonts w:hint="eastAsia"/>
+        </w:rPr>
+      </w:pPr>
+      <w:r>
+        <w:t>We used the wrong type of non-linearity.</w:t>
+      </w:r>
+    </w:p>
+    <w:p>
+      <w:pPr>
+        <w:spacing w:after="0" w:line="276" w:lineRule="auto"/>
+      </w:pPr>
+    </w:p>
+    <w:p>
+      <w:pPr>
+        <w:spacing w:after="0" w:line="276" w:lineRule="auto"/>
+      </w:pPr>
+    </w:p>
+    <w:p>
+      <w:pPr>
+        <w:spacing w:after="0" w:line="276" w:lineRule="auto"/>
+      </w:pPr>
+    </w:p>
+    <w:p>
+      <w:pPr>
+        <w:spacing w:after="0" w:line="276" w:lineRule="auto"/>
+      </w:pPr>
+    </w:p>
+    <w:p>
+      <w:pPr>
+        <w:spacing w:after="0" w:line="276" w:lineRule="auto"/>
+      </w:pPr>
+    </w:p>
+    <w:p>
+      <w:pPr>
+        <w:spacing w:after="0" w:line="276" w:lineRule="auto"/>
+        <w:rPr>
+          <w:rFonts w:hint="eastAsia"/>
+        </w:rPr>
+      </w:pPr>
+    </w:p>
+    <w:p>
+      <w:pPr>
+        <w:spacing w:after="0" w:line="276" w:lineRule="auto"/>
+      </w:pPr>
+      <w:proofErr w:type="spellStart"/>
+      <w:r>
+        <w:rPr>
+          <w:rFonts w:hint="eastAsia"/>
+        </w:rPr>
+        <w:lastRenderedPageBreak/>
+        <w:t>R</w:t>
+      </w:r>
+      <w:r>
+        <w:t>eLU</w:t>
+      </w:r>
+      <w:proofErr w:type="spellEnd"/>
+      <w:r>
+        <w:t>: Rectified Linear Unit</w:t>
+      </w:r>
+    </w:p>
+    <w:p>
+      <w:pPr>
+        <w:pStyle w:val="a3"/>
+        <w:numPr>
+          <w:ilvl w:val="0"/>
+          <w:numId w:val="1"/>
+        </w:numPr>
+        <w:spacing w:after="0" w:line="276" w:lineRule="auto"/>
+        <w:ind w:leftChars="0"/>
+      </w:pPr>
+      <w:r>
+        <w:rPr>
+          <w:rFonts w:hint="eastAsia"/>
+        </w:rPr>
+        <w:t>N</w:t>
+      </w:r>
+      <w:r>
+        <w:t>N</w:t>
+      </w:r>
+      <w:r>
+        <w:rPr>
+          <w:rFonts w:hint="eastAsia"/>
+        </w:rPr>
+        <w:t xml:space="preserve">에서는 </w:t>
+      </w:r>
+      <w:r>
+        <w:t>sigmoid</w:t>
+      </w:r>
+      <w:r>
+        <w:rPr>
+          <w:rFonts w:hint="eastAsia"/>
+        </w:rPr>
+        <w:t>를 사용하지 않는 것이 좋다.</w:t>
+      </w:r>
+      <w:r>
+        <w:t xml:space="preserve"> Squishing function</w:t>
+      </w:r>
+      <w:r>
+        <w:rPr>
+          <w:rFonts w:hint="eastAsia"/>
+        </w:rPr>
+        <w:t>이기 때문이다.</w:t>
+      </w:r>
+    </w:p>
+    <w:p>
+      <w:pPr>
+        <w:pStyle w:val="a3"/>
+        <w:numPr>
+          <w:ilvl w:val="0"/>
+          <w:numId w:val="1"/>
+        </w:numPr>
+        <w:spacing w:after="0" w:line="276" w:lineRule="auto"/>
+        <w:ind w:leftChars="0"/>
+      </w:pPr>
+      <w:proofErr w:type="spellStart"/>
+      <w:r>
+        <w:rPr>
+          <w:rFonts w:hint="eastAsia"/>
+        </w:rPr>
+        <w:t>R</w:t>
+      </w:r>
+      <w:r>
+        <w:t>eLU</w:t>
+      </w:r>
+      <w:proofErr w:type="spellEnd"/>
+      <w:r>
+        <w:t xml:space="preserve"> </w:t>
+      </w:r>
+      <w:r>
+        <w:rPr>
+          <w:rFonts w:hint="eastAsia"/>
+        </w:rPr>
+        <w:t xml:space="preserve">function은 </w:t>
+      </w:r>
+      <w:r>
+        <w:t xml:space="preserve">다음과 </w:t>
+      </w:r>
+      <w:r>
+        <w:rPr>
+          <w:rFonts w:hint="eastAsia"/>
+        </w:rPr>
+        <w:t>같은 모양을 가진다.</w:t>
+      </w:r>
+    </w:p>
+    <w:p>
+      <w:pPr>
+        <w:pStyle w:val="a3"/>
+        <w:spacing w:after="0" w:line="276" w:lineRule="auto"/>
+        <w:ind w:leftChars="0" w:left="760"/>
+      </w:pPr>
+      <w:r>
+        <w:rPr>
+          <w:noProof/>
+        </w:rPr>
+        <w:drawing>
+          <wp:inline distT="0" distB="0" distL="0" distR="0" wp14:anchorId="4D7C8E92" wp14:editId="71AB49B1">
+            <wp:extent cx="2209800" cy="1005745"/>
+            <wp:effectExtent l="0" t="0" r="0" b="4445"/>
+            <wp:docPr id="25" name="그림 25" descr="relu 이미지 검색결과"/>
+            <wp:cNvGraphicFramePr>
+              <a:graphicFrameLocks xmlns:a="http://schemas.openxmlformats.org/drawingml/2006/main" noChangeAspect="1"/>
+            </wp:cNvGraphicFramePr>
+            <a:graphic xmlns:a="http://schemas.openxmlformats.org/drawingml/2006/main">
+              <a:graphicData uri="http://schemas.openxmlformats.org/drawingml/2006/picture">
+                <pic:pic xmlns:pic="http://schemas.openxmlformats.org/drawingml/2006/picture">
+                  <pic:nvPicPr>
+                    <pic:cNvPr id="0" name="Picture 1" descr="relu 이미지 검색결과"/>
+                    <pic:cNvPicPr>
+                      <a:picLocks noChangeAspect="1" noChangeArrowheads="1"/>
+                    </pic:cNvPicPr>
+                  </pic:nvPicPr>
+                  <pic:blipFill>
+                    <a:blip r:embed="rId32" cstate="print">
+                      <a:extLst>
+                        <a:ext uri="{28A0092B-C50C-407E-A947-70E740481C1C}">
+                          <a14:useLocalDpi xmlns:a14="http://schemas.microsoft.com/office/drawing/2010/main" val="0"/>
+                        </a:ext>
+                      </a:extLst>
+                    </a:blip>
+                    <a:srcRect/>
+                    <a:stretch>
+                      <a:fillRect/>
+                    </a:stretch>
+                  </pic:blipFill>
+                  <pic:spPr bwMode="auto">
+                    <a:xfrm>
+                      <a:off x="0" y="0"/>
+                      <a:ext cx="2219066" cy="1009962"/>
+                    </a:xfrm>
+                    <a:prstGeom prst="rect">
+                      <a:avLst/>
+                    </a:prstGeom>
+                    <a:noFill/>
+                    <a:ln>
+                      <a:noFill/>
+                    </a:ln>
+                  </pic:spPr>
+                </pic:pic>
+              </a:graphicData>
+            </a:graphic>
+          </wp:inline>
+        </w:drawing>
+      </w:r>
+    </w:p>
+    <w:p>
+      <w:pPr>
+        <w:pStyle w:val="a3"/>
+        <w:numPr>
+          <w:ilvl w:val="0"/>
+          <w:numId w:val="1"/>
+        </w:numPr>
+        <w:spacing w:after="0" w:line="276" w:lineRule="auto"/>
+        <w:ind w:leftChars="0"/>
+      </w:pPr>
+      <w:r>
+        <w:rPr>
+          <w:rFonts w:hint="eastAsia"/>
+        </w:rPr>
+        <w:t>T</w:t>
+      </w:r>
+      <w:r>
+        <w:t>F</w:t>
+      </w:r>
+      <w:r>
+        <w:rPr>
+          <w:rFonts w:hint="eastAsia"/>
+        </w:rPr>
+        <w:t xml:space="preserve">에서 사용시는 </w:t>
+      </w:r>
+      <w:proofErr w:type="spellStart"/>
+      <w:r>
+        <w:t>tf.nn.relu</w:t>
+      </w:r>
+      <w:proofErr w:type="spellEnd"/>
+      <w:r>
+        <w:t>()</w:t>
+      </w:r>
+      <w:r>
+        <w:rPr>
+          <w:rFonts w:hint="eastAsia"/>
+        </w:rPr>
+        <w:t>로 사용한다.</w:t>
+      </w:r>
+    </w:p>
+    <w:p>
+      <w:pPr>
+        <w:pStyle w:val="a3"/>
+        <w:numPr>
+          <w:ilvl w:val="0"/>
+          <w:numId w:val="1"/>
+        </w:numPr>
+        <w:spacing w:after="0" w:line="276" w:lineRule="auto"/>
+        <w:ind w:leftChars="0"/>
+      </w:pPr>
+      <w:r>
+        <w:rPr>
+          <w:rFonts w:hint="eastAsia"/>
+        </w:rPr>
+        <w:t>N</w:t>
+      </w:r>
+      <w:r>
+        <w:t>N</w:t>
+      </w:r>
+      <w:r>
+        <w:rPr>
+          <w:rFonts w:hint="eastAsia"/>
+        </w:rPr>
+        <w:t xml:space="preserve">에서 마지막 단에서는 </w:t>
+      </w:r>
+      <w:r>
+        <w:t xml:space="preserve">0~1 </w:t>
+      </w:r>
+      <w:r>
+        <w:rPr>
+          <w:rFonts w:hint="eastAsia"/>
+        </w:rPr>
+        <w:t xml:space="preserve">사이의 값이 필요하기 때문에 </w:t>
+      </w:r>
+      <w:r>
+        <w:t>sigmoid</w:t>
+      </w:r>
+      <w:r>
+        <w:rPr>
+          <w:rFonts w:hint="eastAsia"/>
+        </w:rPr>
+        <w:t>를 사용해야 한다.</w:t>
+      </w:r>
+    </w:p>
+    <w:p>
+      <w:pPr>
+        <w:spacing w:after="0" w:line="276" w:lineRule="auto"/>
+      </w:pPr>
+      <w:r>
+        <w:t>A</w:t>
+      </w:r>
+      <w:r>
+        <w:rPr>
+          <w:rFonts w:hint="eastAsia"/>
+        </w:rPr>
+        <w:t xml:space="preserve">ctivation </w:t>
+      </w:r>
+      <w:r>
+        <w:t>functions</w:t>
+      </w:r>
+    </w:p>
+    <w:p>
+      <w:pPr>
+        <w:pStyle w:val="a3"/>
+        <w:numPr>
+          <w:ilvl w:val="0"/>
+          <w:numId w:val="1"/>
+        </w:numPr>
+        <w:spacing w:after="0" w:line="276" w:lineRule="auto"/>
+        <w:ind w:leftChars="0"/>
+      </w:pPr>
+      <w:r>
+        <w:rPr>
+          <w:noProof/>
+        </w:rPr>
+        <w:drawing>
+          <wp:anchor distT="0" distB="0" distL="114300" distR="114300" simplePos="0" relativeHeight="251658240" behindDoc="0" locked="0" layoutInCell="1" allowOverlap="1" wp14:anchorId="53753773" wp14:editId="2E79566A">
+            <wp:simplePos x="0" y="0"/>
+            <wp:positionH relativeFrom="column">
+              <wp:posOffset>2087880</wp:posOffset>
+            </wp:positionH>
+            <wp:positionV relativeFrom="paragraph">
+              <wp:posOffset>23495</wp:posOffset>
+            </wp:positionV>
+            <wp:extent cx="3230880" cy="1385634"/>
+            <wp:effectExtent l="0" t="0" r="7620" b="5080"/>
+            <wp:wrapThrough wrapText="bothSides">
+              <wp:wrapPolygon edited="0">
+                <wp:start x="0" y="0"/>
+                <wp:lineTo x="0" y="21382"/>
+                <wp:lineTo x="21524" y="21382"/>
+                <wp:lineTo x="21524" y="0"/>
+                <wp:lineTo x="0" y="0"/>
+              </wp:wrapPolygon>
+            </wp:wrapThrough>
+            <wp:docPr id="26" name="그림 26" descr="maxout activation function 이미지 검색결과"/>
+            <wp:cNvGraphicFramePr>
+              <a:graphicFrameLocks xmlns:a="http://schemas.openxmlformats.org/drawingml/2006/main" noChangeAspect="1"/>
+            </wp:cNvGraphicFramePr>
+            <a:graphic xmlns:a="http://schemas.openxmlformats.org/drawingml/2006/main">
+              <a:graphicData uri="http://schemas.openxmlformats.org/drawingml/2006/picture">
+                <pic:pic xmlns:pic="http://schemas.openxmlformats.org/drawingml/2006/picture">
+                  <pic:nvPicPr>
+                    <pic:cNvPr id="0" name="Picture 3" descr="maxout activation function 이미지 검색결과"/>
+                    <pic:cNvPicPr>
+                      <a:picLocks noChangeAspect="1" noChangeArrowheads="1"/>
+                    </pic:cNvPicPr>
+                  </pic:nvPicPr>
+                  <pic:blipFill>
+                    <a:blip r:embed="rId33" cstate="print">
+                      <a:extLst>
+                        <a:ext uri="{28A0092B-C50C-407E-A947-70E740481C1C}">
+                          <a14:useLocalDpi xmlns:a14="http://schemas.microsoft.com/office/drawing/2010/main" val="0"/>
+                        </a:ext>
+                      </a:extLst>
+                    </a:blip>
+                    <a:srcRect/>
+                    <a:stretch>
+                      <a:fillRect/>
+                    </a:stretch>
+                  </pic:blipFill>
+                  <pic:spPr bwMode="auto">
+                    <a:xfrm>
+                      <a:off x="0" y="0"/>
+                      <a:ext cx="3230880" cy="1385634"/>
+                    </a:xfrm>
+                    <a:prstGeom prst="rect">
+                      <a:avLst/>
+                    </a:prstGeom>
+                    <a:noFill/>
+                    <a:ln>
+                      <a:noFill/>
+                    </a:ln>
+                  </pic:spPr>
+                </pic:pic>
+              </a:graphicData>
+            </a:graphic>
+            <wp14:sizeRelH relativeFrom="page">
+              <wp14:pctWidth>0</wp14:pctWidth>
+            </wp14:sizeRelH>
+            <wp14:sizeRelV relativeFrom="page">
+              <wp14:pctHeight>0</wp14:pctHeight>
+            </wp14:sizeRelV>
+          </wp:anchor>
+        </w:drawing>
+      </w:r>
+      <w:r>
+        <w:rPr>
+          <w:rFonts w:hint="eastAsia"/>
+        </w:rPr>
+        <w:t>S</w:t>
+      </w:r>
+      <w:r>
+        <w:t>igmoid</w:t>
+      </w:r>
+    </w:p>
+    <w:p>
+      <w:pPr>
+        <w:pStyle w:val="a3"/>
+        <w:numPr>
+          <w:ilvl w:val="0"/>
+          <w:numId w:val="1"/>
+        </w:numPr>
+        <w:spacing w:after="0" w:line="276" w:lineRule="auto"/>
+        <w:ind w:leftChars="0"/>
+      </w:pPr>
+      <w:r>
+        <w:t>Tanh</w:t>
+      </w:r>
+    </w:p>
+    <w:p>
+      <w:pPr>
+        <w:pStyle w:val="a3"/>
+        <w:numPr>
+          <w:ilvl w:val="0"/>
+          <w:numId w:val="1"/>
+        </w:numPr>
+        <w:spacing w:after="0" w:line="276" w:lineRule="auto"/>
+        <w:ind w:leftChars="0"/>
+      </w:pPr>
+      <w:proofErr w:type="spellStart"/>
+      <w:r>
+        <w:rPr>
+          <w:rFonts w:hint="eastAsia"/>
+        </w:rPr>
+        <w:t>R</w:t>
+      </w:r>
+      <w:r>
+        <w:t>eLU</w:t>
+      </w:r>
+      <w:proofErr w:type="spellEnd"/>
+    </w:p>
+    <w:p>
+      <w:pPr>
+        <w:pStyle w:val="a3"/>
+        <w:numPr>
+          <w:ilvl w:val="0"/>
+          <w:numId w:val="1"/>
+        </w:numPr>
+        <w:spacing w:after="0" w:line="276" w:lineRule="auto"/>
+        <w:ind w:leftChars="0"/>
+      </w:pPr>
+      <w:r>
+        <w:rPr>
+          <w:rFonts w:hint="eastAsia"/>
+        </w:rPr>
+        <w:t>L</w:t>
+      </w:r>
+      <w:r>
+        <w:t xml:space="preserve">eaky </w:t>
+      </w:r>
+      <w:proofErr w:type="spellStart"/>
+      <w:r>
+        <w:t>ReLU</w:t>
+      </w:r>
+      <w:proofErr w:type="spellEnd"/>
+    </w:p>
+    <w:p>
+      <w:pPr>
+        <w:pStyle w:val="a3"/>
+        <w:numPr>
+          <w:ilvl w:val="0"/>
+          <w:numId w:val="1"/>
+        </w:numPr>
+        <w:spacing w:after="0" w:line="276" w:lineRule="auto"/>
+        <w:ind w:leftChars="0"/>
+      </w:pPr>
+      <w:r>
+        <w:rPr>
+          <w:rFonts w:hint="eastAsia"/>
+        </w:rPr>
+        <w:t>E</w:t>
+      </w:r>
+      <w:r>
+        <w:t>LU</w:t>
+      </w:r>
+    </w:p>
+    <w:p>
+      <w:pPr>
+        <w:pStyle w:val="a3"/>
+        <w:numPr>
+          <w:ilvl w:val="0"/>
+          <w:numId w:val="1"/>
+        </w:numPr>
+        <w:spacing w:after="0" w:line="276" w:lineRule="auto"/>
+        <w:ind w:leftChars="0"/>
+      </w:pPr>
+      <w:proofErr w:type="spellStart"/>
+      <w:r>
+        <w:t>Maxout</w:t>
+      </w:r>
+      <w:proofErr w:type="spellEnd"/>
+    </w:p>
+    <w:p>
+      <w:pPr>
+        <w:spacing w:after="0" w:line="276" w:lineRule="auto"/>
+      </w:pPr>
+      <w:r>
+        <w:t>Initializing weights</w:t>
+      </w:r>
+    </w:p>
+    <w:p>
+      <w:pPr>
+        <w:pStyle w:val="a3"/>
+        <w:numPr>
+          <w:ilvl w:val="0"/>
+          <w:numId w:val="1"/>
+        </w:numPr>
+        <w:spacing w:after="0" w:line="276" w:lineRule="auto"/>
+        <w:ind w:leftChars="0"/>
+      </w:pPr>
+      <w:r>
+        <w:rPr>
+          <w:rFonts w:hint="eastAsia"/>
+        </w:rPr>
+        <w:t xml:space="preserve">같은 </w:t>
+      </w:r>
+      <w:proofErr w:type="spellStart"/>
+      <w:r>
+        <w:t>ReLU</w:t>
+      </w:r>
+      <w:proofErr w:type="spellEnd"/>
+      <w:r>
+        <w:t xml:space="preserve"> 함수를 </w:t>
+      </w:r>
+      <w:r>
+        <w:rPr>
+          <w:rFonts w:hint="eastAsia"/>
+        </w:rPr>
+        <w:t xml:space="preserve">사용해도 </w:t>
+      </w:r>
+      <w:r>
+        <w:t>weight</w:t>
+      </w:r>
+      <w:r>
+        <w:rPr>
+          <w:rFonts w:hint="eastAsia"/>
+        </w:rPr>
+        <w:t>에 따라서 학습 효율 등이 달라지게 된다.</w:t>
+      </w:r>
+    </w:p>
+    <w:p>
+      <w:pPr>
+        <w:pStyle w:val="a3"/>
+        <w:numPr>
+          <w:ilvl w:val="0"/>
+          <w:numId w:val="1"/>
+        </w:numPr>
+        <w:spacing w:after="0" w:line="276" w:lineRule="auto"/>
+        <w:ind w:leftChars="0"/>
+      </w:pPr>
+      <w:r>
+        <w:rPr>
+          <w:rFonts w:hint="eastAsia"/>
+        </w:rPr>
+        <w:t>즉,</w:t>
+      </w:r>
+      <w:r>
+        <w:t xml:space="preserve"> initial weight</w:t>
+      </w:r>
+      <w:r>
+        <w:rPr>
+          <w:rFonts w:hint="eastAsia"/>
+        </w:rPr>
+        <w:t>를 설정할 때에는 굉장히 유의해야 한다.</w:t>
+      </w:r>
+    </w:p>
+    <w:p>
+      <w:pPr>
+        <w:pStyle w:val="a3"/>
+        <w:numPr>
+          <w:ilvl w:val="0"/>
+          <w:numId w:val="1"/>
+        </w:numPr>
+        <w:spacing w:after="0" w:line="276" w:lineRule="auto"/>
+        <w:ind w:leftChars="0"/>
+      </w:pPr>
+      <w:r>
+        <w:t>Weight</w:t>
+      </w:r>
+      <w:r>
+        <w:rPr>
+          <w:rFonts w:hint="eastAsia"/>
+        </w:rPr>
+        <w:t xml:space="preserve">는 모두 </w:t>
+      </w:r>
+      <w:r>
+        <w:t>0</w:t>
+      </w:r>
+      <w:r>
+        <w:rPr>
+          <w:rFonts w:hint="eastAsia"/>
+        </w:rPr>
+        <w:t>이 되면 안 된다.</w:t>
+      </w:r>
+      <w:r>
+        <w:t xml:space="preserve"> </w:t>
+      </w:r>
+      <w:r>
+        <w:rPr>
+          <w:rFonts w:hint="eastAsia"/>
+        </w:rPr>
+        <w:t>학습이 전혀 진행되지 않는다.</w:t>
+      </w:r>
+    </w:p>
+    <w:p>
+      <w:pPr>
+        <w:pStyle w:val="a3"/>
+        <w:numPr>
+          <w:ilvl w:val="0"/>
+          <w:numId w:val="1"/>
+        </w:numPr>
+        <w:spacing w:after="0" w:line="276" w:lineRule="auto"/>
+        <w:ind w:leftChars="0"/>
+      </w:pPr>
+      <w:r>
+        <w:t>Weight</w:t>
+      </w:r>
+      <w:r>
+        <w:rPr>
+          <w:rFonts w:hint="eastAsia"/>
+        </w:rPr>
+        <w:t>의 개수가 많아 어떻게 설정할지가 굉장히 어렵다.</w:t>
+      </w:r>
+    </w:p>
+    <w:p>
+      <w:pPr>
+        <w:pStyle w:val="a3"/>
+        <w:numPr>
+          <w:ilvl w:val="0"/>
+          <w:numId w:val="1"/>
+        </w:numPr>
+        <w:spacing w:after="0" w:line="276" w:lineRule="auto"/>
+        <w:ind w:leftChars="0"/>
+      </w:pPr>
+      <w:r>
+        <w:rPr>
+          <w:rFonts w:hint="eastAsia"/>
+        </w:rPr>
+        <w:t>이와 관련된 해결책으로,</w:t>
+      </w:r>
+      <w:r>
+        <w:t xml:space="preserve"> Restricted Boatman Machine(RBM)</w:t>
+      </w:r>
+      <w:r>
+        <w:rPr>
+          <w:rFonts w:hint="eastAsia"/>
+        </w:rPr>
+        <w:t xml:space="preserve">이 존재하며 이를 이용해 </w:t>
+      </w:r>
+      <w:r>
+        <w:t>initializing</w:t>
+      </w:r>
+      <w:r>
+        <w:rPr>
+          <w:rFonts w:hint="eastAsia"/>
+        </w:rPr>
+        <w:t xml:space="preserve">을 진행한 </w:t>
+      </w:r>
+      <w:r>
+        <w:t>network</w:t>
+      </w:r>
+      <w:r>
+        <w:rPr>
+          <w:rFonts w:hint="eastAsia"/>
+        </w:rPr>
+        <w:t xml:space="preserve">를 </w:t>
+      </w:r>
+      <w:r>
+        <w:t>Deep Belief Nets(DBM)</w:t>
+      </w:r>
+      <w:r>
+        <w:rPr>
+          <w:rFonts w:hint="eastAsia"/>
+        </w:rPr>
+        <w:t>이라 한다.</w:t>
+      </w:r>
+    </w:p>
+    <w:p>
+      <w:pPr>
+        <w:spacing w:after="0" w:line="276" w:lineRule="auto"/>
+      </w:pPr>
+      <w:r>
+        <w:rPr>
+          <w:rFonts w:hint="eastAsia"/>
+        </w:rPr>
+        <w:t>R</w:t>
+      </w:r>
+      <w:r>
+        <w:t>BM</w:t>
+      </w:r>
+    </w:p>
+    <w:p>
+      <w:pPr>
+        <w:pStyle w:val="a3"/>
+        <w:numPr>
+          <w:ilvl w:val="0"/>
+          <w:numId w:val="1"/>
+        </w:numPr>
+        <w:spacing w:after="0" w:line="276" w:lineRule="auto"/>
+        <w:ind w:leftChars="0"/>
+      </w:pPr>
+      <w:r>
+        <w:t xml:space="preserve">먼저 </w:t>
+      </w:r>
+      <w:r>
+        <w:rPr>
+          <w:rFonts w:hint="eastAsia"/>
+        </w:rPr>
+        <w:t xml:space="preserve">우리가 입력에 대해 </w:t>
+      </w:r>
+      <w:r>
+        <w:t>weight</w:t>
+      </w:r>
+      <w:r>
+        <w:rPr>
+          <w:rFonts w:hint="eastAsia"/>
+        </w:rPr>
+        <w:t>를 곱한 결과를 얻는다.</w:t>
+      </w:r>
+    </w:p>
+    <w:p>
+      <w:pPr>
+        <w:pStyle w:val="a3"/>
+        <w:numPr>
+          <w:ilvl w:val="0"/>
+          <w:numId w:val="1"/>
+        </w:numPr>
+        <w:spacing w:after="0" w:line="276" w:lineRule="auto"/>
+        <w:ind w:leftChars="0"/>
+      </w:pPr>
+      <w:r>
+        <w:rPr>
+          <w:rFonts w:hint="eastAsia"/>
+        </w:rPr>
+        <w:t xml:space="preserve">이후 이 </w:t>
+      </w:r>
+      <w:r>
+        <w:t>weight</w:t>
+      </w:r>
+      <w:r>
+        <w:rPr>
+          <w:rFonts w:hint="eastAsia"/>
+        </w:rPr>
+        <w:t xml:space="preserve">를 동일하게 적용해 </w:t>
+      </w:r>
+      <w:r>
+        <w:t>‘</w:t>
+      </w:r>
+      <w:r>
+        <w:rPr>
+          <w:rFonts w:hint="eastAsia"/>
+        </w:rPr>
+        <w:t>역방향</w:t>
+      </w:r>
+      <w:r>
+        <w:t>’</w:t>
+      </w:r>
+      <w:proofErr w:type="spellStart"/>
+      <w:r>
+        <w:rPr>
+          <w:rFonts w:hint="eastAsia"/>
+        </w:rPr>
+        <w:t>으로</w:t>
+      </w:r>
+      <w:proofErr w:type="spellEnd"/>
+      <w:r>
+        <w:rPr>
+          <w:rFonts w:hint="eastAsia"/>
+        </w:rPr>
+        <w:t xml:space="preserve"> </w:t>
+      </w:r>
+      <w:r>
+        <w:t>input</w:t>
+      </w:r>
+      <w:r>
+        <w:rPr>
+          <w:rFonts w:hint="eastAsia"/>
+        </w:rPr>
+        <w:t xml:space="preserve">을 </w:t>
+      </w:r>
+      <w:r>
+        <w:t>recreate</w:t>
+      </w:r>
+      <w:r>
+        <w:rPr>
+          <w:rFonts w:hint="eastAsia"/>
+        </w:rPr>
+        <w:t>한다.</w:t>
+      </w:r>
+    </w:p>
+    <w:p>
+      <w:pPr>
+        <w:pStyle w:val="a3"/>
+        <w:numPr>
+          <w:ilvl w:val="0"/>
+          <w:numId w:val="1"/>
+        </w:numPr>
+        <w:spacing w:after="0" w:line="276" w:lineRule="auto"/>
+        <w:ind w:leftChars="0"/>
+      </w:pPr>
+      <w:r>
+        <w:rPr>
+          <w:rFonts w:hint="eastAsia"/>
+        </w:rPr>
+        <w:t>이 때,</w:t>
+      </w:r>
+      <w:r>
+        <w:t xml:space="preserve"> </w:t>
+      </w:r>
+      <w:r>
+        <w:rPr>
+          <w:rFonts w:hint="eastAsia"/>
+        </w:rPr>
+        <w:t xml:space="preserve">처음 </w:t>
+      </w:r>
+      <w:r>
+        <w:t>input</w:t>
+      </w:r>
+      <w:r>
+        <w:rPr>
+          <w:rFonts w:hint="eastAsia"/>
+        </w:rPr>
+        <w:t xml:space="preserve">과 </w:t>
+      </w:r>
+      <w:proofErr w:type="spellStart"/>
+      <w:r>
+        <w:rPr>
+          <w:rFonts w:hint="eastAsia"/>
+        </w:rPr>
+        <w:t>재생성된</w:t>
+      </w:r>
+      <w:proofErr w:type="spellEnd"/>
+      <w:r>
+        <w:rPr>
+          <w:rFonts w:hint="eastAsia"/>
+        </w:rPr>
+        <w:t xml:space="preserve"> </w:t>
+      </w:r>
+      <w:r>
+        <w:t>input</w:t>
+      </w:r>
+      <w:r>
+        <w:rPr>
+          <w:rFonts w:hint="eastAsia"/>
+        </w:rPr>
+        <w:t xml:space="preserve">의 차이가 최소가 되는 방향으로 </w:t>
+      </w:r>
+      <w:r>
+        <w:t>weight</w:t>
+      </w:r>
+      <w:r>
+        <w:rPr>
+          <w:rFonts w:hint="eastAsia"/>
+        </w:rPr>
+        <w:t>를 조절한다.</w:t>
+      </w:r>
+    </w:p>
+    <w:p>
+      <w:pPr>
+        <w:pStyle w:val="a3"/>
+        <w:numPr>
+          <w:ilvl w:val="0"/>
+          <w:numId w:val="1"/>
+        </w:numPr>
+        <w:spacing w:after="0" w:line="276" w:lineRule="auto"/>
+        <w:ind w:leftChars="0"/>
+      </w:pPr>
+      <w:r>
+        <w:rPr>
+          <w:rFonts w:hint="eastAsia"/>
+        </w:rPr>
+        <w:t xml:space="preserve">이 과정은 두 </w:t>
+      </w:r>
+      <w:r>
+        <w:t xml:space="preserve">layer </w:t>
+      </w:r>
+      <w:r>
+        <w:rPr>
+          <w:rFonts w:hint="eastAsia"/>
+        </w:rPr>
+        <w:t xml:space="preserve">사이에서 진행되는 </w:t>
+      </w:r>
+      <w:r>
+        <w:rPr>
+          <w:rFonts w:hint="eastAsia"/>
+        </w:rPr>
+        <w:t>과정이라고 생각할 수 있다.</w:t>
+      </w:r>
+    </w:p>
+    <w:p>
+      <w:pPr>
+        <w:spacing w:after="0" w:line="276" w:lineRule="auto"/>
+      </w:pPr>
+      <w:r>
+        <w:rPr>
+          <w:rFonts w:hint="eastAsia"/>
+        </w:rPr>
+        <w:t>R</w:t>
+      </w:r>
+      <w:r>
+        <w:t>BM</w:t>
+      </w:r>
+      <w:r>
+        <w:rPr>
+          <w:rFonts w:hint="eastAsia"/>
+        </w:rPr>
+        <w:t>을 어떻게 사용할 것인가?</w:t>
+      </w:r>
+      <w:r>
+        <w:t xml:space="preserve"> – </w:t>
+      </w:r>
+      <w:r>
+        <w:rPr>
+          <w:rFonts w:hint="eastAsia"/>
+        </w:rPr>
+        <w:t>D</w:t>
+      </w:r>
+      <w:r>
+        <w:t xml:space="preserve">BM, </w:t>
+      </w:r>
+      <w:r>
+        <w:rPr>
+          <w:rFonts w:hint="eastAsia"/>
+        </w:rPr>
+        <w:t>pre-</w:t>
+      </w:r>
+      <w:r>
+        <w:t>training</w:t>
+      </w:r>
+    </w:p>
+    <w:p>
+      <w:pPr>
+        <w:pStyle w:val="a3"/>
+        <w:numPr>
+          <w:ilvl w:val="0"/>
+          <w:numId w:val="1"/>
+        </w:numPr>
+        <w:spacing w:after="0" w:line="276" w:lineRule="auto"/>
+        <w:ind w:leftChars="0"/>
+      </w:pPr>
+      <w:r>
+        <w:rPr>
+          <w:rFonts w:hint="eastAsia"/>
+        </w:rPr>
+        <w:t xml:space="preserve">여러 </w:t>
+      </w:r>
+      <w:r>
+        <w:t>layer</w:t>
+      </w:r>
+      <w:r>
+        <w:rPr>
+          <w:rFonts w:hint="eastAsia"/>
+        </w:rPr>
+        <w:t>가 있겠지만,</w:t>
+      </w:r>
+      <w:r>
+        <w:t xml:space="preserve"> </w:t>
+      </w:r>
+      <w:r>
+        <w:rPr>
+          <w:rFonts w:hint="eastAsia"/>
+        </w:rPr>
+        <w:t xml:space="preserve">입력에 대해 앞의 두 </w:t>
+      </w:r>
+      <w:r>
+        <w:t>layer</w:t>
+      </w:r>
+      <w:r>
+        <w:rPr>
+          <w:rFonts w:hint="eastAsia"/>
+        </w:rPr>
+        <w:t xml:space="preserve">에 대해 </w:t>
+      </w:r>
+      <w:r>
+        <w:t>RBM</w:t>
+      </w:r>
+      <w:r>
+        <w:rPr>
+          <w:rFonts w:hint="eastAsia"/>
+        </w:rPr>
+        <w:t>을 적용하고,</w:t>
+      </w:r>
+      <w:r>
+        <w:t xml:space="preserve"> </w:t>
+      </w:r>
+      <w:r>
+        <w:rPr>
+          <w:rFonts w:hint="eastAsia"/>
+        </w:rPr>
+        <w:t xml:space="preserve">이후 이 </w:t>
+      </w:r>
+      <w:r>
+        <w:t>weight</w:t>
+      </w:r>
+      <w:r>
+        <w:rPr>
+          <w:rFonts w:hint="eastAsia"/>
+        </w:rPr>
+        <w:t xml:space="preserve">가 적용된 </w:t>
+      </w:r>
+      <w:proofErr w:type="spellStart"/>
+      <w:r>
+        <w:rPr>
+          <w:rFonts w:hint="eastAsia"/>
+        </w:rPr>
+        <w:t>입력값을</w:t>
+      </w:r>
+      <w:proofErr w:type="spellEnd"/>
+      <w:r>
+        <w:rPr>
+          <w:rFonts w:hint="eastAsia"/>
+        </w:rPr>
+        <w:t xml:space="preserve"> 이용해 다음의 </w:t>
+      </w:r>
+      <w:r>
+        <w:t>layer</w:t>
+      </w:r>
+      <w:r>
+        <w:rPr>
+          <w:rFonts w:hint="eastAsia"/>
+        </w:rPr>
+        <w:t>에 대해 이 과정을 점진적으로 반복한다.</w:t>
+      </w:r>
+    </w:p>
+    <w:p>
+      <w:pPr>
+        <w:pStyle w:val="a3"/>
+        <w:numPr>
+          <w:ilvl w:val="0"/>
+          <w:numId w:val="1"/>
+        </w:numPr>
+        <w:spacing w:after="0" w:line="276" w:lineRule="auto"/>
+        <w:ind w:leftChars="0"/>
+      </w:pPr>
+      <w:r>
+        <w:t xml:space="preserve">이렇게 </w:t>
+      </w:r>
+      <w:r>
+        <w:rPr>
+          <w:rFonts w:hint="eastAsia"/>
+        </w:rPr>
+        <w:t xml:space="preserve">얻어낸 </w:t>
+      </w:r>
+      <w:r>
+        <w:t>weight</w:t>
+      </w:r>
+      <w:r>
+        <w:rPr>
+          <w:rFonts w:hint="eastAsia"/>
+        </w:rPr>
+        <w:t xml:space="preserve">가 초기화가 된 </w:t>
+      </w:r>
+      <w:r>
+        <w:t>weight</w:t>
+      </w:r>
+      <w:r>
+        <w:rPr>
+          <w:rFonts w:hint="eastAsia"/>
+        </w:rPr>
+        <w:t>이다.</w:t>
+      </w:r>
+    </w:p>
+    <w:p>
+      <w:pPr>
+        <w:spacing w:after="0" w:line="276" w:lineRule="auto"/>
+      </w:pPr>
+    </w:p>
+    <w:p>
+      <w:pPr>
+        <w:spacing w:after="0" w:line="276" w:lineRule="auto"/>
+      </w:pPr>
+    </w:p>
+    <w:p>
+      <w:pPr>
+        <w:spacing w:after="0" w:line="276" w:lineRule="auto"/>
+      </w:pPr>
+      <w:r>
+        <w:rPr>
+          <w:rFonts w:hint="eastAsia"/>
+        </w:rPr>
+        <w:lastRenderedPageBreak/>
+        <w:t>O</w:t>
+      </w:r>
+      <w:r>
+        <w:t>ther initializations</w:t>
+      </w:r>
+    </w:p>
+    <w:p>
+      <w:pPr>
+        <w:pStyle w:val="a3"/>
+        <w:numPr>
+          <w:ilvl w:val="0"/>
+          <w:numId w:val="1"/>
+        </w:numPr>
+        <w:spacing w:after="0" w:line="276" w:lineRule="auto"/>
+        <w:ind w:leftChars="0"/>
+      </w:pPr>
+      <w:r>
+        <w:t>Weight initialization</w:t>
+      </w:r>
+      <w:r>
+        <w:rPr>
+          <w:rFonts w:hint="eastAsia"/>
+        </w:rPr>
+        <w:t xml:space="preserve">을 위해 복잡한 </w:t>
+      </w:r>
+      <w:r>
+        <w:t>RBM</w:t>
+      </w:r>
+      <w:r>
+        <w:rPr>
+          <w:rFonts w:hint="eastAsia"/>
+        </w:rPr>
+        <w:t>을 사용할 필요가 없다.</w:t>
+      </w:r>
+      <w:r>
+        <w:t xml:space="preserve"> </w:t>
+      </w:r>
+      <w:r>
+        <w:rPr>
+          <w:rFonts w:hint="eastAsia"/>
+        </w:rPr>
+        <w:t>간단한 다른 방법을 사용해도 무관하다.</w:t>
+      </w:r>
+    </w:p>
+    <w:p>
+      <w:pPr>
+        <w:pStyle w:val="a3"/>
+        <w:numPr>
+          <w:ilvl w:val="0"/>
+          <w:numId w:val="1"/>
+        </w:numPr>
+        <w:spacing w:after="0" w:line="276" w:lineRule="auto"/>
+        <w:ind w:leftChars="0"/>
+      </w:pPr>
+      <w:r>
+        <w:rPr>
+          <w:rFonts w:hint="eastAsia"/>
+        </w:rPr>
+        <w:t>X</w:t>
+      </w:r>
+      <w:r>
+        <w:t>avier initialization / He’s initialization</w:t>
+      </w:r>
+    </w:p>
+    <w:p>
+      <w:pPr>
+        <w:spacing w:after="0" w:line="276" w:lineRule="auto"/>
+      </w:pPr>
+      <w:r>
+        <w:rPr>
+          <w:rFonts w:hint="eastAsia"/>
+        </w:rPr>
+        <w:t>X</w:t>
+      </w:r>
+      <w:r>
+        <w:t>avier/He initialization</w:t>
+      </w:r>
+    </w:p>
+    <w:p>
+      <w:pPr>
+        <w:pStyle w:val="a3"/>
+        <w:numPr>
+          <w:ilvl w:val="0"/>
+          <w:numId w:val="1"/>
+        </w:numPr>
+        <w:spacing w:after="0" w:line="276" w:lineRule="auto"/>
+        <w:ind w:leftChars="0"/>
+      </w:pPr>
+      <w:r>
+        <w:rPr>
+          <w:rFonts w:hint="eastAsia"/>
+        </w:rPr>
+        <w:t>너무 크지도,</w:t>
+      </w:r>
+      <w:r>
+        <w:t xml:space="preserve"> </w:t>
+      </w:r>
+      <w:r>
+        <w:rPr>
+          <w:rFonts w:hint="eastAsia"/>
+        </w:rPr>
+        <w:t>작지도 않은 값을 사용하고 싶다.</w:t>
+      </w:r>
+    </w:p>
+    <w:p>
+      <w:pPr>
+        <w:pStyle w:val="a3"/>
+        <w:numPr>
+          <w:ilvl w:val="0"/>
+          <w:numId w:val="1"/>
+        </w:numPr>
+        <w:spacing w:after="0" w:line="276" w:lineRule="auto"/>
+        <w:ind w:leftChars="0"/>
+      </w:pPr>
+      <w:r>
+        <w:t>I</w:t>
+      </w:r>
+      <w:r>
+        <w:rPr>
+          <w:rFonts w:hint="eastAsia"/>
+        </w:rPr>
+        <w:t>nput</w:t>
+      </w:r>
+      <w:r>
+        <w:t>(</w:t>
+      </w:r>
+      <w:proofErr w:type="spellStart"/>
+      <w:r>
+        <w:t>fan_in</w:t>
+      </w:r>
+      <w:proofErr w:type="spellEnd"/>
+      <w:r>
+        <w:t>)</w:t>
+      </w:r>
+      <w:r>
+        <w:rPr>
+          <w:rFonts w:hint="eastAsia"/>
+        </w:rPr>
+        <w:t>의 수와 output</w:t>
+      </w:r>
+      <w:r>
+        <w:t>(</w:t>
+      </w:r>
+      <w:proofErr w:type="spellStart"/>
+      <w:r>
+        <w:t>fan_out</w:t>
+      </w:r>
+      <w:proofErr w:type="spellEnd"/>
+      <w:r>
+        <w:t>)</w:t>
+      </w:r>
+      <w:r>
+        <w:rPr>
+          <w:rFonts w:hint="eastAsia"/>
+        </w:rPr>
+        <w:t xml:space="preserve">의 수를 이용해 </w:t>
+      </w:r>
+      <w:r>
+        <w:t>random</w:t>
+      </w:r>
+      <w:r>
+        <w:rPr>
+          <w:rFonts w:hint="eastAsia"/>
+        </w:rPr>
+        <w:t>한 값을 부여한다.</w:t>
+      </w:r>
+    </w:p>
+    <w:p>
+      <w:pPr>
+        <w:pStyle w:val="a3"/>
+        <w:numPr>
+          <w:ilvl w:val="1"/>
+          <w:numId w:val="1"/>
+        </w:numPr>
+        <w:spacing w:after="0" w:line="276" w:lineRule="auto"/>
+        <w:ind w:leftChars="0"/>
+      </w:pPr>
+      <w:r>
+        <w:rPr>
+          <w:rFonts w:hint="eastAsia"/>
+        </w:rPr>
+        <w:t>W</w:t>
+      </w:r>
+      <w:r>
+        <w:t xml:space="preserve"> = </w:t>
+      </w:r>
+      <w:proofErr w:type="spellStart"/>
+      <w:r>
+        <w:t>np.random.randn</w:t>
+      </w:r>
+      <w:proofErr w:type="spellEnd"/>
+      <w:r>
+        <w:t>(</w:t>
+      </w:r>
+      <w:proofErr w:type="spellStart"/>
+      <w:r>
+        <w:t>fan_in</w:t>
+      </w:r>
+      <w:proofErr w:type="spellEnd"/>
+      <w:r>
+        <w:t xml:space="preserve">, </w:t>
+      </w:r>
+      <w:proofErr w:type="spellStart"/>
+      <w:r>
+        <w:t>fan_out</w:t>
+      </w:r>
+      <w:proofErr w:type="spellEnd"/>
+      <w:r>
+        <w:t xml:space="preserve">) / </w:t>
+      </w:r>
+      <w:proofErr w:type="spellStart"/>
+      <w:r>
+        <w:t>np.sqrt</w:t>
+      </w:r>
+      <w:proofErr w:type="spellEnd"/>
+      <w:r>
+        <w:t>(</w:t>
+      </w:r>
+      <w:proofErr w:type="spellStart"/>
+      <w:r>
+        <w:t>fan_in</w:t>
+      </w:r>
+      <w:proofErr w:type="spellEnd"/>
+      <w:r>
+        <w:t xml:space="preserve">)  # </w:t>
+      </w:r>
+      <w:proofErr w:type="spellStart"/>
+      <w:r>
+        <w:t>Glorot</w:t>
+      </w:r>
+      <w:proofErr w:type="spellEnd"/>
+      <w:r>
+        <w:t xml:space="preserve"> et.al 2010</w:t>
+      </w:r>
+    </w:p>
+    <w:p>
+      <w:pPr>
+        <w:pStyle w:val="a3"/>
+        <w:numPr>
+          <w:ilvl w:val="1"/>
+          <w:numId w:val="1"/>
+        </w:numPr>
+        <w:spacing w:after="0" w:line="276" w:lineRule="auto"/>
+        <w:ind w:leftChars="0"/>
+        <w:rPr>
+          <w:rFonts w:hint="eastAsia"/>
+        </w:rPr>
+      </w:pPr>
+      <w:r>
+        <w:rPr>
+          <w:rFonts w:hint="eastAsia"/>
+        </w:rPr>
+        <w:t>W</w:t>
+      </w:r>
+      <w:r>
+        <w:t xml:space="preserve"> = </w:t>
+      </w:r>
+      <w:proofErr w:type="spellStart"/>
+      <w:r>
+        <w:t>np.random.randn</w:t>
+      </w:r>
+      <w:proofErr w:type="spellEnd"/>
+      <w:r>
+        <w:t>(</w:t>
+      </w:r>
+      <w:proofErr w:type="spellStart"/>
+      <w:r>
+        <w:t>fan_in</w:t>
+      </w:r>
+      <w:proofErr w:type="spellEnd"/>
+      <w:r>
+        <w:t xml:space="preserve">, </w:t>
+      </w:r>
+      <w:proofErr w:type="spellStart"/>
+      <w:r>
+        <w:t>fan_out</w:t>
+      </w:r>
+      <w:proofErr w:type="spellEnd"/>
+      <w:r>
+        <w:t xml:space="preserve">) / </w:t>
+      </w:r>
+      <w:proofErr w:type="spellStart"/>
+      <w:r>
+        <w:t>np.sqrt</w:t>
+      </w:r>
+      <w:proofErr w:type="spellEnd"/>
+      <w:r>
+        <w:t>(</w:t>
+      </w:r>
+      <w:proofErr w:type="spellStart"/>
+      <w:r>
+        <w:t>fan_in</w:t>
+      </w:r>
+      <w:proofErr w:type="spellEnd"/>
+      <w:r>
+        <w:t xml:space="preserve"> / 2)  # He et.al 2015</w:t>
+      </w:r>
+    </w:p>
+    <w:p>
+      <w:pPr>
+        <w:spacing w:after="0" w:line="276" w:lineRule="auto"/>
+      </w:pPr>
+      <w:r>
+        <w:t>Overfitting problem</w:t>
+      </w:r>
+    </w:p>
+    <w:p>
+      <w:pPr>
+        <w:pStyle w:val="a3"/>
+        <w:numPr>
+          <w:ilvl w:val="0"/>
+          <w:numId w:val="1"/>
+        </w:numPr>
+        <w:spacing w:after="0" w:line="276" w:lineRule="auto"/>
+        <w:ind w:leftChars="0"/>
+      </w:pPr>
+      <w:r>
+        <w:t>Overfitting</w:t>
+      </w:r>
+      <w:r>
+        <w:rPr>
+          <w:rFonts w:hint="eastAsia"/>
+        </w:rPr>
+        <w:t xml:space="preserve">은 실제보다 주어진 </w:t>
+      </w:r>
+      <w:r>
+        <w:t>dataset</w:t>
+      </w:r>
+      <w:r>
+        <w:rPr>
+          <w:rFonts w:hint="eastAsia"/>
+        </w:rPr>
+        <w:t>에만 학습이 과하게 최적화되는 것을 말한다.</w:t>
+      </w:r>
+    </w:p>
+    <w:p>
+      <w:pPr>
+        <w:pStyle w:val="a3"/>
+        <w:numPr>
+          <w:ilvl w:val="0"/>
+          <w:numId w:val="1"/>
+        </w:numPr>
+        <w:spacing w:after="0" w:line="276" w:lineRule="auto"/>
+        <w:ind w:leftChars="0"/>
+      </w:pPr>
+      <w:r>
+        <w:rPr>
+          <w:rFonts w:hint="eastAsia"/>
+        </w:rPr>
+        <w:t xml:space="preserve">우리가 </w:t>
+      </w:r>
+      <w:r>
+        <w:t>overfitting</w:t>
+      </w:r>
+      <w:r>
+        <w:rPr>
+          <w:rFonts w:hint="eastAsia"/>
+        </w:rPr>
+        <w:t>을 하고 있는지 알 수 있을까?</w:t>
+      </w:r>
+    </w:p>
+    <w:p>
+      <w:pPr>
+        <w:pStyle w:val="a3"/>
+        <w:numPr>
+          <w:ilvl w:val="0"/>
+          <w:numId w:val="1"/>
+        </w:numPr>
+        <w:spacing w:after="0" w:line="276" w:lineRule="auto"/>
+        <w:ind w:leftChars="0"/>
+      </w:pPr>
+      <w:r>
+        <w:t>Training dataset</w:t>
+      </w:r>
+      <w:r>
+        <w:rPr>
+          <w:rFonts w:hint="eastAsia"/>
+        </w:rPr>
+        <w:t>에 대해 매우 높은 정확도를 보</w:t>
+      </w:r>
+      <w:r>
+        <w:t>인다.</w:t>
+      </w:r>
+      <w:r>
+        <w:rPr>
+          <w:rFonts w:hint="eastAsia"/>
+        </w:rPr>
+        <w:t xml:space="preserve"> </w:t>
+      </w:r>
+      <w:r>
+        <w:t xml:space="preserve">(0.99) </w:t>
+      </w:r>
+      <w:r>
+        <w:rPr>
+          <w:rFonts w:hint="eastAsia"/>
+        </w:rPr>
+        <w:t>하지만 실제 데이터를 적용하는 경우 좋지 않은 효율을 보인다.</w:t>
+      </w:r>
+      <w:r>
+        <w:t xml:space="preserve"> (0.85)</w:t>
+      </w:r>
+    </w:p>
+    <w:p>
+      <w:pPr>
+        <w:spacing w:after="0" w:line="276" w:lineRule="auto"/>
+      </w:pPr>
+      <w:r>
+        <w:t>S</w:t>
+      </w:r>
+      <w:r>
+        <w:rPr>
+          <w:rFonts w:hint="eastAsia"/>
+        </w:rPr>
+        <w:t>olutions</w:t>
+      </w:r>
+    </w:p>
+    <w:p>
+      <w:pPr>
+        <w:pStyle w:val="a3"/>
+        <w:numPr>
+          <w:ilvl w:val="0"/>
+          <w:numId w:val="1"/>
+        </w:numPr>
+        <w:spacing w:after="0" w:line="276" w:lineRule="auto"/>
+        <w:ind w:leftChars="0"/>
+      </w:pPr>
+      <w:r>
+        <w:t>Training</w:t>
+      </w:r>
+      <w:r>
+        <w:rPr>
+          <w:rFonts w:hint="eastAsia"/>
+        </w:rPr>
+        <w:t xml:space="preserve"> </w:t>
+      </w:r>
+      <w:r>
+        <w:t>data</w:t>
+      </w:r>
+      <w:r>
+        <w:rPr>
+          <w:rFonts w:hint="eastAsia"/>
+        </w:rPr>
+        <w:t>를 최대한 많이 확보한다.</w:t>
+      </w:r>
+    </w:p>
+    <w:p>
+      <w:pPr>
+        <w:pStyle w:val="a3"/>
+        <w:numPr>
+          <w:ilvl w:val="0"/>
+          <w:numId w:val="1"/>
+        </w:numPr>
+        <w:spacing w:after="0" w:line="276" w:lineRule="auto"/>
+        <w:ind w:leftChars="0"/>
+      </w:pPr>
+      <w:r>
+        <w:t>R</w:t>
+      </w:r>
+      <w:r>
+        <w:rPr>
+          <w:rFonts w:hint="eastAsia"/>
+        </w:rPr>
+        <w:t>egularization을 적용한다.</w:t>
+      </w:r>
+    </w:p>
+    <w:p>
+      <w:pPr>
+        <w:spacing w:after="0" w:line="276" w:lineRule="auto"/>
+      </w:pPr>
+      <w:r>
+        <w:t>R</w:t>
+      </w:r>
+      <w:r>
+        <w:rPr>
+          <w:rFonts w:hint="eastAsia"/>
+        </w:rPr>
+        <w:t xml:space="preserve">egularization </w:t>
+      </w:r>
+    </w:p>
+    <w:p>
+      <w:pPr>
+        <w:pStyle w:val="a3"/>
+        <w:numPr>
+          <w:ilvl w:val="0"/>
+          <w:numId w:val="1"/>
+        </w:numPr>
+        <w:spacing w:after="0" w:line="276" w:lineRule="auto"/>
+        <w:ind w:leftChars="0"/>
+      </w:pPr>
+      <w:r>
+        <w:rPr>
+          <w:rFonts w:hint="eastAsia"/>
+        </w:rPr>
+        <w:t>weight에 너무 큰 수를 부여하지 않는다.</w:t>
+      </w:r>
+    </w:p>
+    <w:p>
+      <w:pPr>
+        <w:pStyle w:val="a3"/>
+        <w:numPr>
+          <w:ilvl w:val="0"/>
+          <w:numId w:val="1"/>
+        </w:numPr>
+        <w:spacing w:after="0" w:line="276" w:lineRule="auto"/>
+        <w:ind w:leftChars="0"/>
+      </w:pPr>
+      <w:r>
+        <w:rPr>
+          <w:rFonts w:hint="eastAsia"/>
+        </w:rPr>
+        <w:t xml:space="preserve">일반적으로 </w:t>
+      </w:r>
+      <w:r>
+        <w:t>L2reg</w:t>
+      </w:r>
+      <w:r>
+        <w:rPr>
+          <w:rFonts w:hint="eastAsia"/>
+        </w:rPr>
+        <w:t>를 많이 사용한다.</w:t>
+      </w:r>
+    </w:p>
+    <w:p>
+      <w:pPr>
+        <w:spacing w:after="0" w:line="276" w:lineRule="auto"/>
+      </w:pPr>
+      <w:r>
+        <w:t>D</w:t>
+      </w:r>
+      <w:r>
+        <w:rPr>
+          <w:rFonts w:hint="eastAsia"/>
+        </w:rPr>
+        <w:t>ropout</w:t>
+      </w:r>
+    </w:p>
+    <w:p>
+      <w:pPr>
+        <w:pStyle w:val="a3"/>
+        <w:numPr>
+          <w:ilvl w:val="0"/>
+          <w:numId w:val="1"/>
+        </w:numPr>
+        <w:spacing w:after="0" w:line="276" w:lineRule="auto"/>
+        <w:ind w:leftChars="0"/>
+      </w:pPr>
+      <w:r>
+        <w:t>Dropout: A Simple Way to Prevent Neural Networks</w:t>
+      </w:r>
+      <w:r>
+        <w:t xml:space="preserve"> </w:t>
+      </w:r>
+      <w:r>
+        <w:t>from Overfitting [Srivastava et al. 2014]</w:t>
+      </w:r>
+    </w:p>
+    <w:p>
+      <w:pPr>
+        <w:pStyle w:val="a3"/>
+        <w:numPr>
+          <w:ilvl w:val="0"/>
+          <w:numId w:val="1"/>
+        </w:numPr>
+        <w:spacing w:after="0" w:line="276" w:lineRule="auto"/>
+        <w:ind w:leftChars="0"/>
+      </w:pPr>
+      <w:r>
+        <w:t>N</w:t>
+      </w:r>
+      <w:r>
+        <w:rPr>
+          <w:rFonts w:hint="eastAsia"/>
+        </w:rPr>
+        <w:t xml:space="preserve">eural </w:t>
+      </w:r>
+      <w:r>
+        <w:t>net</w:t>
+      </w:r>
+      <w:r>
+        <w:rPr>
+          <w:rFonts w:hint="eastAsia"/>
+        </w:rPr>
+        <w:t>을 구성한 뒤,</w:t>
+      </w:r>
+      <w:r>
+        <w:t xml:space="preserve"> random</w:t>
+      </w:r>
+      <w:r>
+        <w:rPr>
+          <w:rFonts w:hint="eastAsia"/>
+        </w:rPr>
+        <w:t>하게 몇 개를 끊어버린다.</w:t>
+      </w:r>
+    </w:p>
+    <w:p>
+      <w:pPr>
+        <w:pStyle w:val="a3"/>
+        <w:numPr>
+          <w:ilvl w:val="0"/>
+          <w:numId w:val="1"/>
+        </w:numPr>
+        <w:spacing w:after="0" w:line="276" w:lineRule="auto"/>
+        <w:ind w:leftChars="0"/>
+      </w:pPr>
+      <w:r>
+        <w:rPr>
+          <w:rFonts w:hint="eastAsia"/>
+        </w:rPr>
+        <w:t>T</w:t>
+      </w:r>
+      <w:r>
+        <w:t>F</w:t>
+      </w:r>
+      <w:r>
+        <w:rPr>
+          <w:rFonts w:hint="eastAsia"/>
+        </w:rPr>
+        <w:t xml:space="preserve">에서는 </w:t>
+      </w:r>
+      <w:r>
+        <w:t>layer</w:t>
+      </w:r>
+      <w:r>
+        <w:rPr>
+          <w:rFonts w:hint="eastAsia"/>
+        </w:rPr>
+        <w:t>를 보내기 전</w:t>
+      </w:r>
+      <w:r>
+        <w:t xml:space="preserve"> dropout rate</w:t>
+      </w:r>
+      <w:r>
+        <w:rPr>
+          <w:rFonts w:hint="eastAsia"/>
+        </w:rPr>
+        <w:t xml:space="preserve">가 있는 다른 </w:t>
+      </w:r>
+      <w:r>
+        <w:t>layer</w:t>
+      </w:r>
+      <w:r>
+        <w:rPr>
+          <w:rFonts w:hint="eastAsia"/>
+        </w:rPr>
+        <w:t>를 하나 만들어</w:t>
+      </w:r>
+      <w:r>
+        <w:t xml:space="preserve"> </w:t>
+      </w:r>
+      <w:r>
+        <w:rPr>
+          <w:rFonts w:hint="eastAsia"/>
+        </w:rPr>
+        <w:t>구현한다.</w:t>
+      </w:r>
+    </w:p>
+    <w:p>
+      <w:pPr>
+        <w:pStyle w:val="a3"/>
+        <w:numPr>
+          <w:ilvl w:val="0"/>
+          <w:numId w:val="1"/>
+        </w:numPr>
+        <w:spacing w:after="0" w:line="276" w:lineRule="auto"/>
+        <w:ind w:leftChars="0"/>
+      </w:pPr>
+      <w:r>
+        <w:rPr>
+          <w:rFonts w:hint="eastAsia"/>
+        </w:rPr>
+        <w:t>조심할 점은</w:t>
+      </w:r>
+      <w:r>
+        <w:t>, dropout</w:t>
+      </w:r>
+      <w:r>
+        <w:rPr>
+          <w:rFonts w:hint="eastAsia"/>
+        </w:rPr>
+        <w:t>은 학습 시에만 적용된다는 점이다.</w:t>
+      </w:r>
+    </w:p>
+    <w:p>
+      <w:pPr>
+        <w:spacing w:after="0" w:line="276" w:lineRule="auto"/>
+      </w:pPr>
+      <w:r>
+        <w:t>E</w:t>
+      </w:r>
+      <w:r>
+        <w:rPr>
+          <w:rFonts w:hint="eastAsia"/>
+        </w:rPr>
+        <w:t>nsemble</w:t>
+      </w:r>
+    </w:p>
+    <w:p>
+      <w:pPr>
+        <w:pStyle w:val="a3"/>
+        <w:numPr>
+          <w:ilvl w:val="0"/>
+          <w:numId w:val="1"/>
+        </w:numPr>
+        <w:spacing w:after="0" w:line="276" w:lineRule="auto"/>
+        <w:ind w:leftChars="0"/>
+        <w:rPr>
+          <w:rFonts w:hint="eastAsia"/>
+        </w:rPr>
+      </w:pPr>
+      <w:r>
+        <w:t>D</w:t>
+      </w:r>
+      <w:r>
+        <w:rPr>
+          <w:rFonts w:hint="eastAsia"/>
+        </w:rPr>
+        <w:t>ataset에 대해,</w:t>
+      </w:r>
+      <w:r>
+        <w:t xml:space="preserve"> </w:t>
+      </w:r>
+      <w:r>
+        <w:rPr>
+          <w:rFonts w:hint="eastAsia"/>
+        </w:rPr>
+        <w:t xml:space="preserve">하나의 </w:t>
+      </w:r>
+      <w:r>
+        <w:t>learning model</w:t>
+      </w:r>
+      <w:r>
+        <w:rPr>
+          <w:rFonts w:hint="eastAsia"/>
+        </w:rPr>
+        <w:t xml:space="preserve">을 사용하는 것이 아닌 여러 개의 </w:t>
+      </w:r>
+      <w:r>
+        <w:t>model</w:t>
+      </w:r>
+      <w:r>
+        <w:rPr>
+          <w:rFonts w:hint="eastAsia"/>
+        </w:rPr>
+        <w:t>을 사용해 합치는 것을 의미한다.</w:t>
+      </w:r>
+      <w:r>
+        <w:t xml:space="preserve"> </w:t>
+      </w:r>
+      <w:bookmarkStart w:id="0" w:name="_GoBack"/>
+      <w:bookmarkEnd w:id="0"/>
     </w:p>
     <w:sectPr>
       <w:pgSz w:w="11906" w:h="16838"/>
@@ -21319,7 +23777,7 @@
 </file>
 
 <file path=customXml/itemProps1.xml><?xml version="1.0" encoding="utf-8"?>
-<ds:datastoreItem xmlns:ds="http://schemas.openxmlformats.org/officeDocument/2006/customXml" ds:itemID="{C4204962-BD1A-4ACF-8FFE-376A24591CDE}">
+<ds:datastoreItem xmlns:ds="http://schemas.openxmlformats.org/officeDocument/2006/customXml" ds:itemID="{F55C90ED-E6BF-4B0F-ABA0-2BC8EE0215EB}">
   <ds:schemaRefs>
     <ds:schemaRef ds:uri="http://schemas.openxmlformats.org/officeDocument/2006/bibliography"/>
   </ds:schemaRefs>

</xml_diff>

<commit_message>
Lecture 10 additional summary added
</commit_message>
<xml_diff>
--- a/Basic Machine & Deep Learning with TensorFlow.docx
+++ b/Basic Machine & Deep Learning with TensorFlow.docx
@@ -163,7 +163,6 @@
         <w:spacing w:after="0" w:line="276" w:lineRule="auto"/>
         <w:ind w:leftChars="0"/>
       </w:pPr>
-      <w:proofErr w:type="spellStart"/>
       <w:r>
         <w:rPr>
           <w:rFonts w:hint="eastAsia"/>
@@ -173,7 +172,6 @@
       <w:r>
         <w:t>ensorflow</w:t>
       </w:r>
-      <w:proofErr w:type="spellEnd"/>
       <w:r>
         <w:rPr>
           <w:rFonts w:hint="eastAsia"/>
@@ -900,7 +898,6 @@
         </w:rPr>
         <w:t xml:space="preserve">에 넣어 학습을 시킨 뒤 </w:t>
       </w:r>
-      <w:proofErr w:type="spellStart"/>
       <w:r>
         <w:t>x</w:t>
       </w:r>
@@ -910,7 +907,6 @@
         </w:rPr>
         <w:t>test</w:t>
       </w:r>
-      <w:proofErr w:type="spellEnd"/>
       <w:r>
         <w:rPr>
           <w:rFonts w:hint="eastAsia"/>
@@ -1003,21 +999,7 @@
         <w:rPr>
           <w:rFonts w:hint="eastAsia"/>
         </w:rPr>
-        <w:t xml:space="preserve">역시 바둑 </w:t>
-      </w:r>
-      <w:proofErr w:type="spellStart"/>
-      <w:r>
-        <w:rPr>
-          <w:rFonts w:hint="eastAsia"/>
-        </w:rPr>
-        <w:t>기보</w:t>
-      </w:r>
-      <w:proofErr w:type="spellEnd"/>
-      <w:r>
-        <w:rPr>
-          <w:rFonts w:hint="eastAsia"/>
-        </w:rPr>
-        <w:t>(</w:t>
+        <w:t>역시 바둑 기보(</w:t>
       </w:r>
       <w:r>
         <w:t>training dataset)</w:t>
@@ -1420,21 +1402,7 @@
         <w:rPr>
           <w:rFonts w:hint="eastAsia"/>
         </w:rPr>
-        <w:t xml:space="preserve">로 </w:t>
-      </w:r>
-      <w:proofErr w:type="spellStart"/>
-      <w:r>
-        <w:rPr>
-          <w:rFonts w:hint="eastAsia"/>
-        </w:rPr>
-        <w:t>입력받아</w:t>
-      </w:r>
-      <w:proofErr w:type="spellEnd"/>
-      <w:r>
-        <w:rPr>
-          <w:rFonts w:hint="eastAsia"/>
-        </w:rPr>
-        <w:t xml:space="preserve"> 학습을 진행한다.</w:t>
+        <w:t>로 입력받아 학습을 진행한다.</w:t>
       </w:r>
     </w:p>
     <w:p>
@@ -1460,21 +1428,7 @@
         <w:rPr>
           <w:rFonts w:hint="eastAsia"/>
         </w:rPr>
-        <w:t xml:space="preserve">공부한 시간을 </w:t>
-      </w:r>
-      <w:proofErr w:type="spellStart"/>
-      <w:r>
-        <w:rPr>
-          <w:rFonts w:hint="eastAsia"/>
-        </w:rPr>
-        <w:t>입력받아</w:t>
-      </w:r>
-      <w:proofErr w:type="spellEnd"/>
-      <w:r>
-        <w:rPr>
-          <w:rFonts w:hint="eastAsia"/>
-        </w:rPr>
-        <w:t xml:space="preserve"> 시험 점수를 예측하는 m</w:t>
+        <w:t>공부한 시간을 입력받아 시험 점수를 예측하는 m</w:t>
       </w:r>
       <w:r>
         <w:t>odel</w:t>
@@ -1755,15 +1709,7 @@
         <w:t xml:space="preserve">위처럼 </w:t>
       </w:r>
       <w:r>
-        <w:t xml:space="preserve">H(x) = </w:t>
-      </w:r>
-      <w:proofErr w:type="spellStart"/>
-      <w:r>
-        <w:t>Wx</w:t>
-      </w:r>
-      <w:proofErr w:type="spellEnd"/>
-      <w:r>
-        <w:t xml:space="preserve"> + b </w:t>
+        <w:t xml:space="preserve">H(x) = Wx + b </w:t>
       </w:r>
       <w:r>
         <w:rPr>
@@ -7440,13 +7386,8 @@
         </w:rPr>
         <w:t>(</w:t>
       </w:r>
-      <w:proofErr w:type="spellStart"/>
-      <w:r>
-        <w:t>nrow</w:t>
-      </w:r>
-      <w:proofErr w:type="spellEnd"/>
-      <w:r>
-        <w:t>)</w:t>
+      <w:r>
+        <w:t>nrow)</w:t>
       </w:r>
       <w:r>
         <w:rPr>
@@ -7464,15 +7405,7 @@
         <w:t>의 수,</w:t>
       </w:r>
       <w:r>
-        <w:t xml:space="preserve"> 3(</w:t>
-      </w:r>
-      <w:proofErr w:type="spellStart"/>
-      <w:r>
-        <w:t>ncol</w:t>
-      </w:r>
-      <w:proofErr w:type="spellEnd"/>
-      <w:r>
-        <w:t>)</w:t>
+        <w:t xml:space="preserve"> 3(ncol)</w:t>
       </w:r>
       <w:r>
         <w:rPr>
@@ -7898,23 +7831,7 @@
         <w:t xml:space="preserve">예시는 </w:t>
       </w:r>
       <w:r>
-        <w:t xml:space="preserve">spam detection(spam or ham), </w:t>
-      </w:r>
-      <w:proofErr w:type="spellStart"/>
-      <w:r>
-        <w:t>facebook</w:t>
-      </w:r>
-      <w:proofErr w:type="spellEnd"/>
-      <w:r>
-        <w:t xml:space="preserve"> feed(show or hide), credit card </w:t>
-      </w:r>
-      <w:proofErr w:type="spellStart"/>
-      <w:r>
-        <w:t>fradudlent</w:t>
-      </w:r>
-      <w:proofErr w:type="spellEnd"/>
-      <w:r>
-        <w:t xml:space="preserve"> transaction detection(legitimate or fraud)와 </w:t>
+        <w:t xml:space="preserve">spam detection(spam or ham), facebook feed(show or hide), credit card fradudlent transaction detection(legitimate or fraud)와 </w:t>
       </w:r>
       <w:r>
         <w:rPr>
@@ -10470,11 +10387,9 @@
         </w:rPr>
         <w:t xml:space="preserve">에 이미 있는 </w:t>
       </w:r>
-      <w:proofErr w:type="spellStart"/>
       <w:r>
         <w:t>GradientDecentAlgorithm</w:t>
       </w:r>
-      <w:proofErr w:type="spellEnd"/>
       <w:r>
         <w:rPr>
           <w:rFonts w:hint="eastAsia"/>
@@ -10530,23 +10445,7 @@
           <w:b/>
           <w:bCs/>
         </w:rPr>
-        <w:t xml:space="preserve">6 – </w:t>
-      </w:r>
-      <w:proofErr w:type="spellStart"/>
-      <w:r>
-        <w:rPr>
-          <w:b/>
-          <w:bCs/>
-        </w:rPr>
-        <w:t>Softmax</w:t>
-      </w:r>
-      <w:proofErr w:type="spellEnd"/>
-      <w:r>
-        <w:rPr>
-          <w:b/>
-          <w:bCs/>
-        </w:rPr>
-        <w:t xml:space="preserve"> classification: Multinomial classification</w:t>
+        <w:t>6 – Softmax classification: Multinomial classification</w:t>
       </w:r>
     </w:p>
     <w:p>
@@ -12554,7 +12453,6 @@
       <w:pPr>
         <w:spacing w:after="0" w:line="276" w:lineRule="auto"/>
       </w:pPr>
-      <w:proofErr w:type="spellStart"/>
       <w:r>
         <w:rPr>
           <w:rFonts w:hint="eastAsia"/>
@@ -12564,7 +12462,6 @@
       <w:r>
         <w:t>oftmax</w:t>
       </w:r>
-      <w:proofErr w:type="spellEnd"/>
     </w:p>
     <w:p>
       <w:pPr>
@@ -12612,19 +12509,11 @@
         </w:rPr>
         <w:t xml:space="preserve">인 </w:t>
       </w:r>
-      <w:proofErr w:type="spellStart"/>
-      <w:r>
-        <w:rPr>
-          <w:rFonts w:hint="eastAsia"/>
-        </w:rPr>
-        <w:t>출력값은</w:t>
-      </w:r>
-      <w:proofErr w:type="spellEnd"/>
-      <w:r>
-        <w:rPr>
-          <w:rFonts w:hint="eastAsia"/>
-        </w:rPr>
-        <w:t xml:space="preserve"> </w:t>
+      <w:r>
+        <w:rPr>
+          <w:rFonts w:hint="eastAsia"/>
+        </w:rPr>
+        <w:t xml:space="preserve">출력값은 </w:t>
       </w:r>
       <w:r>
         <w:t>vector</w:t>
@@ -12771,11 +12660,9 @@
         </w:rPr>
         <w:t xml:space="preserve">vector를 </w:t>
       </w:r>
-      <w:proofErr w:type="spellStart"/>
       <w:r>
         <w:t>softmax</w:t>
       </w:r>
-      <w:proofErr w:type="spellEnd"/>
       <w:r>
         <w:rPr>
           <w:rFonts w:hint="eastAsia"/>
@@ -13163,19 +13050,11 @@
         <w:spacing w:after="0" w:line="276" w:lineRule="auto"/>
         <w:ind w:leftChars="0"/>
       </w:pPr>
-      <w:proofErr w:type="spellStart"/>
-      <w:r>
-        <w:rPr>
-          <w:rFonts w:hint="eastAsia"/>
-        </w:rPr>
-        <w:t>예측값</w:t>
-      </w:r>
-      <w:proofErr w:type="spellEnd"/>
-      <w:r>
-        <w:rPr>
-          <w:rFonts w:hint="eastAsia"/>
-        </w:rPr>
-        <w:t>:</w:t>
+      <w:r>
+        <w:rPr>
+          <w:rFonts w:hint="eastAsia"/>
+        </w:rPr>
+        <w:t>예측값:</w:t>
       </w:r>
       <w:r>
         <w:t xml:space="preserve"> </w:t>
@@ -13261,13 +13140,8 @@
         <w:spacing w:after="0" w:line="276" w:lineRule="auto"/>
         <w:ind w:leftChars="0"/>
       </w:pPr>
-      <w:proofErr w:type="spellStart"/>
-      <w:r>
-        <w:t>실제값</w:t>
-      </w:r>
-      <w:proofErr w:type="spellEnd"/>
-      <w:r>
-        <w:t xml:space="preserve">: </w:t>
+      <w:r>
+        <w:t xml:space="preserve">실제값: </w:t>
       </w:r>
       <m:oMath>
         <m:r>
@@ -13600,21 +13474,7 @@
         <w:rPr>
           <w:rFonts w:hint="eastAsia"/>
         </w:rPr>
-        <w:t xml:space="preserve">두 가지 </w:t>
-      </w:r>
-      <w:proofErr w:type="spellStart"/>
-      <w:r>
-        <w:rPr>
-          <w:rFonts w:hint="eastAsia"/>
-        </w:rPr>
-        <w:t>예측값</w:t>
-      </w:r>
-      <w:proofErr w:type="spellEnd"/>
-      <w:r>
-        <w:rPr>
-          <w:rFonts w:hint="eastAsia"/>
-        </w:rPr>
-        <w:t xml:space="preserve"> </w:t>
+        <w:t xml:space="preserve">두 가지 예측값 </w:t>
       </w:r>
       <m:oMath>
         <m:acc>
@@ -14126,14 +13986,12 @@
       <w:r>
         <w:t xml:space="preserve"> (</w:t>
       </w:r>
-      <w:proofErr w:type="spellStart"/>
       <w:r>
         <w:rPr>
           <w:rFonts w:hint="eastAsia"/>
         </w:rPr>
         <w:t>i</w:t>
       </w:r>
-      <w:proofErr w:type="spellEnd"/>
       <w:r>
         <w:t>=2</w:t>
       </w:r>
@@ -15340,19 +15198,11 @@
       <w:r>
         <w:t xml:space="preserve"> / </w:t>
       </w:r>
-      <w:proofErr w:type="spellStart"/>
-      <w:r>
-        <w:rPr>
-          <w:rFonts w:hint="eastAsia"/>
-        </w:rPr>
-        <w:t>X_std</w:t>
-      </w:r>
-      <w:proofErr w:type="spellEnd"/>
-      <w:r>
-        <w:rPr>
-          <w:rFonts w:hint="eastAsia"/>
-        </w:rPr>
-        <w:t>[</w:t>
+      <w:r>
+        <w:rPr>
+          <w:rFonts w:hint="eastAsia"/>
+        </w:rPr>
+        <w:t>X_std[</w:t>
       </w:r>
       <w:r>
         <w:t>:,0] = (X[:,0] – X[:,0].mean()) / X[:,0].std()</w:t>
@@ -17269,21 +17119,7 @@
         <w:rPr>
           <w:rFonts w:hint="eastAsia"/>
         </w:rPr>
-        <w:t xml:space="preserve">현상에 착안해 이미지의 경우 전체 이미지를 학습에 투입시키는 것이 아닌 일부분을 잘라서 학습에 </w:t>
-      </w:r>
-      <w:proofErr w:type="spellStart"/>
-      <w:r>
-        <w:rPr>
-          <w:rFonts w:hint="eastAsia"/>
-        </w:rPr>
-        <w:t>투입시키게</w:t>
-      </w:r>
-      <w:proofErr w:type="spellEnd"/>
-      <w:r>
-        <w:rPr>
-          <w:rFonts w:hint="eastAsia"/>
-        </w:rPr>
-        <w:t xml:space="preserve"> 된다.</w:t>
+        <w:t>현상에 착안해 이미지의 경우 전체 이미지를 학습에 투입시키는 것이 아닌 일부분을 잘라서 학습에 투입시키게 된다.</w:t>
       </w:r>
     </w:p>
     <w:p>
@@ -17367,13 +17203,8 @@
         <w:t xml:space="preserve"> </w:t>
       </w:r>
       <w:r>
-        <w:t xml:space="preserve">SVM, </w:t>
-      </w:r>
-      <w:proofErr w:type="spellStart"/>
-      <w:r>
-        <w:t>RandomForest</w:t>
-      </w:r>
-      <w:proofErr w:type="spellEnd"/>
+        <w:t>SVM, RandomForest</w:t>
+      </w:r>
       <w:r>
         <w:rPr>
           <w:rFonts w:hint="eastAsia"/>
@@ -17548,11 +17379,9 @@
         </w:rPr>
         <w:t xml:space="preserve">와 </w:t>
       </w:r>
-      <w:proofErr w:type="spellStart"/>
       <w:r>
         <w:t>Bengio</w:t>
       </w:r>
-      <w:proofErr w:type="spellEnd"/>
       <w:r>
         <w:rPr>
           <w:rFonts w:hint="eastAsia"/>
@@ -17646,316 +17475,251 @@
         <w:t>(</w:t>
       </w:r>
       <w:r>
-        <w:t xml:space="preserve">Hinton, Simon </w:t>
-      </w:r>
-      <w:proofErr w:type="spellStart"/>
-      <w:r>
-        <w:t>Osindero</w:t>
-      </w:r>
-      <w:proofErr w:type="spellEnd"/>
-      <w:r>
-        <w:t>, and Yee-</w:t>
-      </w:r>
-      <w:proofErr w:type="spellStart"/>
-      <w:r>
-        <w:t>Whye</w:t>
-      </w:r>
-      <w:proofErr w:type="spellEnd"/>
+        <w:t>Hinton, Simon Osindero, and Yee-Whye Teh, “A fast learning algorithm for deep belief nets”, 2006</w:t>
+      </w:r>
+      <w:r>
+        <w:rPr>
+          <w:rFonts w:hint="eastAsia"/>
+        </w:rPr>
+        <w:t>)</w:t>
+      </w:r>
+    </w:p>
+    <w:p>
+      <w:pPr>
+        <w:pStyle w:val="a3"/>
+        <w:numPr>
+          <w:ilvl w:val="0"/>
+          <w:numId w:val="1"/>
+        </w:numPr>
+        <w:spacing w:after="0" w:line="276" w:lineRule="auto"/>
+        <w:ind w:leftChars="0"/>
+      </w:pPr>
+      <w:r>
+        <w:rPr>
+          <w:rFonts w:hint="eastAsia"/>
+        </w:rPr>
+        <w:t>깊게 신경망을 구축하게 되면 더 어려운 문제를 풀 수 있다.</w:t>
+      </w:r>
       <w:r>
         <w:t xml:space="preserve"> </w:t>
       </w:r>
-      <w:proofErr w:type="spellStart"/>
-      <w:r>
-        <w:t>Teh</w:t>
-      </w:r>
-      <w:proofErr w:type="spellEnd"/>
-      <w:r>
-        <w:t>, “A fast learning algorithm for deep belief nets”, 2006</w:t>
-      </w:r>
-      <w:r>
-        <w:rPr>
-          <w:rFonts w:hint="eastAsia"/>
-        </w:rPr>
-        <w:t>)</w:t>
-      </w:r>
-    </w:p>
-    <w:p>
-      <w:pPr>
-        <w:pStyle w:val="a3"/>
-        <w:numPr>
-          <w:ilvl w:val="0"/>
-          <w:numId w:val="1"/>
-        </w:numPr>
-        <w:spacing w:after="0" w:line="276" w:lineRule="auto"/>
-        <w:ind w:leftChars="0"/>
-      </w:pPr>
-      <w:r>
-        <w:rPr>
-          <w:rFonts w:hint="eastAsia"/>
-        </w:rPr>
-        <w:t>깊게 신경망을 구축하게 되면 더 어려운 문제를 풀 수 있다.</w:t>
+      <w:r>
+        <w:t>(</w:t>
+      </w:r>
+      <w:r>
+        <w:t xml:space="preserve">Yoshua Bengio et al., </w:t>
+      </w:r>
+      <w:r>
+        <w:rPr>
+          <w:rFonts w:hint="eastAsia"/>
+        </w:rPr>
+        <w:t>“</w:t>
+      </w:r>
+      <w:r>
+        <w:t xml:space="preserve">Greedy Layer-Wise Training of Deep </w:t>
+      </w:r>
+      <w:r>
+        <w:rPr>
+          <w:rFonts w:hint="eastAsia"/>
+        </w:rPr>
+        <w:t>N</w:t>
+      </w:r>
+      <w:r>
+        <w:t>etworks”, 2007)</w:t>
+      </w:r>
+    </w:p>
+    <w:p>
+      <w:pPr>
+        <w:pStyle w:val="a3"/>
+        <w:numPr>
+          <w:ilvl w:val="0"/>
+          <w:numId w:val="1"/>
+        </w:numPr>
+        <w:spacing w:after="0" w:line="276" w:lineRule="auto"/>
+        <w:ind w:leftChars="0"/>
+      </w:pPr>
+      <w:r>
+        <w:rPr>
+          <w:rFonts w:hint="eastAsia"/>
+        </w:rPr>
+        <w:t xml:space="preserve">이러한 방법을 </w:t>
+      </w:r>
+      <w:r>
+        <w:t>Deep Nets, Deep Learning</w:t>
+      </w:r>
+      <w:r>
+        <w:rPr>
+          <w:rFonts w:hint="eastAsia"/>
+        </w:rPr>
+        <w:t>으로 이름 붙이게 된다.</w:t>
+      </w:r>
+    </w:p>
+    <w:p>
+      <w:pPr>
+        <w:spacing w:after="0" w:line="276" w:lineRule="auto"/>
+      </w:pPr>
+      <w:r>
+        <w:rPr>
+          <w:rFonts w:hint="eastAsia"/>
+        </w:rPr>
+        <w:t>I</w:t>
+      </w:r>
+      <w:r>
+        <w:t>mageNet Classification</w:t>
+      </w:r>
+    </w:p>
+    <w:p>
+      <w:pPr>
+        <w:pStyle w:val="a3"/>
+        <w:numPr>
+          <w:ilvl w:val="0"/>
+          <w:numId w:val="1"/>
+        </w:numPr>
+        <w:spacing w:after="0" w:line="276" w:lineRule="auto"/>
+        <w:ind w:leftChars="0"/>
+      </w:pPr>
+      <w:r>
+        <w:rPr>
+          <w:rFonts w:hint="eastAsia"/>
+        </w:rPr>
+        <w:t xml:space="preserve">주어진 </w:t>
+      </w:r>
+      <w:r>
+        <w:t>image</w:t>
+      </w:r>
+      <w:r>
+        <w:rPr>
+          <w:rFonts w:hint="eastAsia"/>
+        </w:rPr>
+        <w:t xml:space="preserve">에 대해 해당 </w:t>
+      </w:r>
+      <w:r>
+        <w:t xml:space="preserve">image </w:t>
+      </w:r>
+      <w:r>
+        <w:rPr>
+          <w:rFonts w:hint="eastAsia"/>
+        </w:rPr>
+        <w:t xml:space="preserve">안에 어떤 </w:t>
+      </w:r>
+      <w:r>
+        <w:t>object</w:t>
+      </w:r>
+      <w:r>
+        <w:rPr>
+          <w:rFonts w:hint="eastAsia"/>
+        </w:rPr>
+        <w:t>가 있는지 식별해 내는 것이다.</w:t>
+      </w:r>
+    </w:p>
+    <w:p>
+      <w:pPr>
+        <w:pStyle w:val="a3"/>
+        <w:numPr>
+          <w:ilvl w:val="0"/>
+          <w:numId w:val="1"/>
+        </w:numPr>
+        <w:spacing w:after="0" w:line="276" w:lineRule="auto"/>
+        <w:ind w:leftChars="0"/>
+      </w:pPr>
+      <w:r>
+        <w:rPr>
+          <w:rFonts w:hint="eastAsia"/>
+        </w:rPr>
+        <w:t xml:space="preserve">사람의 경우 </w:t>
+      </w:r>
+      <w:r>
+        <w:t xml:space="preserve">5% </w:t>
+      </w:r>
+      <w:r>
+        <w:rPr>
+          <w:rFonts w:hint="eastAsia"/>
+        </w:rPr>
+        <w:t>정도의 오답률을 보이며,</w:t>
       </w:r>
       <w:r>
         <w:t xml:space="preserve"> </w:t>
       </w:r>
       <w:r>
-        <w:t>(</w:t>
-      </w:r>
-      <w:proofErr w:type="spellStart"/>
-      <w:r>
-        <w:t>Yoshua</w:t>
-      </w:r>
-      <w:proofErr w:type="spellEnd"/>
+        <w:rPr>
+          <w:rFonts w:hint="eastAsia"/>
+        </w:rPr>
+        <w:t>2</w:t>
+      </w:r>
+      <w:r>
+        <w:t>010</w:t>
+      </w:r>
+      <w:r>
+        <w:rPr>
+          <w:rFonts w:hint="eastAsia"/>
+        </w:rPr>
+        <w:t xml:space="preserve">년대 초반에는 </w:t>
+      </w:r>
+      <w:r>
+        <w:t>30%</w:t>
+      </w:r>
+      <w:r>
+        <w:rPr>
+          <w:rFonts w:hint="eastAsia"/>
+        </w:rPr>
+        <w:t xml:space="preserve">대의 오답률을 보였으나 </w:t>
+      </w:r>
+      <w:r>
+        <w:t>2015</w:t>
+      </w:r>
+      <w:r>
+        <w:rPr>
+          <w:rFonts w:hint="eastAsia"/>
+        </w:rPr>
+        <w:t xml:space="preserve">년도에는 </w:t>
+      </w:r>
+      <w:r>
+        <w:t>3%</w:t>
+      </w:r>
+      <w:r>
+        <w:rPr>
+          <w:rFonts w:hint="eastAsia"/>
+        </w:rPr>
+        <w:t>대까지 감소하게 된다.</w:t>
+      </w:r>
+    </w:p>
+    <w:p>
+      <w:pPr>
+        <w:pStyle w:val="a3"/>
+        <w:numPr>
+          <w:ilvl w:val="0"/>
+          <w:numId w:val="1"/>
+        </w:numPr>
+        <w:spacing w:after="0" w:line="276" w:lineRule="auto"/>
+        <w:ind w:leftChars="0"/>
+      </w:pPr>
+      <w:r>
+        <w:rPr>
+          <w:rFonts w:hint="eastAsia"/>
+        </w:rPr>
+        <w:t>뿐만 아니라,</w:t>
+      </w:r>
+      <w:r>
+        <w:t xml:space="preserve"> Vision Deep CNN</w:t>
+      </w:r>
+      <w:r>
+        <w:rPr>
+          <w:rFonts w:hint="eastAsia"/>
+        </w:rPr>
+        <w:t xml:space="preserve">을 적용한 뒤 </w:t>
+      </w:r>
+      <w:r>
+        <w:t>Language Generating RNN</w:t>
+      </w:r>
+      <w:r>
+        <w:rPr>
+          <w:rFonts w:hint="eastAsia"/>
+        </w:rPr>
+        <w:t>을 적용하게</w:t>
+      </w:r>
       <w:r>
         <w:t xml:space="preserve"> </w:t>
       </w:r>
-      <w:proofErr w:type="spellStart"/>
-      <w:r>
-        <w:t>Bengio</w:t>
-      </w:r>
-      <w:proofErr w:type="spellEnd"/>
-      <w:r>
-        <w:t xml:space="preserve"> et al., </w:t>
-      </w:r>
-      <w:r>
-        <w:rPr>
-          <w:rFonts w:hint="eastAsia"/>
-        </w:rPr>
-        <w:t>“</w:t>
-      </w:r>
-      <w:r>
-        <w:t xml:space="preserve">Greedy Layer-Wise Training of Deep </w:t>
-      </w:r>
-      <w:r>
-        <w:rPr>
-          <w:rFonts w:hint="eastAsia"/>
-        </w:rPr>
-        <w:t>N</w:t>
-      </w:r>
-      <w:r>
-        <w:t>etworks”, 2007)</w:t>
-      </w:r>
-    </w:p>
-    <w:p>
-      <w:pPr>
-        <w:pStyle w:val="a3"/>
-        <w:numPr>
-          <w:ilvl w:val="0"/>
-          <w:numId w:val="1"/>
-        </w:numPr>
-        <w:spacing w:after="0" w:line="276" w:lineRule="auto"/>
-        <w:ind w:leftChars="0"/>
-      </w:pPr>
-      <w:r>
-        <w:rPr>
-          <w:rFonts w:hint="eastAsia"/>
-        </w:rPr>
-        <w:t xml:space="preserve">이러한 방법을 </w:t>
-      </w:r>
-      <w:r>
-        <w:t>Deep Nets, Deep Learning</w:t>
-      </w:r>
-      <w:r>
-        <w:rPr>
-          <w:rFonts w:hint="eastAsia"/>
-        </w:rPr>
-        <w:t>으로 이름 붙이게 된다.</w:t>
-      </w:r>
-    </w:p>
-    <w:p>
-      <w:pPr>
-        <w:spacing w:after="0" w:line="276" w:lineRule="auto"/>
-      </w:pPr>
-      <w:r>
-        <w:rPr>
-          <w:rFonts w:hint="eastAsia"/>
-        </w:rPr>
-        <w:t>I</w:t>
-      </w:r>
-      <w:r>
-        <w:t>mageNet Classification</w:t>
-      </w:r>
-    </w:p>
-    <w:p>
-      <w:pPr>
-        <w:pStyle w:val="a3"/>
-        <w:numPr>
-          <w:ilvl w:val="0"/>
-          <w:numId w:val="1"/>
-        </w:numPr>
-        <w:spacing w:after="0" w:line="276" w:lineRule="auto"/>
-        <w:ind w:leftChars="0"/>
-      </w:pPr>
-      <w:r>
-        <w:rPr>
-          <w:rFonts w:hint="eastAsia"/>
-        </w:rPr>
-        <w:t xml:space="preserve">주어진 </w:t>
-      </w:r>
-      <w:r>
-        <w:t>image</w:t>
-      </w:r>
-      <w:r>
-        <w:rPr>
-          <w:rFonts w:hint="eastAsia"/>
-        </w:rPr>
-        <w:t xml:space="preserve">에 대해 해당 </w:t>
-      </w:r>
-      <w:r>
-        <w:t xml:space="preserve">image </w:t>
-      </w:r>
-      <w:r>
-        <w:rPr>
-          <w:rFonts w:hint="eastAsia"/>
-        </w:rPr>
-        <w:t xml:space="preserve">안에 어떤 </w:t>
-      </w:r>
-      <w:r>
-        <w:t>object</w:t>
-      </w:r>
-      <w:r>
-        <w:rPr>
-          <w:rFonts w:hint="eastAsia"/>
-        </w:rPr>
-        <w:t>가 있는지 식별해 내는 것이다.</w:t>
-      </w:r>
-    </w:p>
-    <w:p>
-      <w:pPr>
-        <w:pStyle w:val="a3"/>
-        <w:numPr>
-          <w:ilvl w:val="0"/>
-          <w:numId w:val="1"/>
-        </w:numPr>
-        <w:spacing w:after="0" w:line="276" w:lineRule="auto"/>
-        <w:ind w:leftChars="0"/>
-      </w:pPr>
-      <w:r>
-        <w:rPr>
-          <w:rFonts w:hint="eastAsia"/>
-        </w:rPr>
-        <w:t xml:space="preserve">사람의 경우 </w:t>
-      </w:r>
-      <w:r>
-        <w:t xml:space="preserve">5% </w:t>
-      </w:r>
-      <w:r>
-        <w:rPr>
-          <w:rFonts w:hint="eastAsia"/>
-        </w:rPr>
-        <w:t xml:space="preserve">정도의 </w:t>
-      </w:r>
-      <w:proofErr w:type="spellStart"/>
-      <w:r>
-        <w:rPr>
-          <w:rFonts w:hint="eastAsia"/>
-        </w:rPr>
-        <w:t>오답률을</w:t>
-      </w:r>
-      <w:proofErr w:type="spellEnd"/>
-      <w:r>
-        <w:rPr>
-          <w:rFonts w:hint="eastAsia"/>
-        </w:rPr>
-        <w:t xml:space="preserve"> 보이며,</w:t>
-      </w:r>
-      <w:r>
-        <w:t xml:space="preserve"> </w:t>
-      </w:r>
-      <w:r>
-        <w:rPr>
-          <w:rFonts w:hint="eastAsia"/>
-        </w:rPr>
-        <w:t>2</w:t>
-      </w:r>
-      <w:r>
-        <w:t>010</w:t>
-      </w:r>
-      <w:r>
-        <w:rPr>
-          <w:rFonts w:hint="eastAsia"/>
-        </w:rPr>
-        <w:t xml:space="preserve">년대 초반에는 </w:t>
-      </w:r>
-      <w:r>
-        <w:t>30%</w:t>
-      </w:r>
-      <w:r>
-        <w:rPr>
-          <w:rFonts w:hint="eastAsia"/>
-        </w:rPr>
-        <w:t xml:space="preserve">대의 </w:t>
-      </w:r>
-      <w:proofErr w:type="spellStart"/>
-      <w:r>
-        <w:rPr>
-          <w:rFonts w:hint="eastAsia"/>
-        </w:rPr>
-        <w:t>오답률을</w:t>
-      </w:r>
-      <w:proofErr w:type="spellEnd"/>
-      <w:r>
-        <w:rPr>
-          <w:rFonts w:hint="eastAsia"/>
-        </w:rPr>
-        <w:t xml:space="preserve"> 보였으나 </w:t>
-      </w:r>
-      <w:r>
-        <w:t>2015</w:t>
-      </w:r>
-      <w:r>
-        <w:rPr>
-          <w:rFonts w:hint="eastAsia"/>
-        </w:rPr>
-        <w:t xml:space="preserve">년도에는 </w:t>
-      </w:r>
-      <w:r>
-        <w:t>3%</w:t>
-      </w:r>
-      <w:r>
-        <w:rPr>
-          <w:rFonts w:hint="eastAsia"/>
-        </w:rPr>
-        <w:t>대까지 감소하게 된다.</w:t>
-      </w:r>
-    </w:p>
-    <w:p>
-      <w:pPr>
-        <w:pStyle w:val="a3"/>
-        <w:numPr>
-          <w:ilvl w:val="0"/>
-          <w:numId w:val="1"/>
-        </w:numPr>
-        <w:spacing w:after="0" w:line="276" w:lineRule="auto"/>
-        <w:ind w:leftChars="0"/>
-      </w:pPr>
-      <w:r>
-        <w:rPr>
-          <w:rFonts w:hint="eastAsia"/>
-        </w:rPr>
-        <w:t>뿐만 아니라,</w:t>
-      </w:r>
-      <w:r>
-        <w:t xml:space="preserve"> Vision Deep CNN</w:t>
-      </w:r>
-      <w:r>
-        <w:rPr>
-          <w:rFonts w:hint="eastAsia"/>
-        </w:rPr>
-        <w:t xml:space="preserve">을 적용한 뒤 </w:t>
-      </w:r>
-      <w:r>
-        <w:t>Language Generating RNN</w:t>
-      </w:r>
-      <w:r>
-        <w:rPr>
-          <w:rFonts w:hint="eastAsia"/>
-        </w:rPr>
-        <w:t>을 적용하게</w:t>
-      </w:r>
-      <w:r>
-        <w:t xml:space="preserve"> </w:t>
-      </w:r>
       <w:r>
         <w:rPr>
           <w:rFonts w:hint="eastAsia"/>
@@ -18030,13 +17794,8 @@
         <w:spacing w:after="0" w:line="276" w:lineRule="auto"/>
         <w:ind w:leftChars="0"/>
       </w:pPr>
-      <w:proofErr w:type="spellStart"/>
-      <w:r>
-        <w:t>바이두에서</w:t>
-      </w:r>
-      <w:proofErr w:type="spellEnd"/>
-      <w:r>
-        <w:t xml:space="preserve"> </w:t>
+      <w:r>
+        <w:t xml:space="preserve">바이두에서 </w:t>
       </w:r>
       <w:r>
         <w:rPr>
@@ -18179,11 +17938,9 @@
         </w:rPr>
         <w:t xml:space="preserve">사용자 맞춤 </w:t>
       </w:r>
-      <w:proofErr w:type="spellStart"/>
       <w:r>
         <w:t>피드</w:t>
       </w:r>
-      <w:proofErr w:type="spellEnd"/>
     </w:p>
     <w:p>
       <w:pPr>
@@ -19462,21 +19219,7 @@
         <w:rPr>
           <w:rFonts w:hint="eastAsia"/>
         </w:rPr>
-        <w:t xml:space="preserve">가 예측으로 만든 </w:t>
-      </w:r>
-      <w:proofErr w:type="spellStart"/>
-      <w:r>
-        <w:rPr>
-          <w:rFonts w:hint="eastAsia"/>
-        </w:rPr>
-        <w:t>출력값을</w:t>
-      </w:r>
-      <w:proofErr w:type="spellEnd"/>
-      <w:r>
-        <w:rPr>
-          <w:rFonts w:hint="eastAsia"/>
-        </w:rPr>
-        <w:t xml:space="preserve"> 실제 값과 비교해서 여기서 나오는 </w:t>
+        <w:t xml:space="preserve">가 예측으로 만든 출력값을 실제 값과 비교해서 여기서 나오는 </w:t>
       </w:r>
       <w:r>
         <w:t>cost</w:t>
@@ -19485,21 +19228,7 @@
         <w:rPr>
           <w:rFonts w:hint="eastAsia"/>
         </w:rPr>
-        <w:t xml:space="preserve">를 뒤에서부터 앞으로 돌리며 </w:t>
-      </w:r>
-      <w:proofErr w:type="spellStart"/>
-      <w:r>
-        <w:rPr>
-          <w:rFonts w:hint="eastAsia"/>
-        </w:rPr>
-        <w:t>미분값</w:t>
-      </w:r>
-      <w:proofErr w:type="spellEnd"/>
-      <w:r>
-        <w:rPr>
-          <w:rFonts w:hint="eastAsia"/>
-        </w:rPr>
-        <w:t xml:space="preserve"> 혹은 무엇을 수정해야 하는지 확인하는 방법이다.</w:t>
+        <w:t>를 뒤에서부터 앞으로 돌리며 미분값 혹은 무엇을 수정해야 하는지 확인하는 방법이다.</w:t>
       </w:r>
     </w:p>
     <w:p>
@@ -19924,21 +19653,7 @@
         <w:rPr>
           <w:rFonts w:hint="eastAsia"/>
         </w:rPr>
-        <w:t xml:space="preserve">을 사용하면 가장 안쪽의 함수부터 </w:t>
-      </w:r>
-      <w:proofErr w:type="spellStart"/>
-      <w:r>
-        <w:rPr>
-          <w:rFonts w:hint="eastAsia"/>
-        </w:rPr>
-        <w:t>미분값을</w:t>
-      </w:r>
-      <w:proofErr w:type="spellEnd"/>
-      <w:r>
-        <w:rPr>
-          <w:rFonts w:hint="eastAsia"/>
-        </w:rPr>
-        <w:t xml:space="preserve"> 계산하게 되는데,</w:t>
+        <w:t>을 사용하면 가장 안쪽의 함수부터 미분값을 계산하게 되는데,</w:t>
       </w:r>
       <w:r>
         <w:t xml:space="preserve"> </w:t>
@@ -20253,11 +19968,9 @@
         </w:rPr>
         <w:t xml:space="preserve">에서는 </w:t>
       </w:r>
-      <w:proofErr w:type="spellStart"/>
       <w:r>
         <w:t>TensorBoard</w:t>
       </w:r>
-      <w:proofErr w:type="spellEnd"/>
       <w:r>
         <w:rPr>
           <w:rFonts w:hint="eastAsia"/>
@@ -20310,23 +20023,7 @@
           <w:b/>
           <w:bCs/>
         </w:rPr>
-        <w:t xml:space="preserve">ecture 10 – </w:t>
-      </w:r>
-      <w:proofErr w:type="spellStart"/>
-      <w:r>
-        <w:rPr>
-          <w:b/>
-          <w:bCs/>
-        </w:rPr>
-        <w:t>ReLU</w:t>
-      </w:r>
-      <w:proofErr w:type="spellEnd"/>
-      <w:r>
-        <w:rPr>
-          <w:b/>
-          <w:bCs/>
-        </w:rPr>
-        <w:t>: Better non-linearity</w:t>
+        <w:t>ecture 10 – ReLU: Better non-linearity</w:t>
       </w:r>
     </w:p>
     <w:p>
@@ -21004,7 +20701,6 @@
       <w:pPr>
         <w:spacing w:after="0" w:line="276" w:lineRule="auto"/>
       </w:pPr>
-      <w:proofErr w:type="spellStart"/>
       <w:r>
         <w:rPr>
           <w:rFonts w:hint="eastAsia"/>
@@ -21013,11 +20709,7 @@
         <w:t>R</w:t>
       </w:r>
       <w:r>
-        <w:t>eLU</w:t>
-      </w:r>
-      <w:proofErr w:type="spellEnd"/>
-      <w:r>
-        <w:t>: Rectified Linear Unit</w:t>
+        <w:t>eLU: Rectified Linear Unit</w:t>
       </w:r>
     </w:p>
     <w:p>
@@ -21074,7 +20766,6 @@
         <w:spacing w:after="0" w:line="276" w:lineRule="auto"/>
         <w:ind w:leftChars="0"/>
       </w:pPr>
-      <w:proofErr w:type="spellStart"/>
       <w:r>
         <w:rPr>
           <w:rFonts w:hint="eastAsia"/>
@@ -21082,11 +20773,7 @@
         <w:t>R</w:t>
       </w:r>
       <w:r>
-        <w:t>eLU</w:t>
-      </w:r>
-      <w:proofErr w:type="spellEnd"/>
-      <w:r>
-        <w:t xml:space="preserve"> </w:t>
+        <w:t xml:space="preserve">eLU </w:t>
       </w:r>
       <w:r>
         <w:rPr>
@@ -21189,13 +20876,8 @@
         </w:rPr>
         <w:t xml:space="preserve">에서 사용시는 </w:t>
       </w:r>
-      <w:proofErr w:type="spellStart"/>
-      <w:r>
-        <w:t>tf.nn.relu</w:t>
-      </w:r>
-      <w:proofErr w:type="spellEnd"/>
-      <w:r>
-        <w:t>()</w:t>
+      <w:r>
+        <w:t>tf.nn.relu()</w:t>
       </w:r>
       <w:r>
         <w:rPr>
@@ -21384,7 +21066,6 @@
         <w:spacing w:after="0" w:line="276" w:lineRule="auto"/>
         <w:ind w:leftChars="0"/>
       </w:pPr>
-      <w:proofErr w:type="spellStart"/>
       <w:r>
         <w:rPr>
           <w:rFonts w:hint="eastAsia"/>
@@ -21394,7 +21075,6 @@
       <w:r>
         <w:t>eLU</w:t>
       </w:r>
-      <w:proofErr w:type="spellEnd"/>
     </w:p>
     <w:p>
       <w:pPr>
@@ -21413,13 +21093,8 @@
         <w:t>L</w:t>
       </w:r>
       <w:r>
-        <w:t xml:space="preserve">eaky </w:t>
-      </w:r>
-      <w:proofErr w:type="spellStart"/>
-      <w:r>
-        <w:t>ReLU</w:t>
-      </w:r>
-      <w:proofErr w:type="spellEnd"/>
+        <w:t>eaky ReLU</w:t>
+      </w:r>
     </w:p>
     <w:p>
       <w:pPr>
@@ -21451,11 +21126,9 @@
         <w:spacing w:after="0" w:line="276" w:lineRule="auto"/>
         <w:ind w:leftChars="0"/>
       </w:pPr>
-      <w:proofErr w:type="spellStart"/>
       <w:r>
         <w:t>Maxout</w:t>
       </w:r>
-      <w:proofErr w:type="spellEnd"/>
     </w:p>
     <w:p>
       <w:pPr>
@@ -21481,13 +21154,8 @@
         </w:rPr>
         <w:t xml:space="preserve">같은 </w:t>
       </w:r>
-      <w:proofErr w:type="spellStart"/>
-      <w:r>
-        <w:t>ReLU</w:t>
-      </w:r>
-      <w:proofErr w:type="spellEnd"/>
-      <w:r>
-        <w:t xml:space="preserve"> 함수를 </w:t>
+      <w:r>
+        <w:t xml:space="preserve">ReLU 함수를 </w:t>
       </w:r>
       <w:r>
         <w:rPr>
@@ -21722,54 +21390,181 @@
       <w:r>
         <w:t>’</w:t>
       </w:r>
-      <w:proofErr w:type="spellStart"/>
-      <w:r>
-        <w:rPr>
-          <w:rFonts w:hint="eastAsia"/>
-        </w:rPr>
-        <w:t>으로</w:t>
-      </w:r>
-      <w:proofErr w:type="spellEnd"/>
-      <w:r>
-        <w:rPr>
-          <w:rFonts w:hint="eastAsia"/>
-        </w:rPr>
+      <w:r>
+        <w:rPr>
+          <w:rFonts w:hint="eastAsia"/>
+        </w:rPr>
+        <w:t xml:space="preserve">으로 </w:t>
+      </w:r>
+      <w:r>
+        <w:t>input</w:t>
+      </w:r>
+      <w:r>
+        <w:rPr>
+          <w:rFonts w:hint="eastAsia"/>
+        </w:rPr>
+        <w:t xml:space="preserve">을 </w:t>
+      </w:r>
+      <w:r>
+        <w:t>recreate</w:t>
+      </w:r>
+      <w:r>
+        <w:rPr>
+          <w:rFonts w:hint="eastAsia"/>
+        </w:rPr>
+        <w:t>한다.</w:t>
+      </w:r>
+    </w:p>
+    <w:p>
+      <w:pPr>
+        <w:pStyle w:val="a3"/>
+        <w:numPr>
+          <w:ilvl w:val="0"/>
+          <w:numId w:val="1"/>
+        </w:numPr>
+        <w:spacing w:after="0" w:line="276" w:lineRule="auto"/>
+        <w:ind w:leftChars="0"/>
+      </w:pPr>
+      <w:r>
+        <w:rPr>
+          <w:rFonts w:hint="eastAsia"/>
+        </w:rPr>
+        <w:t>이 때,</w:t>
+      </w:r>
+      <w:r>
         <w:t xml:space="preserve"> </w:t>
       </w:r>
       <w:r>
+        <w:rPr>
+          <w:rFonts w:hint="eastAsia"/>
+        </w:rPr>
+        <w:t xml:space="preserve">처음 </w:t>
+      </w:r>
+      <w:r>
         <w:t>input</w:t>
       </w:r>
       <w:r>
         <w:rPr>
           <w:rFonts w:hint="eastAsia"/>
         </w:rPr>
-        <w:t xml:space="preserve">을 </w:t>
-      </w:r>
-      <w:r>
-        <w:t>recreate</w:t>
-      </w:r>
-      <w:r>
-        <w:rPr>
-          <w:rFonts w:hint="eastAsia"/>
-        </w:rPr>
-        <w:t>한다.</w:t>
-      </w:r>
-    </w:p>
-    <w:p>
-      <w:pPr>
-        <w:pStyle w:val="a3"/>
-        <w:numPr>
-          <w:ilvl w:val="0"/>
-          <w:numId w:val="1"/>
-        </w:numPr>
-        <w:spacing w:after="0" w:line="276" w:lineRule="auto"/>
-        <w:ind w:leftChars="0"/>
-      </w:pPr>
-      <w:r>
-        <w:rPr>
-          <w:rFonts w:hint="eastAsia"/>
-        </w:rPr>
-        <w:t>이 때,</w:t>
+        <w:t xml:space="preserve">과 재생성된 </w:t>
+      </w:r>
+      <w:r>
+        <w:t>input</w:t>
+      </w:r>
+      <w:r>
+        <w:rPr>
+          <w:rFonts w:hint="eastAsia"/>
+        </w:rPr>
+        <w:t xml:space="preserve">의 차이가 최소가 되는 방향으로 </w:t>
+      </w:r>
+      <w:r>
+        <w:t>weight</w:t>
+      </w:r>
+      <w:r>
+        <w:rPr>
+          <w:rFonts w:hint="eastAsia"/>
+        </w:rPr>
+        <w:t>를 조절한다.</w:t>
+      </w:r>
+    </w:p>
+    <w:p>
+      <w:pPr>
+        <w:pStyle w:val="a3"/>
+        <w:numPr>
+          <w:ilvl w:val="0"/>
+          <w:numId w:val="1"/>
+        </w:numPr>
+        <w:spacing w:after="0" w:line="276" w:lineRule="auto"/>
+        <w:ind w:leftChars="0"/>
+      </w:pPr>
+      <w:r>
+        <w:rPr>
+          <w:rFonts w:hint="eastAsia"/>
+        </w:rPr>
+        <w:t xml:space="preserve">이 과정은 두 </w:t>
+      </w:r>
+      <w:r>
+        <w:t xml:space="preserve">layer </w:t>
+      </w:r>
+      <w:r>
+        <w:rPr>
+          <w:rFonts w:hint="eastAsia"/>
+        </w:rPr>
+        <w:t xml:space="preserve">사이에서 진행되는 </w:t>
+      </w:r>
+      <w:r>
+        <w:rPr>
+          <w:rFonts w:hint="eastAsia"/>
+        </w:rPr>
+        <w:t>과정이라고 생각할 수 있다.</w:t>
+      </w:r>
+    </w:p>
+    <w:p>
+      <w:pPr>
+        <w:spacing w:after="0" w:line="276" w:lineRule="auto"/>
+      </w:pPr>
+      <w:r>
+        <w:rPr>
+          <w:rFonts w:hint="eastAsia"/>
+        </w:rPr>
+        <w:t>R</w:t>
+      </w:r>
+      <w:r>
+        <w:t>BM</w:t>
+      </w:r>
+      <w:r>
+        <w:rPr>
+          <w:rFonts w:hint="eastAsia"/>
+        </w:rPr>
+        <w:t>을 어떻게 사용할 것인가?</w:t>
+      </w:r>
+      <w:r>
+        <w:t xml:space="preserve"> – </w:t>
+      </w:r>
+      <w:r>
+        <w:rPr>
+          <w:rFonts w:hint="eastAsia"/>
+        </w:rPr>
+        <w:t>D</w:t>
+      </w:r>
+      <w:r>
+        <w:t xml:space="preserve">BM, </w:t>
+      </w:r>
+      <w:r>
+        <w:rPr>
+          <w:rFonts w:hint="eastAsia"/>
+        </w:rPr>
+        <w:t>pre-</w:t>
+      </w:r>
+      <w:r>
+        <w:t>training</w:t>
+      </w:r>
+    </w:p>
+    <w:p>
+      <w:pPr>
+        <w:pStyle w:val="a3"/>
+        <w:numPr>
+          <w:ilvl w:val="0"/>
+          <w:numId w:val="1"/>
+        </w:numPr>
+        <w:spacing w:after="0" w:line="276" w:lineRule="auto"/>
+        <w:ind w:leftChars="0"/>
+      </w:pPr>
+      <w:r>
+        <w:rPr>
+          <w:rFonts w:hint="eastAsia"/>
+        </w:rPr>
+        <w:t xml:space="preserve">여러 </w:t>
+      </w:r>
+      <w:r>
+        <w:t>layer</w:t>
+      </w:r>
+      <w:r>
+        <w:rPr>
+          <w:rFonts w:hint="eastAsia"/>
+        </w:rPr>
+        <w:t>가 있겠지만,</w:t>
       </w:r>
       <w:r>
         <w:t xml:space="preserve"> </w:t>
@@ -21778,39 +21573,34 @@
         <w:rPr>
           <w:rFonts w:hint="eastAsia"/>
         </w:rPr>
-        <w:t xml:space="preserve">처음 </w:t>
-      </w:r>
-      <w:r>
-        <w:t>input</w:t>
-      </w:r>
-      <w:r>
-        <w:rPr>
-          <w:rFonts w:hint="eastAsia"/>
-        </w:rPr>
-        <w:t xml:space="preserve">과 </w:t>
-      </w:r>
-      <w:proofErr w:type="spellStart"/>
-      <w:r>
-        <w:rPr>
-          <w:rFonts w:hint="eastAsia"/>
-        </w:rPr>
-        <w:t>재생성된</w:t>
-      </w:r>
-      <w:proofErr w:type="spellEnd"/>
-      <w:r>
-        <w:rPr>
-          <w:rFonts w:hint="eastAsia"/>
-        </w:rPr>
+        <w:t xml:space="preserve">입력에 대해 앞의 두 </w:t>
+      </w:r>
+      <w:r>
+        <w:t>layer</w:t>
+      </w:r>
+      <w:r>
+        <w:rPr>
+          <w:rFonts w:hint="eastAsia"/>
+        </w:rPr>
+        <w:t xml:space="preserve">에 대해 </w:t>
+      </w:r>
+      <w:r>
+        <w:t>RBM</w:t>
+      </w:r>
+      <w:r>
+        <w:rPr>
+          <w:rFonts w:hint="eastAsia"/>
+        </w:rPr>
+        <w:t>을 적용하고,</w:t>
+      </w:r>
+      <w:r>
         <w:t xml:space="preserve"> </w:t>
       </w:r>
       <w:r>
-        <w:t>input</w:t>
-      </w:r>
-      <w:r>
-        <w:rPr>
-          <w:rFonts w:hint="eastAsia"/>
-        </w:rPr>
-        <w:t xml:space="preserve">의 차이가 최소가 되는 방향으로 </w:t>
+        <w:rPr>
+          <w:rFonts w:hint="eastAsia"/>
+        </w:rPr>
+        <w:t xml:space="preserve">이후 이 </w:t>
       </w:r>
       <w:r>
         <w:t>weight</w:t>
@@ -21819,165 +21609,7 @@
         <w:rPr>
           <w:rFonts w:hint="eastAsia"/>
         </w:rPr>
-        <w:t>를 조절한다.</w:t>
-      </w:r>
-    </w:p>
-    <w:p>
-      <w:pPr>
-        <w:pStyle w:val="a3"/>
-        <w:numPr>
-          <w:ilvl w:val="0"/>
-          <w:numId w:val="1"/>
-        </w:numPr>
-        <w:spacing w:after="0" w:line="276" w:lineRule="auto"/>
-        <w:ind w:leftChars="0"/>
-      </w:pPr>
-      <w:r>
-        <w:rPr>
-          <w:rFonts w:hint="eastAsia"/>
-        </w:rPr>
-        <w:t xml:space="preserve">이 과정은 두 </w:t>
-      </w:r>
-      <w:r>
-        <w:t xml:space="preserve">layer </w:t>
-      </w:r>
-      <w:r>
-        <w:rPr>
-          <w:rFonts w:hint="eastAsia"/>
-        </w:rPr>
-        <w:t xml:space="preserve">사이에서 진행되는 </w:t>
-      </w:r>
-      <w:r>
-        <w:rPr>
-          <w:rFonts w:hint="eastAsia"/>
-        </w:rPr>
-        <w:t>과정이라고 생각할 수 있다.</w:t>
-      </w:r>
-    </w:p>
-    <w:p>
-      <w:pPr>
-        <w:spacing w:after="0" w:line="276" w:lineRule="auto"/>
-      </w:pPr>
-      <w:r>
-        <w:rPr>
-          <w:rFonts w:hint="eastAsia"/>
-        </w:rPr>
-        <w:t>R</w:t>
-      </w:r>
-      <w:r>
-        <w:t>BM</w:t>
-      </w:r>
-      <w:r>
-        <w:rPr>
-          <w:rFonts w:hint="eastAsia"/>
-        </w:rPr>
-        <w:t>을 어떻게 사용할 것인가?</w:t>
-      </w:r>
-      <w:r>
-        <w:t xml:space="preserve"> – </w:t>
-      </w:r>
-      <w:r>
-        <w:rPr>
-          <w:rFonts w:hint="eastAsia"/>
-        </w:rPr>
-        <w:t>D</w:t>
-      </w:r>
-      <w:r>
-        <w:t xml:space="preserve">BM, </w:t>
-      </w:r>
-      <w:r>
-        <w:rPr>
-          <w:rFonts w:hint="eastAsia"/>
-        </w:rPr>
-        <w:t>pre-</w:t>
-      </w:r>
-      <w:r>
-        <w:t>training</w:t>
-      </w:r>
-    </w:p>
-    <w:p>
-      <w:pPr>
-        <w:pStyle w:val="a3"/>
-        <w:numPr>
-          <w:ilvl w:val="0"/>
-          <w:numId w:val="1"/>
-        </w:numPr>
-        <w:spacing w:after="0" w:line="276" w:lineRule="auto"/>
-        <w:ind w:leftChars="0"/>
-      </w:pPr>
-      <w:r>
-        <w:rPr>
-          <w:rFonts w:hint="eastAsia"/>
-        </w:rPr>
-        <w:t xml:space="preserve">여러 </w:t>
-      </w:r>
-      <w:r>
-        <w:t>layer</w:t>
-      </w:r>
-      <w:r>
-        <w:rPr>
-          <w:rFonts w:hint="eastAsia"/>
-        </w:rPr>
-        <w:t>가 있겠지만,</w:t>
-      </w:r>
-      <w:r>
-        <w:t xml:space="preserve"> </w:t>
-      </w:r>
-      <w:r>
-        <w:rPr>
-          <w:rFonts w:hint="eastAsia"/>
-        </w:rPr>
-        <w:t xml:space="preserve">입력에 대해 앞의 두 </w:t>
-      </w:r>
-      <w:r>
-        <w:t>layer</w:t>
-      </w:r>
-      <w:r>
-        <w:rPr>
-          <w:rFonts w:hint="eastAsia"/>
-        </w:rPr>
-        <w:t xml:space="preserve">에 대해 </w:t>
-      </w:r>
-      <w:r>
-        <w:t>RBM</w:t>
-      </w:r>
-      <w:r>
-        <w:rPr>
-          <w:rFonts w:hint="eastAsia"/>
-        </w:rPr>
-        <w:t>을 적용하고,</w:t>
-      </w:r>
-      <w:r>
-        <w:t xml:space="preserve"> </w:t>
-      </w:r>
-      <w:r>
-        <w:rPr>
-          <w:rFonts w:hint="eastAsia"/>
-        </w:rPr>
-        <w:t xml:space="preserve">이후 이 </w:t>
-      </w:r>
-      <w:r>
-        <w:t>weight</w:t>
-      </w:r>
-      <w:r>
-        <w:rPr>
-          <w:rFonts w:hint="eastAsia"/>
-        </w:rPr>
-        <w:t xml:space="preserve">가 적용된 </w:t>
-      </w:r>
-      <w:proofErr w:type="spellStart"/>
-      <w:r>
-        <w:rPr>
-          <w:rFonts w:hint="eastAsia"/>
-        </w:rPr>
-        <w:t>입력값을</w:t>
-      </w:r>
-      <w:proofErr w:type="spellEnd"/>
-      <w:r>
-        <w:rPr>
-          <w:rFonts w:hint="eastAsia"/>
-        </w:rPr>
-        <w:t xml:space="preserve"> 이용해 다음의 </w:t>
+        <w:t xml:space="preserve">가 적용된 입력값을 이용해 다음의 </w:t>
       </w:r>
       <w:r>
         <w:t>layer</w:t>
@@ -22170,15 +21802,7 @@
         <w:t>nput</w:t>
       </w:r>
       <w:r>
-        <w:t>(</w:t>
-      </w:r>
-      <w:proofErr w:type="spellStart"/>
-      <w:r>
-        <w:t>fan_in</w:t>
-      </w:r>
-      <w:proofErr w:type="spellEnd"/>
-      <w:r>
-        <w:t>)</w:t>
+        <w:t>(fan_in)</w:t>
       </w:r>
       <w:r>
         <w:rPr>
@@ -22187,15 +21811,7 @@
         <w:t>의 수와 output</w:t>
       </w:r>
       <w:r>
-        <w:t>(</w:t>
-      </w:r>
-      <w:proofErr w:type="spellStart"/>
-      <w:r>
-        <w:t>fan_out</w:t>
-      </w:r>
-      <w:proofErr w:type="spellEnd"/>
-      <w:r>
-        <w:t>)</w:t>
+        <w:t>(fan_out)</w:t>
       </w:r>
       <w:r>
         <w:rPr>
@@ -22230,55 +21846,7 @@
         <w:t>W</w:t>
       </w:r>
       <w:r>
-        <w:t xml:space="preserve"> = </w:t>
-      </w:r>
-      <w:proofErr w:type="spellStart"/>
-      <w:r>
-        <w:t>np.random.randn</w:t>
-      </w:r>
-      <w:proofErr w:type="spellEnd"/>
-      <w:r>
-        <w:t>(</w:t>
-      </w:r>
-      <w:proofErr w:type="spellStart"/>
-      <w:r>
-        <w:t>fan_in</w:t>
-      </w:r>
-      <w:proofErr w:type="spellEnd"/>
-      <w:r>
-        <w:t xml:space="preserve">, </w:t>
-      </w:r>
-      <w:proofErr w:type="spellStart"/>
-      <w:r>
-        <w:t>fan_out</w:t>
-      </w:r>
-      <w:proofErr w:type="spellEnd"/>
-      <w:r>
-        <w:t xml:space="preserve">) / </w:t>
-      </w:r>
-      <w:proofErr w:type="spellStart"/>
-      <w:r>
-        <w:t>np.sqrt</w:t>
-      </w:r>
-      <w:proofErr w:type="spellEnd"/>
-      <w:r>
-        <w:t>(</w:t>
-      </w:r>
-      <w:proofErr w:type="spellStart"/>
-      <w:r>
-        <w:t>fan_in</w:t>
-      </w:r>
-      <w:proofErr w:type="spellEnd"/>
-      <w:r>
-        <w:t xml:space="preserve">)  # </w:t>
-      </w:r>
-      <w:proofErr w:type="spellStart"/>
-      <w:r>
-        <w:t>Glorot</w:t>
-      </w:r>
-      <w:proofErr w:type="spellEnd"/>
-      <w:r>
-        <w:t xml:space="preserve"> et.al 2010</w:t>
+        <w:t xml:space="preserve"> = np.random.randn(fan_in, fan_out) / np.sqrt(fan_in)  # Glorot et.al 2010</w:t>
       </w:r>
     </w:p>
     <w:p>
@@ -22301,47 +21869,7 @@
         <w:t>W</w:t>
       </w:r>
       <w:r>
-        <w:t xml:space="preserve"> = </w:t>
-      </w:r>
-      <w:proofErr w:type="spellStart"/>
-      <w:r>
-        <w:t>np.random.randn</w:t>
-      </w:r>
-      <w:proofErr w:type="spellEnd"/>
-      <w:r>
-        <w:t>(</w:t>
-      </w:r>
-      <w:proofErr w:type="spellStart"/>
-      <w:r>
-        <w:t>fan_in</w:t>
-      </w:r>
-      <w:proofErr w:type="spellEnd"/>
-      <w:r>
-        <w:t xml:space="preserve">, </w:t>
-      </w:r>
-      <w:proofErr w:type="spellStart"/>
-      <w:r>
-        <w:t>fan_out</w:t>
-      </w:r>
-      <w:proofErr w:type="spellEnd"/>
-      <w:r>
-        <w:t xml:space="preserve">) / </w:t>
-      </w:r>
-      <w:proofErr w:type="spellStart"/>
-      <w:r>
-        <w:t>np.sqrt</w:t>
-      </w:r>
-      <w:proofErr w:type="spellEnd"/>
-      <w:r>
-        <w:t>(</w:t>
-      </w:r>
-      <w:proofErr w:type="spellStart"/>
-      <w:r>
-        <w:t>fan_in</w:t>
-      </w:r>
-      <w:proofErr w:type="spellEnd"/>
-      <w:r>
-        <w:t xml:space="preserve"> / 2)  # He et.al 2015</w:t>
+        <w:t xml:space="preserve"> = np.random.randn(fan_in, fan_out) / np.sqrt(fan_in / 2)  # He et.al 2015</w:t>
       </w:r>
     </w:p>
     <w:p>
@@ -22751,9 +22279,6 @@
         </w:numPr>
         <w:spacing w:after="0" w:line="276" w:lineRule="auto"/>
         <w:ind w:leftChars="0"/>
-        <w:rPr>
-          <w:rFonts w:hint="eastAsia"/>
-        </w:rPr>
       </w:pPr>
       <w:r>
         <w:t>D</w:t>
@@ -22791,8 +22316,171 @@
         </w:rPr>
         <w:t>을 사용해 합치는 것을 의미한다.</w:t>
       </w:r>
+    </w:p>
+    <w:p>
+      <w:pPr>
+        <w:spacing w:after="0" w:line="276" w:lineRule="auto"/>
+      </w:pPr>
+      <w:r>
+        <w:t xml:space="preserve">다양한 </w:t>
+      </w:r>
+      <w:r>
+        <w:rPr>
+          <w:rFonts w:hint="eastAsia"/>
+        </w:rPr>
+        <w:t xml:space="preserve">형태의 </w:t>
+      </w:r>
+      <w:r>
+        <w:t>model</w:t>
+      </w:r>
+    </w:p>
+    <w:p>
+      <w:pPr>
+        <w:pStyle w:val="a3"/>
+        <w:numPr>
+          <w:ilvl w:val="0"/>
+          <w:numId w:val="1"/>
+        </w:numPr>
+        <w:spacing w:after="0" w:line="276" w:lineRule="auto"/>
+        <w:ind w:leftChars="0"/>
+      </w:pPr>
+      <w:r>
+        <w:rPr>
+          <w:rFonts w:hint="eastAsia"/>
+        </w:rPr>
+        <w:t>F</w:t>
+      </w:r>
+      <w:r>
+        <w:t xml:space="preserve">eedforward network: </w:t>
+      </w:r>
+      <w:r>
+        <w:rPr>
+          <w:rFonts w:hint="eastAsia"/>
+        </w:rPr>
+        <w:t>우리가 지금까지 만든 형태의,</w:t>
+      </w:r>
       <w:r>
         <w:t xml:space="preserve"> </w:t>
+      </w:r>
+      <w:r>
+        <w:rPr>
+          <w:rFonts w:hint="eastAsia"/>
+        </w:rPr>
+        <w:t xml:space="preserve">레고처럼 </w:t>
+      </w:r>
+      <w:r>
+        <w:t>layer</w:t>
+      </w:r>
+      <w:r>
+        <w:rPr>
+          <w:rFonts w:hint="eastAsia"/>
+        </w:rPr>
+        <w:t xml:space="preserve">를 쌓아 올린 형태의 </w:t>
+      </w:r>
+      <w:r>
+        <w:t>model</w:t>
+      </w:r>
+    </w:p>
+    <w:p>
+      <w:pPr>
+        <w:pStyle w:val="a3"/>
+        <w:numPr>
+          <w:ilvl w:val="0"/>
+          <w:numId w:val="1"/>
+        </w:numPr>
+        <w:spacing w:after="0" w:line="276" w:lineRule="auto"/>
+        <w:ind w:leftChars="0"/>
+      </w:pPr>
+      <w:r>
+        <w:rPr>
+          <w:rFonts w:hint="eastAsia"/>
+        </w:rPr>
+        <w:t>F</w:t>
+      </w:r>
+      <w:r>
+        <w:t xml:space="preserve">ast forward model: </w:t>
+      </w:r>
+      <w:r>
+        <w:rPr>
+          <w:rFonts w:hint="eastAsia"/>
+        </w:rPr>
+        <w:t xml:space="preserve">어느 </w:t>
+      </w:r>
+      <w:r>
+        <w:t>layer</w:t>
+      </w:r>
+      <w:r>
+        <w:rPr>
+          <w:rFonts w:hint="eastAsia"/>
+        </w:rPr>
+        <w:t xml:space="preserve">에서 나온 출력값을 두 </w:t>
+      </w:r>
+      <w:r>
+        <w:t>layer</w:t>
+      </w:r>
+      <w:r>
+        <w:rPr>
+          <w:rFonts w:hint="eastAsia"/>
+        </w:rPr>
+        <w:t>를 건너뛰고 입력시키는 방법</w:t>
+      </w:r>
+    </w:p>
+    <w:p>
+      <w:pPr>
+        <w:pStyle w:val="a3"/>
+        <w:numPr>
+          <w:ilvl w:val="0"/>
+          <w:numId w:val="1"/>
+        </w:numPr>
+        <w:spacing w:after="0" w:line="276" w:lineRule="auto"/>
+        <w:ind w:leftChars="0"/>
+      </w:pPr>
+      <w:r>
+        <w:t xml:space="preserve">Split &amp; merge: 입력을 </w:t>
+      </w:r>
+      <w:r>
+        <w:rPr>
+          <w:rFonts w:hint="eastAsia"/>
+        </w:rPr>
+        <w:t xml:space="preserve">나누거나 중간에 쪼갠 뒤 합치는 형태의 </w:t>
+      </w:r>
+      <w:r>
+        <w:t>model (</w:t>
+      </w:r>
+      <w:r>
+        <w:rPr>
+          <w:rFonts w:hint="eastAsia"/>
+        </w:rPr>
+        <w:t>C</w:t>
+      </w:r>
+      <w:r>
+        <w:t>onvolutional NN)</w:t>
+      </w:r>
+    </w:p>
+    <w:p>
+      <w:pPr>
+        <w:pStyle w:val="a3"/>
+        <w:numPr>
+          <w:ilvl w:val="0"/>
+          <w:numId w:val="1"/>
+        </w:numPr>
+        <w:spacing w:after="0" w:line="276" w:lineRule="auto"/>
+        <w:ind w:leftChars="0"/>
+        <w:rPr>
+          <w:rFonts w:hint="eastAsia"/>
+        </w:rPr>
+      </w:pPr>
+      <w:r>
+        <w:t xml:space="preserve">Recurrent network: 격자와 </w:t>
+      </w:r>
+      <w:r>
+        <w:rPr>
+          <w:rFonts w:hint="eastAsia"/>
+        </w:rPr>
+        <w:t xml:space="preserve">같이 한 줄이 아닌 옆으로 이동이 가능한 </w:t>
+      </w:r>
+      <w:r>
+        <w:t>NN</w:t>
       </w:r>
       <w:bookmarkStart w:id="0" w:name="_GoBack"/>
       <w:bookmarkEnd w:id="0"/>
@@ -23777,7 +23465,7 @@
 </file>
 
 <file path=customXml/itemProps1.xml><?xml version="1.0" encoding="utf-8"?>
-<ds:datastoreItem xmlns:ds="http://schemas.openxmlformats.org/officeDocument/2006/customXml" ds:itemID="{F55C90ED-E6BF-4B0F-ABA0-2BC8EE0215EB}">
+<ds:datastoreItem xmlns:ds="http://schemas.openxmlformats.org/officeDocument/2006/customXml" ds:itemID="{BA6F1FBA-EB30-4B48-AAC0-F18020AED35E}">
   <ds:schemaRefs>
     <ds:schemaRef ds:uri="http://schemas.openxmlformats.org/officeDocument/2006/bibliography"/>
   </ds:schemaRefs>

</xml_diff>

<commit_message>
Lecture 11 summary added
</commit_message>
<xml_diff>
--- a/Basic Machine & Deep Learning with TensorFlow.docx
+++ b/Basic Machine & Deep Learning with TensorFlow.docx
@@ -163,6 +163,7 @@
         <w:spacing w:after="0" w:line="276" w:lineRule="auto"/>
         <w:ind w:leftChars="0"/>
       </w:pPr>
+      <w:proofErr w:type="spellStart"/>
       <w:r>
         <w:rPr>
           <w:rFonts w:hint="eastAsia"/>
@@ -172,6 +173,7 @@
       <w:r>
         <w:t>ensorflow</w:t>
       </w:r>
+      <w:proofErr w:type="spellEnd"/>
       <w:r>
         <w:rPr>
           <w:rFonts w:hint="eastAsia"/>
@@ -478,7 +480,21 @@
         <w:rPr>
           <w:rFonts w:hint="eastAsia"/>
         </w:rPr>
-        <w:t>정해져 있는 이라고 생각하면 편하다.</w:t>
+        <w:t xml:space="preserve">정해져 </w:t>
+      </w:r>
+      <w:proofErr w:type="gramStart"/>
+      <w:r>
+        <w:rPr>
+          <w:rFonts w:hint="eastAsia"/>
+        </w:rPr>
+        <w:t>있는 이라고</w:t>
+      </w:r>
+      <w:proofErr w:type="gramEnd"/>
+      <w:r>
+        <w:rPr>
+          <w:rFonts w:hint="eastAsia"/>
+        </w:rPr>
+        <w:t xml:space="preserve"> 생각하면 편하다.</w:t>
       </w:r>
     </w:p>
     <w:p>
@@ -700,7 +716,15 @@
         <w:ind w:leftChars="0"/>
       </w:pPr>
       <w:r>
-        <w:t>Image labeling: learning from tagged images</w:t>
+        <w:t xml:space="preserve">Image </w:t>
+      </w:r>
+      <w:proofErr w:type="gramStart"/>
+      <w:r>
+        <w:t>labeling:</w:t>
+      </w:r>
+      <w:proofErr w:type="gramEnd"/>
+      <w:r>
+        <w:t xml:space="preserve"> learning from tagged images</w:t>
       </w:r>
     </w:p>
     <w:p>
@@ -898,6 +922,7 @@
         </w:rPr>
         <w:t xml:space="preserve">에 넣어 학습을 시킨 뒤 </w:t>
       </w:r>
+      <w:proofErr w:type="spellStart"/>
       <w:r>
         <w:t>x</w:t>
       </w:r>
@@ -907,6 +932,7 @@
         </w:rPr>
         <w:t>test</w:t>
       </w:r>
+      <w:proofErr w:type="spellEnd"/>
       <w:r>
         <w:rPr>
           <w:rFonts w:hint="eastAsia"/>
@@ -999,7 +1025,21 @@
         <w:rPr>
           <w:rFonts w:hint="eastAsia"/>
         </w:rPr>
-        <w:t>역시 바둑 기보(</w:t>
+        <w:t xml:space="preserve">역시 바둑 </w:t>
+      </w:r>
+      <w:proofErr w:type="spellStart"/>
+      <w:r>
+        <w:rPr>
+          <w:rFonts w:hint="eastAsia"/>
+        </w:rPr>
+        <w:t>기보</w:t>
+      </w:r>
+      <w:proofErr w:type="spellEnd"/>
+      <w:r>
+        <w:rPr>
+          <w:rFonts w:hint="eastAsia"/>
+        </w:rPr>
+        <w:t>(</w:t>
       </w:r>
       <w:r>
         <w:t>training dataset)</w:t>
@@ -1402,7 +1442,21 @@
         <w:rPr>
           <w:rFonts w:hint="eastAsia"/>
         </w:rPr>
-        <w:t>로 입력받아 학습을 진행한다.</w:t>
+        <w:t xml:space="preserve">로 </w:t>
+      </w:r>
+      <w:proofErr w:type="spellStart"/>
+      <w:r>
+        <w:rPr>
+          <w:rFonts w:hint="eastAsia"/>
+        </w:rPr>
+        <w:t>입력받아</w:t>
+      </w:r>
+      <w:proofErr w:type="spellEnd"/>
+      <w:r>
+        <w:rPr>
+          <w:rFonts w:hint="eastAsia"/>
+        </w:rPr>
+        <w:t xml:space="preserve"> 학습을 진행한다.</w:t>
       </w:r>
     </w:p>
     <w:p>
@@ -1428,7 +1482,21 @@
         <w:rPr>
           <w:rFonts w:hint="eastAsia"/>
         </w:rPr>
-        <w:t>공부한 시간을 입력받아 시험 점수를 예측하는 m</w:t>
+        <w:t xml:space="preserve">공부한 시간을 </w:t>
+      </w:r>
+      <w:proofErr w:type="spellStart"/>
+      <w:r>
+        <w:rPr>
+          <w:rFonts w:hint="eastAsia"/>
+        </w:rPr>
+        <w:t>입력받아</w:t>
+      </w:r>
+      <w:proofErr w:type="spellEnd"/>
+      <w:r>
+        <w:rPr>
+          <w:rFonts w:hint="eastAsia"/>
+        </w:rPr>
+        <w:t xml:space="preserve"> 시험 점수를 예측하는 m</w:t>
       </w:r>
       <w:r>
         <w:t>odel</w:t>
@@ -1709,7 +1777,15 @@
         <w:t xml:space="preserve">위처럼 </w:t>
       </w:r>
       <w:r>
-        <w:t xml:space="preserve">H(x) = Wx + b </w:t>
+        <w:t xml:space="preserve">H(x) = </w:t>
+      </w:r>
+      <w:proofErr w:type="spellStart"/>
+      <w:r>
+        <w:t>Wx</w:t>
+      </w:r>
+      <w:proofErr w:type="spellEnd"/>
+      <w:r>
+        <w:t xml:space="preserve"> + b </w:t>
       </w:r>
       <w:r>
         <w:rPr>
@@ -7386,8 +7462,13 @@
         </w:rPr>
         <w:t>(</w:t>
       </w:r>
-      <w:r>
-        <w:t>nrow)</w:t>
+      <w:proofErr w:type="spellStart"/>
+      <w:r>
+        <w:t>nrow</w:t>
+      </w:r>
+      <w:proofErr w:type="spellEnd"/>
+      <w:r>
+        <w:t>)</w:t>
       </w:r>
       <w:r>
         <w:rPr>
@@ -7405,7 +7486,15 @@
         <w:t>의 수,</w:t>
       </w:r>
       <w:r>
-        <w:t xml:space="preserve"> 3(ncol)</w:t>
+        <w:t xml:space="preserve"> 3(</w:t>
+      </w:r>
+      <w:proofErr w:type="spellStart"/>
+      <w:r>
+        <w:t>ncol</w:t>
+      </w:r>
+      <w:proofErr w:type="spellEnd"/>
+      <w:r>
+        <w:t>)</w:t>
       </w:r>
       <w:r>
         <w:rPr>
@@ -7831,7 +7920,23 @@
         <w:t xml:space="preserve">예시는 </w:t>
       </w:r>
       <w:r>
-        <w:t xml:space="preserve">spam detection(spam or ham), facebook feed(show or hide), credit card fradudlent transaction detection(legitimate or fraud)와 </w:t>
+        <w:t xml:space="preserve">spam detection(spam or ham), </w:t>
+      </w:r>
+      <w:proofErr w:type="spellStart"/>
+      <w:r>
+        <w:t>facebook</w:t>
+      </w:r>
+      <w:proofErr w:type="spellEnd"/>
+      <w:r>
+        <w:t xml:space="preserve"> feed(show or hide), credit card </w:t>
+      </w:r>
+      <w:proofErr w:type="spellStart"/>
+      <w:r>
+        <w:t>fradudlent</w:t>
+      </w:r>
+      <w:proofErr w:type="spellEnd"/>
+      <w:r>
+        <w:t xml:space="preserve"> transaction detection(legitimate or fraud)와 </w:t>
       </w:r>
       <w:r>
         <w:rPr>
@@ -10387,9 +10492,11 @@
         </w:rPr>
         <w:t xml:space="preserve">에 이미 있는 </w:t>
       </w:r>
+      <w:proofErr w:type="spellStart"/>
       <w:r>
         <w:t>GradientDecentAlgorithm</w:t>
       </w:r>
+      <w:proofErr w:type="spellEnd"/>
       <w:r>
         <w:rPr>
           <w:rFonts w:hint="eastAsia"/>
@@ -10445,7 +10552,23 @@
           <w:b/>
           <w:bCs/>
         </w:rPr>
-        <w:t>6 – Softmax classification: Multinomial classification</w:t>
+        <w:t xml:space="preserve">6 – </w:t>
+      </w:r>
+      <w:proofErr w:type="spellStart"/>
+      <w:r>
+        <w:rPr>
+          <w:b/>
+          <w:bCs/>
+        </w:rPr>
+        <w:t>Softmax</w:t>
+      </w:r>
+      <w:proofErr w:type="spellEnd"/>
+      <w:r>
+        <w:rPr>
+          <w:b/>
+          <w:bCs/>
+        </w:rPr>
+        <w:t xml:space="preserve"> classification: Multinomial classification</w:t>
       </w:r>
     </w:p>
     <w:p>
@@ -12453,6 +12576,7 @@
       <w:pPr>
         <w:spacing w:after="0" w:line="276" w:lineRule="auto"/>
       </w:pPr>
+      <w:proofErr w:type="spellStart"/>
       <w:r>
         <w:rPr>
           <w:rFonts w:hint="eastAsia"/>
@@ -12462,6 +12586,7 @@
       <w:r>
         <w:t>oftmax</w:t>
       </w:r>
+      <w:proofErr w:type="spellEnd"/>
     </w:p>
     <w:p>
       <w:pPr>
@@ -12509,11 +12634,19 @@
         </w:rPr>
         <w:t xml:space="preserve">인 </w:t>
       </w:r>
-      <w:r>
-        <w:rPr>
-          <w:rFonts w:hint="eastAsia"/>
-        </w:rPr>
-        <w:t xml:space="preserve">출력값은 </w:t>
+      <w:proofErr w:type="spellStart"/>
+      <w:r>
+        <w:rPr>
+          <w:rFonts w:hint="eastAsia"/>
+        </w:rPr>
+        <w:t>출력값은</w:t>
+      </w:r>
+      <w:proofErr w:type="spellEnd"/>
+      <w:r>
+        <w:rPr>
+          <w:rFonts w:hint="eastAsia"/>
+        </w:rPr>
+        <w:t xml:space="preserve"> </w:t>
       </w:r>
       <w:r>
         <w:t>vector</w:t>
@@ -12660,9 +12793,11 @@
         </w:rPr>
         <w:t xml:space="preserve">vector를 </w:t>
       </w:r>
+      <w:proofErr w:type="spellStart"/>
       <w:r>
         <w:t>softmax</w:t>
       </w:r>
+      <w:proofErr w:type="spellEnd"/>
       <w:r>
         <w:rPr>
           <w:rFonts w:hint="eastAsia"/>
@@ -13050,11 +13185,19 @@
         <w:spacing w:after="0" w:line="276" w:lineRule="auto"/>
         <w:ind w:leftChars="0"/>
       </w:pPr>
-      <w:r>
-        <w:rPr>
-          <w:rFonts w:hint="eastAsia"/>
-        </w:rPr>
-        <w:t>예측값:</w:t>
+      <w:proofErr w:type="spellStart"/>
+      <w:r>
+        <w:rPr>
+          <w:rFonts w:hint="eastAsia"/>
+        </w:rPr>
+        <w:t>예측값</w:t>
+      </w:r>
+      <w:proofErr w:type="spellEnd"/>
+      <w:r>
+        <w:rPr>
+          <w:rFonts w:hint="eastAsia"/>
+        </w:rPr>
+        <w:t>:</w:t>
       </w:r>
       <w:r>
         <w:t xml:space="preserve"> </w:t>
@@ -13140,8 +13283,13 @@
         <w:spacing w:after="0" w:line="276" w:lineRule="auto"/>
         <w:ind w:leftChars="0"/>
       </w:pPr>
-      <w:r>
-        <w:t xml:space="preserve">실제값: </w:t>
+      <w:proofErr w:type="spellStart"/>
+      <w:r>
+        <w:t>실제값</w:t>
+      </w:r>
+      <w:proofErr w:type="spellEnd"/>
+      <w:r>
+        <w:t xml:space="preserve">: </w:t>
       </w:r>
       <m:oMath>
         <m:r>
@@ -13474,7 +13622,21 @@
         <w:rPr>
           <w:rFonts w:hint="eastAsia"/>
         </w:rPr>
-        <w:t xml:space="preserve">두 가지 예측값 </w:t>
+        <w:t xml:space="preserve">두 가지 </w:t>
+      </w:r>
+      <w:proofErr w:type="spellStart"/>
+      <w:r>
+        <w:rPr>
+          <w:rFonts w:hint="eastAsia"/>
+        </w:rPr>
+        <w:t>예측값</w:t>
+      </w:r>
+      <w:proofErr w:type="spellEnd"/>
+      <w:r>
+        <w:rPr>
+          <w:rFonts w:hint="eastAsia"/>
+        </w:rPr>
+        <w:t xml:space="preserve"> </w:t>
       </w:r>
       <m:oMath>
         <m:acc>
@@ -13986,12 +14148,14 @@
       <w:r>
         <w:t xml:space="preserve"> (</w:t>
       </w:r>
+      <w:proofErr w:type="spellStart"/>
       <w:r>
         <w:rPr>
           <w:rFonts w:hint="eastAsia"/>
         </w:rPr>
         <w:t>i</w:t>
       </w:r>
+      <w:proofErr w:type="spellEnd"/>
       <w:r>
         <w:t>=2</w:t>
       </w:r>
@@ -15198,14 +15362,27 @@
       <w:r>
         <w:t xml:space="preserve"> / </w:t>
       </w:r>
-      <w:r>
-        <w:rPr>
-          <w:rFonts w:hint="eastAsia"/>
-        </w:rPr>
-        <w:t>X_std[</w:t>
-      </w:r>
-      <w:r>
-        <w:t>:,0] = (X[:,0] – X[:,0].mean()) / X[:,0].std()</w:t>
+      <w:proofErr w:type="spellStart"/>
+      <w:r>
+        <w:rPr>
+          <w:rFonts w:hint="eastAsia"/>
+        </w:rPr>
+        <w:t>X_std</w:t>
+      </w:r>
+      <w:proofErr w:type="spellEnd"/>
+      <w:proofErr w:type="gramStart"/>
+      <w:r>
+        <w:rPr>
+          <w:rFonts w:hint="eastAsia"/>
+        </w:rPr>
+        <w:t>[</w:t>
+      </w:r>
+      <w:r>
+        <w:t>:,</w:t>
+      </w:r>
+      <w:proofErr w:type="gramEnd"/>
+      <w:r>
+        <w:t>0] = (X[:,0] – X[:,0].mean()) / X[:,0].std()</w:t>
       </w:r>
     </w:p>
     <w:p>
@@ -17119,7 +17296,21 @@
         <w:rPr>
           <w:rFonts w:hint="eastAsia"/>
         </w:rPr>
-        <w:t>현상에 착안해 이미지의 경우 전체 이미지를 학습에 투입시키는 것이 아닌 일부분을 잘라서 학습에 투입시키게 된다.</w:t>
+        <w:t xml:space="preserve">현상에 착안해 이미지의 경우 전체 이미지를 학습에 투입시키는 것이 아닌 일부분을 잘라서 학습에 </w:t>
+      </w:r>
+      <w:proofErr w:type="spellStart"/>
+      <w:r>
+        <w:rPr>
+          <w:rFonts w:hint="eastAsia"/>
+        </w:rPr>
+        <w:t>투입시키게</w:t>
+      </w:r>
+      <w:proofErr w:type="spellEnd"/>
+      <w:r>
+        <w:rPr>
+          <w:rFonts w:hint="eastAsia"/>
+        </w:rPr>
+        <w:t xml:space="preserve"> 된다.</w:t>
       </w:r>
     </w:p>
     <w:p>
@@ -17203,8 +17394,13 @@
         <w:t xml:space="preserve"> </w:t>
       </w:r>
       <w:r>
-        <w:t>SVM, RandomForest</w:t>
-      </w:r>
+        <w:t xml:space="preserve">SVM, </w:t>
+      </w:r>
+      <w:proofErr w:type="spellStart"/>
+      <w:r>
+        <w:t>RandomForest</w:t>
+      </w:r>
+      <w:proofErr w:type="spellEnd"/>
       <w:r>
         <w:rPr>
           <w:rFonts w:hint="eastAsia"/>
@@ -17243,7 +17439,15 @@
         <w:t>CIFAR</w:t>
       </w:r>
       <w:r>
-        <w:t>(Canadian Institute For Advanced Research)</w:t>
+        <w:t xml:space="preserve">(Canadian Institute </w:t>
+      </w:r>
+      <w:proofErr w:type="gramStart"/>
+      <w:r>
+        <w:t>For</w:t>
+      </w:r>
+      <w:proofErr w:type="gramEnd"/>
+      <w:r>
+        <w:t xml:space="preserve"> Advanced Research)</w:t>
       </w:r>
     </w:p>
     <w:p>
@@ -17379,9 +17583,11 @@
         </w:rPr>
         <w:t xml:space="preserve">와 </w:t>
       </w:r>
+      <w:proofErr w:type="spellStart"/>
       <w:r>
         <w:t>Bengio</w:t>
       </w:r>
+      <w:proofErr w:type="spellEnd"/>
       <w:r>
         <w:rPr>
           <w:rFonts w:hint="eastAsia"/>
@@ -17475,7 +17681,31 @@
         <w:t>(</w:t>
       </w:r>
       <w:r>
-        <w:t>Hinton, Simon Osindero, and Yee-Whye Teh, “A fast learning algorithm for deep belief nets”, 2006</w:t>
+        <w:t xml:space="preserve">Hinton, Simon </w:t>
+      </w:r>
+      <w:proofErr w:type="spellStart"/>
+      <w:r>
+        <w:t>Osindero</w:t>
+      </w:r>
+      <w:proofErr w:type="spellEnd"/>
+      <w:r>
+        <w:t>, and Yee-</w:t>
+      </w:r>
+      <w:proofErr w:type="spellStart"/>
+      <w:r>
+        <w:t>Whye</w:t>
+      </w:r>
+      <w:proofErr w:type="spellEnd"/>
+      <w:r>
+        <w:t xml:space="preserve"> </w:t>
+      </w:r>
+      <w:proofErr w:type="spellStart"/>
+      <w:r>
+        <w:t>Teh</w:t>
+      </w:r>
+      <w:proofErr w:type="spellEnd"/>
+      <w:r>
+        <w:t>, “A fast learning algorithm for deep belief nets”, 2006</w:t>
       </w:r>
       <w:r>
         <w:rPr>
@@ -17506,8 +17736,21 @@
       <w:r>
         <w:t>(</w:t>
       </w:r>
-      <w:r>
-        <w:t xml:space="preserve">Yoshua Bengio et al., </w:t>
+      <w:proofErr w:type="spellStart"/>
+      <w:r>
+        <w:t>Yoshua</w:t>
+      </w:r>
+      <w:proofErr w:type="spellEnd"/>
+      <w:r>
+        <w:t xml:space="preserve"> </w:t>
+      </w:r>
+      <w:proofErr w:type="spellStart"/>
+      <w:r>
+        <w:t>Bengio</w:t>
+      </w:r>
+      <w:proofErr w:type="spellEnd"/>
+      <w:r>
+        <w:t xml:space="preserve"> et al., </w:t>
       </w:r>
       <w:r>
         <w:rPr>
@@ -17635,7 +17878,21 @@
         <w:rPr>
           <w:rFonts w:hint="eastAsia"/>
         </w:rPr>
-        <w:t>정도의 오답률을 보이며,</w:t>
+        <w:t xml:space="preserve">정도의 </w:t>
+      </w:r>
+      <w:proofErr w:type="spellStart"/>
+      <w:r>
+        <w:rPr>
+          <w:rFonts w:hint="eastAsia"/>
+        </w:rPr>
+        <w:t>오답률을</w:t>
+      </w:r>
+      <w:proofErr w:type="spellEnd"/>
+      <w:r>
+        <w:rPr>
+          <w:rFonts w:hint="eastAsia"/>
+        </w:rPr>
+        <w:t xml:space="preserve"> 보이며,</w:t>
       </w:r>
       <w:r>
         <w:t xml:space="preserve"> </w:t>
@@ -17662,7 +17919,21 @@
         <w:rPr>
           <w:rFonts w:hint="eastAsia"/>
         </w:rPr>
-        <w:t xml:space="preserve">대의 오답률을 보였으나 </w:t>
+        <w:t xml:space="preserve">대의 </w:t>
+      </w:r>
+      <w:proofErr w:type="spellStart"/>
+      <w:r>
+        <w:rPr>
+          <w:rFonts w:hint="eastAsia"/>
+        </w:rPr>
+        <w:t>오답률을</w:t>
+      </w:r>
+      <w:proofErr w:type="spellEnd"/>
+      <w:r>
+        <w:rPr>
+          <w:rFonts w:hint="eastAsia"/>
+        </w:rPr>
+        <w:t xml:space="preserve"> 보였으나 </w:t>
       </w:r>
       <w:r>
         <w:t>2015</w:t>
@@ -17794,8 +18065,13 @@
         <w:spacing w:after="0" w:line="276" w:lineRule="auto"/>
         <w:ind w:leftChars="0"/>
       </w:pPr>
-      <w:r>
-        <w:t xml:space="preserve">바이두에서 </w:t>
+      <w:proofErr w:type="spellStart"/>
+      <w:r>
+        <w:t>바이두에서</w:t>
+      </w:r>
+      <w:proofErr w:type="spellEnd"/>
+      <w:r>
+        <w:t xml:space="preserve"> </w:t>
       </w:r>
       <w:r>
         <w:rPr>
@@ -17938,9 +18214,11 @@
         </w:rPr>
         <w:t xml:space="preserve">사용자 맞춤 </w:t>
       </w:r>
+      <w:proofErr w:type="spellStart"/>
       <w:r>
         <w:t>피드</w:t>
       </w:r>
+      <w:proofErr w:type="spellEnd"/>
     </w:p>
     <w:p>
       <w:pPr>
@@ -19219,7 +19497,21 @@
         <w:rPr>
           <w:rFonts w:hint="eastAsia"/>
         </w:rPr>
-        <w:t xml:space="preserve">가 예측으로 만든 출력값을 실제 값과 비교해서 여기서 나오는 </w:t>
+        <w:t xml:space="preserve">가 예측으로 만든 </w:t>
+      </w:r>
+      <w:proofErr w:type="spellStart"/>
+      <w:r>
+        <w:rPr>
+          <w:rFonts w:hint="eastAsia"/>
+        </w:rPr>
+        <w:t>출력값을</w:t>
+      </w:r>
+      <w:proofErr w:type="spellEnd"/>
+      <w:r>
+        <w:rPr>
+          <w:rFonts w:hint="eastAsia"/>
+        </w:rPr>
+        <w:t xml:space="preserve"> 실제 값과 비교해서 여기서 나오는 </w:t>
       </w:r>
       <w:r>
         <w:t>cost</w:t>
@@ -19228,7 +19520,21 @@
         <w:rPr>
           <w:rFonts w:hint="eastAsia"/>
         </w:rPr>
-        <w:t>를 뒤에서부터 앞으로 돌리며 미분값 혹은 무엇을 수정해야 하는지 확인하는 방법이다.</w:t>
+        <w:t xml:space="preserve">를 뒤에서부터 앞으로 돌리며 </w:t>
+      </w:r>
+      <w:proofErr w:type="spellStart"/>
+      <w:r>
+        <w:rPr>
+          <w:rFonts w:hint="eastAsia"/>
+        </w:rPr>
+        <w:t>미분값</w:t>
+      </w:r>
+      <w:proofErr w:type="spellEnd"/>
+      <w:r>
+        <w:rPr>
+          <w:rFonts w:hint="eastAsia"/>
+        </w:rPr>
+        <w:t xml:space="preserve"> 혹은 무엇을 수정해야 하는지 확인하는 방법이다.</w:t>
       </w:r>
     </w:p>
     <w:p>
@@ -19653,7 +19959,21 @@
         <w:rPr>
           <w:rFonts w:hint="eastAsia"/>
         </w:rPr>
-        <w:t>을 사용하면 가장 안쪽의 함수부터 미분값을 계산하게 되는데,</w:t>
+        <w:t xml:space="preserve">을 사용하면 가장 안쪽의 함수부터 </w:t>
+      </w:r>
+      <w:proofErr w:type="spellStart"/>
+      <w:r>
+        <w:rPr>
+          <w:rFonts w:hint="eastAsia"/>
+        </w:rPr>
+        <w:t>미분값을</w:t>
+      </w:r>
+      <w:proofErr w:type="spellEnd"/>
+      <w:r>
+        <w:rPr>
+          <w:rFonts w:hint="eastAsia"/>
+        </w:rPr>
+        <w:t xml:space="preserve"> 계산하게 되는데,</w:t>
       </w:r>
       <w:r>
         <w:t xml:space="preserve"> </w:t>
@@ -19968,9 +20288,11 @@
         </w:rPr>
         <w:t xml:space="preserve">에서는 </w:t>
       </w:r>
+      <w:proofErr w:type="spellStart"/>
       <w:r>
         <w:t>TensorBoard</w:t>
       </w:r>
+      <w:proofErr w:type="spellEnd"/>
       <w:r>
         <w:rPr>
           <w:rFonts w:hint="eastAsia"/>
@@ -20023,7 +20345,23 @@
           <w:b/>
           <w:bCs/>
         </w:rPr>
-        <w:t>ecture 10 – ReLU: Better non-linearity</w:t>
+        <w:t xml:space="preserve">ecture 10 – </w:t>
+      </w:r>
+      <w:proofErr w:type="spellStart"/>
+      <w:r>
+        <w:rPr>
+          <w:b/>
+          <w:bCs/>
+        </w:rPr>
+        <w:t>ReLU</w:t>
+      </w:r>
+      <w:proofErr w:type="spellEnd"/>
+      <w:r>
+        <w:rPr>
+          <w:b/>
+          <w:bCs/>
+        </w:rPr>
+        <w:t>: Better non-linearity</w:t>
       </w:r>
     </w:p>
     <w:p>
@@ -20701,6 +21039,7 @@
       <w:pPr>
         <w:spacing w:after="0" w:line="276" w:lineRule="auto"/>
       </w:pPr>
+      <w:proofErr w:type="spellStart"/>
       <w:r>
         <w:rPr>
           <w:rFonts w:hint="eastAsia"/>
@@ -20709,7 +21048,11 @@
         <w:t>R</w:t>
       </w:r>
       <w:r>
-        <w:t>eLU: Rectified Linear Unit</w:t>
+        <w:t>eLU</w:t>
+      </w:r>
+      <w:proofErr w:type="spellEnd"/>
+      <w:r>
+        <w:t>: Rectified Linear Unit</w:t>
       </w:r>
     </w:p>
     <w:p>
@@ -20766,6 +21109,7 @@
         <w:spacing w:after="0" w:line="276" w:lineRule="auto"/>
         <w:ind w:leftChars="0"/>
       </w:pPr>
+      <w:proofErr w:type="spellStart"/>
       <w:r>
         <w:rPr>
           <w:rFonts w:hint="eastAsia"/>
@@ -20773,7 +21117,11 @@
         <w:t>R</w:t>
       </w:r>
       <w:r>
-        <w:t xml:space="preserve">eLU </w:t>
+        <w:t>eLU</w:t>
+      </w:r>
+      <w:proofErr w:type="spellEnd"/>
+      <w:r>
+        <w:t xml:space="preserve"> </w:t>
       </w:r>
       <w:r>
         <w:rPr>
@@ -20876,8 +21224,13 @@
         </w:rPr>
         <w:t xml:space="preserve">에서 사용시는 </w:t>
       </w:r>
-      <w:r>
-        <w:t>tf.nn.relu()</w:t>
+      <w:proofErr w:type="spellStart"/>
+      <w:r>
+        <w:t>tf.nn.relu</w:t>
+      </w:r>
+      <w:proofErr w:type="spellEnd"/>
+      <w:r>
+        <w:t>()</w:t>
       </w:r>
       <w:r>
         <w:rPr>
@@ -21066,6 +21419,7 @@
         <w:spacing w:after="0" w:line="276" w:lineRule="auto"/>
         <w:ind w:leftChars="0"/>
       </w:pPr>
+      <w:proofErr w:type="spellStart"/>
       <w:r>
         <w:rPr>
           <w:rFonts w:hint="eastAsia"/>
@@ -21075,6 +21429,7 @@
       <w:r>
         <w:t>eLU</w:t>
       </w:r>
+      <w:proofErr w:type="spellEnd"/>
     </w:p>
     <w:p>
       <w:pPr>
@@ -21093,8 +21448,13 @@
         <w:t>L</w:t>
       </w:r>
       <w:r>
-        <w:t>eaky ReLU</w:t>
-      </w:r>
+        <w:t xml:space="preserve">eaky </w:t>
+      </w:r>
+      <w:proofErr w:type="spellStart"/>
+      <w:r>
+        <w:t>ReLU</w:t>
+      </w:r>
+      <w:proofErr w:type="spellEnd"/>
     </w:p>
     <w:p>
       <w:pPr>
@@ -21126,9 +21486,11 @@
         <w:spacing w:after="0" w:line="276" w:lineRule="auto"/>
         <w:ind w:leftChars="0"/>
       </w:pPr>
+      <w:proofErr w:type="spellStart"/>
       <w:r>
         <w:t>Maxout</w:t>
       </w:r>
+      <w:proofErr w:type="spellEnd"/>
     </w:p>
     <w:p>
       <w:pPr>
@@ -21154,8 +21516,13 @@
         </w:rPr>
         <w:t xml:space="preserve">같은 </w:t>
       </w:r>
-      <w:r>
-        <w:t xml:space="preserve">ReLU 함수를 </w:t>
+      <w:proofErr w:type="spellStart"/>
+      <w:r>
+        <w:t>ReLU</w:t>
+      </w:r>
+      <w:proofErr w:type="spellEnd"/>
+      <w:r>
+        <w:t xml:space="preserve"> 함수를 </w:t>
       </w:r>
       <w:r>
         <w:rPr>
@@ -21390,11 +21757,19 @@
       <w:r>
         <w:t>’</w:t>
       </w:r>
-      <w:r>
-        <w:rPr>
-          <w:rFonts w:hint="eastAsia"/>
-        </w:rPr>
-        <w:t xml:space="preserve">으로 </w:t>
+      <w:proofErr w:type="spellStart"/>
+      <w:r>
+        <w:rPr>
+          <w:rFonts w:hint="eastAsia"/>
+        </w:rPr>
+        <w:t>으로</w:t>
+      </w:r>
+      <w:proofErr w:type="spellEnd"/>
+      <w:r>
+        <w:rPr>
+          <w:rFonts w:hint="eastAsia"/>
+        </w:rPr>
+        <w:t xml:space="preserve"> </w:t>
       </w:r>
       <w:r>
         <w:t>input</w:t>
@@ -21447,7 +21822,21 @@
         <w:rPr>
           <w:rFonts w:hint="eastAsia"/>
         </w:rPr>
-        <w:t xml:space="preserve">과 재생성된 </w:t>
+        <w:t xml:space="preserve">과 </w:t>
+      </w:r>
+      <w:proofErr w:type="spellStart"/>
+      <w:r>
+        <w:rPr>
+          <w:rFonts w:hint="eastAsia"/>
+        </w:rPr>
+        <w:t>재생성된</w:t>
+      </w:r>
+      <w:proofErr w:type="spellEnd"/>
+      <w:r>
+        <w:rPr>
+          <w:rFonts w:hint="eastAsia"/>
+        </w:rPr>
+        <w:t xml:space="preserve"> </w:t>
       </w:r>
       <w:r>
         <w:t>input</w:t>
@@ -21609,7 +21998,21 @@
         <w:rPr>
           <w:rFonts w:hint="eastAsia"/>
         </w:rPr>
-        <w:t xml:space="preserve">가 적용된 입력값을 이용해 다음의 </w:t>
+        <w:t xml:space="preserve">가 적용된 </w:t>
+      </w:r>
+      <w:proofErr w:type="spellStart"/>
+      <w:r>
+        <w:rPr>
+          <w:rFonts w:hint="eastAsia"/>
+        </w:rPr>
+        <w:t>입력값을</w:t>
+      </w:r>
+      <w:proofErr w:type="spellEnd"/>
+      <w:r>
+        <w:rPr>
+          <w:rFonts w:hint="eastAsia"/>
+        </w:rPr>
+        <w:t xml:space="preserve"> 이용해 다음의 </w:t>
       </w:r>
       <w:r>
         <w:t>layer</w:t>
@@ -21802,7 +22205,15 @@
         <w:t>nput</w:t>
       </w:r>
       <w:r>
-        <w:t>(fan_in)</w:t>
+        <w:t>(</w:t>
+      </w:r>
+      <w:proofErr w:type="spellStart"/>
+      <w:r>
+        <w:t>fan_in</w:t>
+      </w:r>
+      <w:proofErr w:type="spellEnd"/>
+      <w:r>
+        <w:t>)</w:t>
       </w:r>
       <w:r>
         <w:rPr>
@@ -21811,7 +22222,15 @@
         <w:t>의 수와 output</w:t>
       </w:r>
       <w:r>
-        <w:t>(fan_out)</w:t>
+        <w:t>(</w:t>
+      </w:r>
+      <w:proofErr w:type="spellStart"/>
+      <w:r>
+        <w:t>fan_out</w:t>
+      </w:r>
+      <w:proofErr w:type="spellEnd"/>
+      <w:r>
+        <w:t>)</w:t>
       </w:r>
       <w:r>
         <w:rPr>
@@ -21846,7 +22265,55 @@
         <w:t>W</w:t>
       </w:r>
       <w:r>
-        <w:t xml:space="preserve"> = np.random.randn(fan_in, fan_out) / np.sqrt(fan_in)  # Glorot et.al 2010</w:t>
+        <w:t xml:space="preserve"> = </w:t>
+      </w:r>
+      <w:proofErr w:type="spellStart"/>
+      <w:r>
+        <w:t>np.random.randn</w:t>
+      </w:r>
+      <w:proofErr w:type="spellEnd"/>
+      <w:r>
+        <w:t>(</w:t>
+      </w:r>
+      <w:proofErr w:type="spellStart"/>
+      <w:r>
+        <w:t>fan_in</w:t>
+      </w:r>
+      <w:proofErr w:type="spellEnd"/>
+      <w:r>
+        <w:t xml:space="preserve">, </w:t>
+      </w:r>
+      <w:proofErr w:type="spellStart"/>
+      <w:r>
+        <w:t>fan_out</w:t>
+      </w:r>
+      <w:proofErr w:type="spellEnd"/>
+      <w:r>
+        <w:t xml:space="preserve">) / </w:t>
+      </w:r>
+      <w:proofErr w:type="spellStart"/>
+      <w:r>
+        <w:t>np.sqrt</w:t>
+      </w:r>
+      <w:proofErr w:type="spellEnd"/>
+      <w:r>
+        <w:t>(</w:t>
+      </w:r>
+      <w:proofErr w:type="spellStart"/>
+      <w:r>
+        <w:t>fan_in</w:t>
+      </w:r>
+      <w:proofErr w:type="spellEnd"/>
+      <w:r>
+        <w:t xml:space="preserve">)  # </w:t>
+      </w:r>
+      <w:proofErr w:type="spellStart"/>
+      <w:r>
+        <w:t>Glorot</w:t>
+      </w:r>
+      <w:proofErr w:type="spellEnd"/>
+      <w:r>
+        <w:t xml:space="preserve"> et.al 2010</w:t>
       </w:r>
     </w:p>
     <w:p>
@@ -21869,7 +22336,47 @@
         <w:t>W</w:t>
       </w:r>
       <w:r>
-        <w:t xml:space="preserve"> = np.random.randn(fan_in, fan_out) / np.sqrt(fan_in / 2)  # He et.al 2015</w:t>
+        <w:t xml:space="preserve"> = </w:t>
+      </w:r>
+      <w:proofErr w:type="spellStart"/>
+      <w:r>
+        <w:t>np.random.randn</w:t>
+      </w:r>
+      <w:proofErr w:type="spellEnd"/>
+      <w:r>
+        <w:t>(</w:t>
+      </w:r>
+      <w:proofErr w:type="spellStart"/>
+      <w:r>
+        <w:t>fan_in</w:t>
+      </w:r>
+      <w:proofErr w:type="spellEnd"/>
+      <w:r>
+        <w:t xml:space="preserve">, </w:t>
+      </w:r>
+      <w:proofErr w:type="spellStart"/>
+      <w:r>
+        <w:t>fan_out</w:t>
+      </w:r>
+      <w:proofErr w:type="spellEnd"/>
+      <w:r>
+        <w:t xml:space="preserve">) / </w:t>
+      </w:r>
+      <w:proofErr w:type="spellStart"/>
+      <w:r>
+        <w:t>np.sqrt</w:t>
+      </w:r>
+      <w:proofErr w:type="spellEnd"/>
+      <w:r>
+        <w:t>(</w:t>
+      </w:r>
+      <w:proofErr w:type="spellStart"/>
+      <w:r>
+        <w:t>fan_in</w:t>
+      </w:r>
+      <w:proofErr w:type="spellEnd"/>
+      <w:r>
+        <w:t xml:space="preserve"> / 2)  # He et.al 2015</w:t>
       </w:r>
     </w:p>
     <w:p>
@@ -22121,77 +22628,1291 @@
         <w:ind w:leftChars="0"/>
       </w:pPr>
       <w:r>
-        <w:t>Dropout: A Simple Way to Prevent Neural Networks</w:t>
+        <w:t>Dropout: A Simple Way to Prevent Neural Networks from Overfitting [Srivastava et al. 2014]</w:t>
+      </w:r>
+    </w:p>
+    <w:p>
+      <w:pPr>
+        <w:pStyle w:val="a3"/>
+        <w:numPr>
+          <w:ilvl w:val="0"/>
+          <w:numId w:val="1"/>
+        </w:numPr>
+        <w:spacing w:after="0" w:line="276" w:lineRule="auto"/>
+        <w:ind w:leftChars="0"/>
+      </w:pPr>
+      <w:r>
+        <w:t>N</w:t>
+      </w:r>
+      <w:r>
+        <w:rPr>
+          <w:rFonts w:hint="eastAsia"/>
+        </w:rPr>
+        <w:t xml:space="preserve">eural </w:t>
+      </w:r>
+      <w:r>
+        <w:t>net</w:t>
+      </w:r>
+      <w:r>
+        <w:rPr>
+          <w:rFonts w:hint="eastAsia"/>
+        </w:rPr>
+        <w:t>을 구성한 뒤,</w:t>
+      </w:r>
+      <w:r>
+        <w:t xml:space="preserve"> random</w:t>
+      </w:r>
+      <w:r>
+        <w:rPr>
+          <w:rFonts w:hint="eastAsia"/>
+        </w:rPr>
+        <w:t>하게 몇 개를 끊어버린다.</w:t>
+      </w:r>
+    </w:p>
+    <w:p>
+      <w:pPr>
+        <w:pStyle w:val="a3"/>
+        <w:numPr>
+          <w:ilvl w:val="0"/>
+          <w:numId w:val="1"/>
+        </w:numPr>
+        <w:spacing w:after="0" w:line="276" w:lineRule="auto"/>
+        <w:ind w:leftChars="0"/>
+      </w:pPr>
+      <w:r>
+        <w:rPr>
+          <w:rFonts w:hint="eastAsia"/>
+        </w:rPr>
+        <w:t>T</w:t>
+      </w:r>
+      <w:r>
+        <w:t>F</w:t>
+      </w:r>
+      <w:r>
+        <w:rPr>
+          <w:rFonts w:hint="eastAsia"/>
+        </w:rPr>
+        <w:t xml:space="preserve">에서는 </w:t>
+      </w:r>
+      <w:r>
+        <w:t>layer</w:t>
+      </w:r>
+      <w:r>
+        <w:rPr>
+          <w:rFonts w:hint="eastAsia"/>
+        </w:rPr>
+        <w:t>를 보내기 전</w:t>
+      </w:r>
+      <w:r>
+        <w:t xml:space="preserve"> dropout rate</w:t>
+      </w:r>
+      <w:r>
+        <w:rPr>
+          <w:rFonts w:hint="eastAsia"/>
+        </w:rPr>
+        <w:t xml:space="preserve">가 있는 다른 </w:t>
+      </w:r>
+      <w:r>
+        <w:t>layer</w:t>
+      </w:r>
+      <w:r>
+        <w:rPr>
+          <w:rFonts w:hint="eastAsia"/>
+        </w:rPr>
+        <w:t>를 하나 만들어</w:t>
       </w:r>
       <w:r>
         <w:t xml:space="preserve"> </w:t>
       </w:r>
       <w:r>
-        <w:t>from Overfitting [Srivastava et al. 2014]</w:t>
-      </w:r>
-    </w:p>
-    <w:p>
-      <w:pPr>
-        <w:pStyle w:val="a3"/>
-        <w:numPr>
-          <w:ilvl w:val="0"/>
-          <w:numId w:val="1"/>
-        </w:numPr>
-        <w:spacing w:after="0" w:line="276" w:lineRule="auto"/>
-        <w:ind w:leftChars="0"/>
-      </w:pPr>
-      <w:r>
+        <w:rPr>
+          <w:rFonts w:hint="eastAsia"/>
+        </w:rPr>
+        <w:t>구현한다.</w:t>
+      </w:r>
+    </w:p>
+    <w:p>
+      <w:pPr>
+        <w:pStyle w:val="a3"/>
+        <w:numPr>
+          <w:ilvl w:val="0"/>
+          <w:numId w:val="1"/>
+        </w:numPr>
+        <w:spacing w:after="0" w:line="276" w:lineRule="auto"/>
+        <w:ind w:leftChars="0"/>
+      </w:pPr>
+      <w:r>
+        <w:rPr>
+          <w:rFonts w:hint="eastAsia"/>
+        </w:rPr>
+        <w:t>조심할 점은</w:t>
+      </w:r>
+      <w:r>
+        <w:t>, dropout</w:t>
+      </w:r>
+      <w:r>
+        <w:rPr>
+          <w:rFonts w:hint="eastAsia"/>
+        </w:rPr>
+        <w:t>은 학습 시에만 적용된다는 점이다.</w:t>
+      </w:r>
+    </w:p>
+    <w:p>
+      <w:pPr>
+        <w:spacing w:after="0" w:line="276" w:lineRule="auto"/>
+      </w:pPr>
+      <w:r>
+        <w:t>E</w:t>
+      </w:r>
+      <w:r>
+        <w:rPr>
+          <w:rFonts w:hint="eastAsia"/>
+        </w:rPr>
+        <w:t>nsemble</w:t>
+      </w:r>
+    </w:p>
+    <w:p>
+      <w:pPr>
+        <w:pStyle w:val="a3"/>
+        <w:numPr>
+          <w:ilvl w:val="0"/>
+          <w:numId w:val="1"/>
+        </w:numPr>
+        <w:spacing w:after="0" w:line="276" w:lineRule="auto"/>
+        <w:ind w:leftChars="0"/>
+      </w:pPr>
+      <w:r>
+        <w:t>D</w:t>
+      </w:r>
+      <w:r>
+        <w:rPr>
+          <w:rFonts w:hint="eastAsia"/>
+        </w:rPr>
+        <w:t>ataset에 대해,</w:t>
+      </w:r>
+      <w:r>
+        <w:t xml:space="preserve"> </w:t>
+      </w:r>
+      <w:r>
+        <w:rPr>
+          <w:rFonts w:hint="eastAsia"/>
+        </w:rPr>
+        <w:t xml:space="preserve">하나의 </w:t>
+      </w:r>
+      <w:r>
+        <w:t>learning model</w:t>
+      </w:r>
+      <w:r>
+        <w:rPr>
+          <w:rFonts w:hint="eastAsia"/>
+        </w:rPr>
+        <w:t xml:space="preserve">을 사용하는 것이 아닌 여러 개의 </w:t>
+      </w:r>
+      <w:r>
+        <w:t>model</w:t>
+      </w:r>
+      <w:r>
+        <w:rPr>
+          <w:rFonts w:hint="eastAsia"/>
+        </w:rPr>
+        <w:t>을 사용해 합치는 것을 의미한다.</w:t>
+      </w:r>
+    </w:p>
+    <w:p>
+      <w:pPr>
+        <w:spacing w:after="0" w:line="276" w:lineRule="auto"/>
+      </w:pPr>
+      <w:r>
+        <w:t xml:space="preserve">다양한 </w:t>
+      </w:r>
+      <w:r>
+        <w:rPr>
+          <w:rFonts w:hint="eastAsia"/>
+        </w:rPr>
+        <w:t xml:space="preserve">형태의 </w:t>
+      </w:r>
+      <w:r>
+        <w:t>model</w:t>
+      </w:r>
+    </w:p>
+    <w:p>
+      <w:pPr>
+        <w:pStyle w:val="a3"/>
+        <w:numPr>
+          <w:ilvl w:val="0"/>
+          <w:numId w:val="1"/>
+        </w:numPr>
+        <w:spacing w:after="0" w:line="276" w:lineRule="auto"/>
+        <w:ind w:leftChars="0"/>
+      </w:pPr>
+      <w:r>
+        <w:rPr>
+          <w:rFonts w:hint="eastAsia"/>
+        </w:rPr>
+        <w:t>F</w:t>
+      </w:r>
+      <w:r>
+        <w:t xml:space="preserve">eedforward network: </w:t>
+      </w:r>
+      <w:r>
+        <w:rPr>
+          <w:rFonts w:hint="eastAsia"/>
+        </w:rPr>
+        <w:t>우리가 지금까지 만든 형태의,</w:t>
+      </w:r>
+      <w:r>
+        <w:t xml:space="preserve"> </w:t>
+      </w:r>
+      <w:r>
+        <w:rPr>
+          <w:rFonts w:hint="eastAsia"/>
+        </w:rPr>
+        <w:t xml:space="preserve">레고처럼 </w:t>
+      </w:r>
+      <w:r>
+        <w:t>layer</w:t>
+      </w:r>
+      <w:r>
+        <w:rPr>
+          <w:rFonts w:hint="eastAsia"/>
+        </w:rPr>
+        <w:t xml:space="preserve">를 쌓아 올린 형태의 </w:t>
+      </w:r>
+      <w:r>
+        <w:t>model</w:t>
+      </w:r>
+    </w:p>
+    <w:p>
+      <w:pPr>
+        <w:pStyle w:val="a3"/>
+        <w:numPr>
+          <w:ilvl w:val="0"/>
+          <w:numId w:val="1"/>
+        </w:numPr>
+        <w:spacing w:after="0" w:line="276" w:lineRule="auto"/>
+        <w:ind w:leftChars="0"/>
+      </w:pPr>
+      <w:r>
+        <w:rPr>
+          <w:rFonts w:hint="eastAsia"/>
+        </w:rPr>
+        <w:t>F</w:t>
+      </w:r>
+      <w:r>
+        <w:t xml:space="preserve">ast forward model: </w:t>
+      </w:r>
+      <w:r>
+        <w:rPr>
+          <w:rFonts w:hint="eastAsia"/>
+        </w:rPr>
+        <w:t xml:space="preserve">어느 </w:t>
+      </w:r>
+      <w:r>
+        <w:t>layer</w:t>
+      </w:r>
+      <w:r>
+        <w:rPr>
+          <w:rFonts w:hint="eastAsia"/>
+        </w:rPr>
+        <w:t xml:space="preserve">에서 나온 </w:t>
+      </w:r>
+      <w:proofErr w:type="spellStart"/>
+      <w:r>
+        <w:rPr>
+          <w:rFonts w:hint="eastAsia"/>
+        </w:rPr>
+        <w:t>출력값을</w:t>
+      </w:r>
+      <w:proofErr w:type="spellEnd"/>
+      <w:r>
+        <w:rPr>
+          <w:rFonts w:hint="eastAsia"/>
+        </w:rPr>
+        <w:t xml:space="preserve"> 두 </w:t>
+      </w:r>
+      <w:r>
+        <w:t>layer</w:t>
+      </w:r>
+      <w:r>
+        <w:rPr>
+          <w:rFonts w:hint="eastAsia"/>
+        </w:rPr>
+        <w:t>를 건너뛰고 입력시키는 방법</w:t>
+      </w:r>
+    </w:p>
+    <w:p>
+      <w:pPr>
+        <w:pStyle w:val="a3"/>
+        <w:numPr>
+          <w:ilvl w:val="0"/>
+          <w:numId w:val="1"/>
+        </w:numPr>
+        <w:spacing w:after="0" w:line="276" w:lineRule="auto"/>
+        <w:ind w:leftChars="0"/>
+      </w:pPr>
+      <w:r>
+        <w:t xml:space="preserve">Split &amp; merge: 입력을 </w:t>
+      </w:r>
+      <w:r>
+        <w:rPr>
+          <w:rFonts w:hint="eastAsia"/>
+        </w:rPr>
+        <w:t xml:space="preserve">나누거나 중간에 쪼갠 뒤 합치는 형태의 </w:t>
+      </w:r>
+      <w:r>
+        <w:t>model (</w:t>
+      </w:r>
+      <w:r>
+        <w:rPr>
+          <w:rFonts w:hint="eastAsia"/>
+        </w:rPr>
+        <w:t>C</w:t>
+      </w:r>
+      <w:r>
+        <w:t>onvolutional NN)</w:t>
+      </w:r>
+    </w:p>
+    <w:p>
+      <w:pPr>
+        <w:pStyle w:val="a3"/>
+        <w:numPr>
+          <w:ilvl w:val="0"/>
+          <w:numId w:val="1"/>
+        </w:numPr>
+        <w:spacing w:after="0" w:line="276" w:lineRule="auto"/>
+        <w:ind w:leftChars="0"/>
+      </w:pPr>
+      <w:r>
+        <w:t xml:space="preserve">Recurrent network: 격자와 </w:t>
+      </w:r>
+      <w:r>
+        <w:rPr>
+          <w:rFonts w:hint="eastAsia"/>
+        </w:rPr>
+        <w:t xml:space="preserve">같이 한 줄이 아닌 옆으로 이동이 가능한 </w:t>
+      </w:r>
+      <w:r>
+        <w:t>NN</w:t>
+      </w:r>
+    </w:p>
+    <w:p>
+      <w:pPr>
+        <w:widowControl/>
+        <w:wordWrap/>
+        <w:autoSpaceDE/>
+        <w:autoSpaceDN/>
+      </w:pPr>
+      <w:r>
+        <w:lastRenderedPageBreak/>
+        <w:br w:type="page"/>
+      </w:r>
+    </w:p>
+    <w:p>
+      <w:pPr>
+        <w:spacing w:after="0" w:line="276" w:lineRule="auto"/>
+        <w:rPr>
+          <w:b/>
+          <w:bCs/>
+        </w:rPr>
+      </w:pPr>
+      <w:r>
+        <w:rPr>
+          <w:rFonts w:hint="eastAsia"/>
+          <w:b/>
+          <w:bCs/>
+        </w:rPr>
+        <w:lastRenderedPageBreak/>
+        <w:t>L</w:t>
+      </w:r>
+      <w:r>
+        <w:rPr>
+          <w:b/>
+          <w:bCs/>
+        </w:rPr>
+        <w:t>ecture 11 – CNN: Convolutional Neural Network</w:t>
+      </w:r>
+    </w:p>
+    <w:p>
+      <w:pPr>
+        <w:spacing w:after="0" w:line="276" w:lineRule="auto"/>
+      </w:pPr>
+      <w:r>
+        <w:rPr>
+          <w:rFonts w:hint="eastAsia"/>
+        </w:rPr>
+        <w:t>C</w:t>
+      </w:r>
+      <w:r>
+        <w:t>onvolutional Neural Networks</w:t>
+      </w:r>
+    </w:p>
+    <w:p>
+      <w:pPr>
+        <w:pStyle w:val="a3"/>
+        <w:numPr>
+          <w:ilvl w:val="0"/>
+          <w:numId w:val="1"/>
+        </w:numPr>
+        <w:spacing w:after="0" w:line="276" w:lineRule="auto"/>
+        <w:ind w:leftChars="0"/>
+      </w:pPr>
+      <w:r>
+        <w:rPr>
+          <w:rFonts w:hint="eastAsia"/>
+        </w:rPr>
+        <w:t>입력을 여러 개로 나누어서 투입하는 방법.</w:t>
+      </w:r>
+    </w:p>
+    <w:p>
+      <w:pPr>
+        <w:pStyle w:val="a3"/>
+        <w:numPr>
+          <w:ilvl w:val="0"/>
+          <w:numId w:val="1"/>
+        </w:numPr>
+        <w:spacing w:after="0" w:line="276" w:lineRule="auto"/>
+        <w:ind w:leftChars="0"/>
+      </w:pPr>
+      <w:r>
+        <w:rPr>
+          <w:rFonts w:hint="eastAsia"/>
+        </w:rPr>
+        <w:t>고양이에게 막대기를 보여줬더니,</w:t>
+      </w:r>
+      <w:r>
+        <w:t xml:space="preserve"> </w:t>
+      </w:r>
+      <w:r>
+        <w:rPr>
+          <w:rFonts w:hint="eastAsia"/>
+        </w:rPr>
+        <w:t>방향에 따라 반응하는 뉴런의 종류가 달랐다.</w:t>
+      </w:r>
+      <w:r>
+        <w:t xml:space="preserve"> </w:t>
+      </w:r>
+      <w:r>
+        <w:rPr>
+          <w:rFonts w:hint="eastAsia"/>
+        </w:rPr>
+        <w:t>입력을 나누어 받았다는 의미로 해석이 가능하다.</w:t>
+      </w:r>
+    </w:p>
+    <w:p>
+      <w:pPr>
+        <w:pStyle w:val="a3"/>
+        <w:spacing w:after="0" w:line="276" w:lineRule="auto"/>
+        <w:ind w:leftChars="0" w:left="760"/>
+      </w:pPr>
+      <w:r>
+        <w:drawing>
+          <wp:inline distT="0" distB="0" distL="0" distR="0" wp14:anchorId="647F38A3" wp14:editId="6CD20725">
+            <wp:extent cx="1247094" cy="1417320"/>
+            <wp:effectExtent l="0" t="0" r="0" b="0"/>
+            <wp:docPr id="27" name="그림 27"/>
+            <wp:cNvGraphicFramePr>
+              <a:graphicFrameLocks xmlns:a="http://schemas.openxmlformats.org/drawingml/2006/main" noChangeAspect="1"/>
+            </wp:cNvGraphicFramePr>
+            <a:graphic xmlns:a="http://schemas.openxmlformats.org/drawingml/2006/main">
+              <a:graphicData uri="http://schemas.openxmlformats.org/drawingml/2006/picture">
+                <pic:pic xmlns:pic="http://schemas.openxmlformats.org/drawingml/2006/picture">
+                  <pic:nvPicPr>
+                    <pic:cNvPr id="1" name=""/>
+                    <pic:cNvPicPr/>
+                  </pic:nvPicPr>
+                  <pic:blipFill>
+                    <a:blip r:embed="rId34"/>
+                    <a:stretch>
+                      <a:fillRect/>
+                    </a:stretch>
+                  </pic:blipFill>
+                  <pic:spPr>
+                    <a:xfrm>
+                      <a:off x="0" y="0"/>
+                      <a:ext cx="1253307" cy="1424381"/>
+                    </a:xfrm>
+                    <a:prstGeom prst="rect">
+                      <a:avLst/>
+                    </a:prstGeom>
+                  </pic:spPr>
+                </pic:pic>
+              </a:graphicData>
+            </a:graphic>
+          </wp:inline>
+        </w:drawing>
+      </w:r>
+    </w:p>
+    <w:p>
+      <w:pPr>
+        <w:pStyle w:val="a3"/>
+        <w:numPr>
+          <w:ilvl w:val="0"/>
+          <w:numId w:val="1"/>
+        </w:numPr>
+        <w:spacing w:after="0" w:line="276" w:lineRule="auto"/>
+        <w:ind w:leftChars="0"/>
+      </w:pPr>
+      <w:r>
+        <w:rPr>
+          <w:rFonts w:hint="eastAsia"/>
+        </w:rPr>
+        <w:t>실제 이미지의 경우도 위와 같이 이미지를 잘라서 입력하는 방법으로 구현이 가능하다.</w:t>
+      </w:r>
+    </w:p>
+    <w:p>
+      <w:pPr>
+        <w:pStyle w:val="a3"/>
+        <w:numPr>
+          <w:ilvl w:val="0"/>
+          <w:numId w:val="1"/>
+        </w:numPr>
+        <w:spacing w:after="0" w:line="276" w:lineRule="auto"/>
+        <w:ind w:leftChars="0"/>
+      </w:pPr>
+      <w:r>
+        <w:rPr>
+          <w:rFonts w:hint="eastAsia"/>
+        </w:rPr>
+        <w:t xml:space="preserve">우리는 위의 </w:t>
+      </w:r>
+      <w:r>
+        <w:t>5*5*3</w:t>
+      </w:r>
+      <w:r>
+        <w:rPr>
+          <w:rFonts w:hint="eastAsia"/>
+        </w:rPr>
+        <w:t>짜리 값을 하나의 단일 숫자로 만들 것이다.</w:t>
+      </w:r>
+    </w:p>
+    <w:p>
+      <w:pPr>
+        <w:pStyle w:val="a3"/>
+        <w:numPr>
+          <w:ilvl w:val="1"/>
+          <w:numId w:val="1"/>
+        </w:numPr>
+        <w:spacing w:after="0" w:line="276" w:lineRule="auto"/>
+        <w:ind w:leftChars="0"/>
+      </w:pPr>
+      <w:r>
+        <w:t>F</w:t>
+      </w:r>
+      <w:r>
+        <w:rPr>
+          <w:rFonts w:hint="eastAsia"/>
+        </w:rPr>
+        <w:t>ilter</w:t>
+      </w:r>
+      <w:r>
+        <w:t xml:space="preserve"> = </w:t>
+      </w:r>
+      <w:proofErr w:type="spellStart"/>
+      <w:r>
+        <w:rPr>
+          <w:rFonts w:hint="eastAsia"/>
+        </w:rPr>
+        <w:t>W</w:t>
+      </w:r>
+      <w:r>
+        <w:t>x</w:t>
+      </w:r>
+      <w:proofErr w:type="spellEnd"/>
+      <w:r>
+        <w:t xml:space="preserve"> + b </w:t>
+      </w:r>
+      <w:r>
+        <w:rPr>
+          <w:rFonts w:hint="eastAsia"/>
+        </w:rPr>
+        <w:t xml:space="preserve">또는 </w:t>
+      </w:r>
+      <w:proofErr w:type="spellStart"/>
+      <w:r>
+        <w:t>ReLU</w:t>
+      </w:r>
+      <w:proofErr w:type="spellEnd"/>
+      <w:r>
+        <w:t>(</w:t>
+      </w:r>
+      <w:proofErr w:type="spellStart"/>
+      <w:r>
+        <w:t>Wx</w:t>
+      </w:r>
+      <w:proofErr w:type="spellEnd"/>
+      <w:r>
+        <w:t xml:space="preserve"> + b)</w:t>
+      </w:r>
+    </w:p>
+    <w:p>
+      <w:pPr>
+        <w:spacing w:after="0" w:line="276" w:lineRule="auto"/>
+      </w:pPr>
+      <w:r>
+        <w:rPr>
+          <w:rFonts w:hint="eastAsia"/>
+        </w:rPr>
+        <w:t>H</w:t>
+      </w:r>
+      <w:r>
+        <w:t>ow many numbers?</w:t>
+      </w:r>
+    </w:p>
+    <w:p>
+      <w:pPr>
+        <w:pStyle w:val="a3"/>
+        <w:spacing w:after="0" w:line="276" w:lineRule="auto"/>
+        <w:ind w:leftChars="0" w:left="760"/>
+      </w:pPr>
+      <w:r>
+        <w:drawing>
+          <wp:inline distT="0" distB="0" distL="0" distR="0" wp14:anchorId="612A15DC" wp14:editId="04DFED97">
+            <wp:extent cx="2152590" cy="1143000"/>
+            <wp:effectExtent l="0" t="0" r="635" b="0"/>
+            <wp:docPr id="28" name="그림 28"/>
+            <wp:cNvGraphicFramePr>
+              <a:graphicFrameLocks xmlns:a="http://schemas.openxmlformats.org/drawingml/2006/main" noChangeAspect="1"/>
+            </wp:cNvGraphicFramePr>
+            <a:graphic xmlns:a="http://schemas.openxmlformats.org/drawingml/2006/main">
+              <a:graphicData uri="http://schemas.openxmlformats.org/drawingml/2006/picture">
+                <pic:pic xmlns:pic="http://schemas.openxmlformats.org/drawingml/2006/picture">
+                  <pic:nvPicPr>
+                    <pic:cNvPr id="1" name=""/>
+                    <pic:cNvPicPr/>
+                  </pic:nvPicPr>
+                  <pic:blipFill>
+                    <a:blip r:embed="rId35"/>
+                    <a:stretch>
+                      <a:fillRect/>
+                    </a:stretch>
+                  </pic:blipFill>
+                  <pic:spPr>
+                    <a:xfrm>
+                      <a:off x="0" y="0"/>
+                      <a:ext cx="2160187" cy="1147034"/>
+                    </a:xfrm>
+                    <a:prstGeom prst="rect">
+                      <a:avLst/>
+                    </a:prstGeom>
+                  </pic:spPr>
+                </pic:pic>
+              </a:graphicData>
+            </a:graphic>
+          </wp:inline>
+        </w:drawing>
+      </w:r>
+    </w:p>
+    <w:p>
+      <w:pPr>
+        <w:pStyle w:val="a3"/>
+        <w:numPr>
+          <w:ilvl w:val="0"/>
+          <w:numId w:val="1"/>
+        </w:numPr>
+        <w:spacing w:after="0" w:line="276" w:lineRule="auto"/>
+        <w:ind w:leftChars="0"/>
+      </w:pPr>
+      <w:r>
+        <w:t xml:space="preserve">위와 </w:t>
+      </w:r>
+      <w:r>
+        <w:rPr>
+          <w:rFonts w:hint="eastAsia"/>
+        </w:rPr>
+        <w:t xml:space="preserve">같이 </w:t>
+      </w:r>
+      <w:r>
+        <w:t xml:space="preserve">7*7 </w:t>
+      </w:r>
+      <w:r>
+        <w:rPr>
+          <w:rFonts w:hint="eastAsia"/>
+        </w:rPr>
+        <w:t xml:space="preserve">격자에 </w:t>
+      </w:r>
+      <w:r>
+        <w:t xml:space="preserve">3*3 </w:t>
+      </w:r>
+      <w:r>
+        <w:rPr>
+          <w:rFonts w:hint="eastAsia"/>
+        </w:rPr>
+        <w:t>filter가 있다 하자.</w:t>
+      </w:r>
+      <w:r>
+        <w:t xml:space="preserve"> </w:t>
+      </w:r>
+      <w:r>
+        <w:rPr>
+          <w:rFonts w:hint="eastAsia"/>
+        </w:rPr>
+        <w:t xml:space="preserve">이동하는 칸(stride)를 </w:t>
+      </w:r>
+      <w:r>
+        <w:t>1</w:t>
+      </w:r>
+      <w:r>
+        <w:rPr>
+          <w:rFonts w:hint="eastAsia"/>
+        </w:rPr>
+        <w:t xml:space="preserve">로 하면 우리는 </w:t>
+      </w:r>
+      <w:r>
+        <w:t>5*5</w:t>
+      </w:r>
+      <w:r>
+        <w:rPr>
+          <w:rFonts w:hint="eastAsia"/>
+        </w:rPr>
+        <w:t>개의 값을 얻을 수 있고,</w:t>
+      </w:r>
+      <w:r>
+        <w:t xml:space="preserve"> stride</w:t>
+      </w:r>
+      <w:r>
+        <w:rPr>
+          <w:rFonts w:hint="eastAsia"/>
+        </w:rPr>
+        <w:t xml:space="preserve">를 </w:t>
+      </w:r>
+      <w:r>
+        <w:t>2</w:t>
+      </w:r>
+      <w:r>
+        <w:rPr>
+          <w:rFonts w:hint="eastAsia"/>
+        </w:rPr>
+        <w:t xml:space="preserve">로 하면 </w:t>
+      </w:r>
+      <w:r>
+        <w:t>3*3</w:t>
+      </w:r>
+      <w:r>
+        <w:rPr>
+          <w:rFonts w:hint="eastAsia"/>
+        </w:rPr>
+        <w:t>의 값을 얻을 수 있다.</w:t>
+      </w:r>
+    </w:p>
+    <w:p>
+      <w:pPr>
+        <w:pStyle w:val="a3"/>
+        <w:numPr>
+          <w:ilvl w:val="0"/>
+          <w:numId w:val="1"/>
+        </w:numPr>
+        <w:spacing w:after="0" w:line="276" w:lineRule="auto"/>
+        <w:ind w:leftChars="0"/>
+      </w:pPr>
+      <w:r>
+        <w:rPr>
+          <w:rFonts w:hint="eastAsia"/>
+        </w:rPr>
+        <w:t xml:space="preserve">전체 </w:t>
+      </w:r>
+      <w:r>
+        <w:t>input</w:t>
+      </w:r>
+      <w:r>
+        <w:rPr>
+          <w:rFonts w:hint="eastAsia"/>
+        </w:rPr>
+        <w:t xml:space="preserve">의 한 변의 길이가 </w:t>
+      </w:r>
+      <w:r>
+        <w:t>N, filter</w:t>
+      </w:r>
+      <w:r>
+        <w:rPr>
+          <w:rFonts w:hint="eastAsia"/>
+        </w:rPr>
+        <w:t xml:space="preserve">의 한 변의 길이가 </w:t>
+      </w:r>
+      <w:r>
+        <w:t>F</w:t>
+      </w:r>
+      <w:r>
+        <w:rPr>
+          <w:rFonts w:hint="eastAsia"/>
+        </w:rPr>
+        <w:t xml:space="preserve">라 하면 </w:t>
+      </w:r>
+      <w:r>
+        <w:t>output size</w:t>
+      </w:r>
+      <w:r>
+        <w:rPr>
+          <w:rFonts w:hint="eastAsia"/>
+        </w:rPr>
+        <w:t>는</w:t>
+      </w:r>
+    </w:p>
+    <w:p>
+      <w:pPr>
+        <w:pStyle w:val="a3"/>
+        <w:spacing w:after="0" w:line="276" w:lineRule="auto"/>
+        <w:ind w:leftChars="0" w:left="760"/>
+      </w:pPr>
+      <w:r>
+        <w:t>(</w:t>
+      </w:r>
+      <w:r>
+        <w:rPr>
+          <w:rFonts w:hint="eastAsia"/>
+        </w:rPr>
         <w:t>N</w:t>
       </w:r>
       <w:r>
-        <w:rPr>
-          <w:rFonts w:hint="eastAsia"/>
-        </w:rPr>
-        <w:t xml:space="preserve">eural </w:t>
-      </w:r>
-      <w:r>
-        <w:t>net</w:t>
-      </w:r>
-      <w:r>
-        <w:rPr>
-          <w:rFonts w:hint="eastAsia"/>
-        </w:rPr>
-        <w:t>을 구성한 뒤,</w:t>
-      </w:r>
-      <w:r>
-        <w:t xml:space="preserve"> random</w:t>
-      </w:r>
-      <w:r>
-        <w:rPr>
-          <w:rFonts w:hint="eastAsia"/>
-        </w:rPr>
-        <w:t>하게 몇 개를 끊어버린다.</w:t>
-      </w:r>
-    </w:p>
-    <w:p>
-      <w:pPr>
-        <w:pStyle w:val="a3"/>
-        <w:numPr>
-          <w:ilvl w:val="0"/>
-          <w:numId w:val="1"/>
-        </w:numPr>
-        <w:spacing w:after="0" w:line="276" w:lineRule="auto"/>
-        <w:ind w:leftChars="0"/>
-      </w:pPr>
-      <w:r>
-        <w:rPr>
-          <w:rFonts w:hint="eastAsia"/>
-        </w:rPr>
-        <w:t>T</w:t>
-      </w:r>
-      <w:r>
+        <w:t xml:space="preserve"> - F) / stride + 1이다.</w:t>
+      </w:r>
+    </w:p>
+    <w:p>
+      <w:pPr>
+        <w:pStyle w:val="a3"/>
+        <w:numPr>
+          <w:ilvl w:val="0"/>
+          <w:numId w:val="1"/>
+        </w:numPr>
+        <w:spacing w:after="0" w:line="276" w:lineRule="auto"/>
+        <w:ind w:leftChars="0"/>
+      </w:pPr>
+      <w:r>
+        <w:t>Stride</w:t>
+      </w:r>
+      <w:r>
+        <w:rPr>
+          <w:rFonts w:hint="eastAsia"/>
+        </w:rPr>
+        <w:t xml:space="preserve">가 크면 </w:t>
+      </w:r>
+      <w:r>
+        <w:t>outpu</w:t>
+      </w:r>
+      <w:r>
+        <w:rPr>
+          <w:rFonts w:hint="eastAsia"/>
+        </w:rPr>
+        <w:t>t의 크기가 작아지고,</w:t>
+      </w:r>
+      <w:r>
+        <w:t xml:space="preserve"> </w:t>
+      </w:r>
+      <w:r>
+        <w:rPr>
+          <w:rFonts w:hint="eastAsia"/>
+        </w:rPr>
+        <w:t>이는 곧 데이터의 손실을 의미한다.</w:t>
+      </w:r>
+    </w:p>
+    <w:p>
+      <w:pPr>
+        <w:pStyle w:val="a3"/>
+        <w:numPr>
+          <w:ilvl w:val="0"/>
+          <w:numId w:val="1"/>
+        </w:numPr>
+        <w:spacing w:after="0" w:line="276" w:lineRule="auto"/>
+        <w:ind w:leftChars="0"/>
+      </w:pPr>
+      <w:r>
+        <w:rPr>
+          <w:rFonts w:hint="eastAsia"/>
+        </w:rPr>
+        <w:t xml:space="preserve">이러한 현상을 최소화하기 위해 </w:t>
+      </w:r>
+      <w:r>
+        <w:t>zero pad</w:t>
+      </w:r>
+      <w:r>
+        <w:rPr>
+          <w:rFonts w:hint="eastAsia"/>
+        </w:rPr>
+        <w:t>를 이미지의 가장자리에 추가한다.</w:t>
+      </w:r>
+      <w:r>
+        <w:t xml:space="preserve"> </w:t>
+      </w:r>
+      <w:r>
+        <w:rPr>
+          <w:rFonts w:hint="eastAsia"/>
+        </w:rPr>
+        <w:t>이는 이미지의 테두리를 표현하기 위함도 있다.</w:t>
+      </w:r>
+      <w:r>
+        <w:t xml:space="preserve"> 1</w:t>
+      </w:r>
+      <w:r>
+        <w:rPr>
+          <w:rFonts w:hint="eastAsia"/>
+        </w:rPr>
+        <w:t>픽셀을 추가했을 경우,</w:t>
+      </w:r>
+      <w:r>
+        <w:t xml:space="preserve"> </w:t>
+      </w:r>
+      <w:r>
+        <w:rPr>
+          <w:rFonts w:hint="eastAsia"/>
+        </w:rPr>
+        <w:t xml:space="preserve">stride가 </w:t>
+      </w:r>
+      <w:r>
+        <w:t>1</w:t>
+      </w:r>
+      <w:r>
+        <w:rPr>
+          <w:rFonts w:hint="eastAsia"/>
+        </w:rPr>
+        <w:t xml:space="preserve">이라면 </w:t>
+      </w:r>
+      <w:r>
+        <w:t>output</w:t>
+      </w:r>
+      <w:r>
+        <w:rPr>
+          <w:rFonts w:hint="eastAsia"/>
+        </w:rPr>
+        <w:t>은 원래의 크기와 같게 된다.</w:t>
+      </w:r>
+    </w:p>
+    <w:p>
+      <w:pPr>
+        <w:pStyle w:val="a3"/>
+        <w:numPr>
+          <w:ilvl w:val="0"/>
+          <w:numId w:val="1"/>
+        </w:numPr>
+        <w:spacing w:after="0" w:line="276" w:lineRule="auto"/>
+        <w:ind w:leftChars="0"/>
+      </w:pPr>
+      <w:r>
+        <w:rPr>
+          <w:rFonts w:hint="eastAsia"/>
+        </w:rPr>
+        <w:t xml:space="preserve">일반적으로 </w:t>
+      </w:r>
+      <w:r>
+        <w:t>zero-padding</w:t>
+      </w:r>
+      <w:r>
+        <w:rPr>
+          <w:rFonts w:hint="eastAsia"/>
+        </w:rPr>
+        <w:t xml:space="preserve">은 </w:t>
+      </w:r>
+      <w:r>
+        <w:t>(</w:t>
+      </w:r>
+      <w:r>
+        <w:rPr>
+          <w:rFonts w:hint="eastAsia"/>
+        </w:rPr>
         <w:t>F</w:t>
       </w:r>
       <w:r>
-        <w:rPr>
-          <w:rFonts w:hint="eastAsia"/>
-        </w:rPr>
-        <w:t xml:space="preserve">에서는 </w:t>
+        <w:t>-1)/2</w:t>
+      </w:r>
+      <w:r>
+        <w:rPr>
+          <w:rFonts w:hint="eastAsia"/>
+        </w:rPr>
+        <w:t>만큼 해준다.</w:t>
+      </w:r>
+    </w:p>
+    <w:p>
+      <w:pPr>
+        <w:spacing w:after="0" w:line="276" w:lineRule="auto"/>
+      </w:pPr>
+      <w:r>
+        <w:t>Swiping the entire image</w:t>
+      </w:r>
+    </w:p>
+    <w:p>
+      <w:pPr>
+        <w:pStyle w:val="a3"/>
+        <w:numPr>
+          <w:ilvl w:val="0"/>
+          <w:numId w:val="1"/>
+        </w:numPr>
+        <w:spacing w:after="0" w:line="276" w:lineRule="auto"/>
+        <w:ind w:leftChars="0"/>
+      </w:pPr>
+      <w:r>
+        <w:t>Filter</w:t>
+      </w:r>
+      <w:r>
+        <w:rPr>
+          <w:rFonts w:hint="eastAsia"/>
+        </w:rPr>
+        <w:t>를 하나만 사용하지 않고,</w:t>
+      </w:r>
+      <w:r>
+        <w:t xml:space="preserve"> </w:t>
+      </w:r>
+      <w:r>
+        <w:rPr>
+          <w:rFonts w:hint="eastAsia"/>
+        </w:rPr>
+        <w:t xml:space="preserve">여러 종류를 사용해 다양한 </w:t>
+      </w:r>
+      <w:r>
+        <w:t>activation map</w:t>
+      </w:r>
+      <w:r>
+        <w:rPr>
+          <w:rFonts w:hint="eastAsia"/>
+        </w:rPr>
+        <w:t>을 만들게 된다.</w:t>
+      </w:r>
+    </w:p>
+    <w:p>
+      <w:pPr>
+        <w:pStyle w:val="a3"/>
+        <w:numPr>
+          <w:ilvl w:val="0"/>
+          <w:numId w:val="1"/>
+        </w:numPr>
+        <w:spacing w:after="0" w:line="276" w:lineRule="auto"/>
+        <w:ind w:leftChars="0"/>
+      </w:pPr>
+      <w:r>
+        <w:rPr>
+          <w:rFonts w:hint="eastAsia"/>
+        </w:rPr>
+        <w:t xml:space="preserve">이들을 겹쳐 새로운 </w:t>
+      </w:r>
+      <w:r>
+        <w:t>co</w:t>
+      </w:r>
+      <w:r>
+        <w:rPr>
+          <w:rFonts w:hint="eastAsia"/>
+        </w:rPr>
+        <w:t>n</w:t>
+      </w:r>
+      <w:r>
+        <w:t>volution layer</w:t>
+      </w:r>
+      <w:r>
+        <w:rPr>
+          <w:rFonts w:hint="eastAsia"/>
+        </w:rPr>
+        <w:t>를 만들고,</w:t>
+      </w:r>
+      <w:r>
+        <w:t xml:space="preserve"> </w:t>
+      </w:r>
+      <w:r>
+        <w:rPr>
+          <w:rFonts w:hint="eastAsia"/>
+        </w:rPr>
+        <w:t>만든 부분에 대해 같은 과정을 반복할 수 있다.</w:t>
+      </w:r>
+      <w:r>
+        <w:t xml:space="preserve"> </w:t>
+      </w:r>
+    </w:p>
+    <w:p>
+      <w:pPr>
+        <w:spacing w:after="0" w:line="276" w:lineRule="auto"/>
+        <w:ind w:left="400"/>
+        <w:rPr>
+          <w:noProof/>
+        </w:rPr>
+      </w:pPr>
+      <w:r>
+        <w:lastRenderedPageBreak/>
+        <w:drawing>
+          <wp:inline distT="0" distB="0" distL="0" distR="0" wp14:anchorId="0BDF3168" wp14:editId="30DAD59E">
+            <wp:extent cx="2087880" cy="1415449"/>
+            <wp:effectExtent l="0" t="0" r="7620" b="0"/>
+            <wp:docPr id="29" name="그림 29"/>
+            <wp:cNvGraphicFramePr>
+              <a:graphicFrameLocks xmlns:a="http://schemas.openxmlformats.org/drawingml/2006/main" noChangeAspect="1"/>
+            </wp:cNvGraphicFramePr>
+            <a:graphic xmlns:a="http://schemas.openxmlformats.org/drawingml/2006/main">
+              <a:graphicData uri="http://schemas.openxmlformats.org/drawingml/2006/picture">
+                <pic:pic xmlns:pic="http://schemas.openxmlformats.org/drawingml/2006/picture">
+                  <pic:nvPicPr>
+                    <pic:cNvPr id="1" name=""/>
+                    <pic:cNvPicPr/>
+                  </pic:nvPicPr>
+                  <pic:blipFill>
+                    <a:blip r:embed="rId36"/>
+                    <a:stretch>
+                      <a:fillRect/>
+                    </a:stretch>
+                  </pic:blipFill>
+                  <pic:spPr>
+                    <a:xfrm>
+                      <a:off x="0" y="0"/>
+                      <a:ext cx="2100129" cy="1423753"/>
+                    </a:xfrm>
+                    <a:prstGeom prst="rect">
+                      <a:avLst/>
+                    </a:prstGeom>
+                  </pic:spPr>
+                </pic:pic>
+              </a:graphicData>
+            </a:graphic>
+          </wp:inline>
+        </w:drawing>
+      </w:r>
+      <w:r>
+        <w:rPr>
+          <w:noProof/>
+        </w:rPr>
+        <w:t xml:space="preserve"> </w:t>
+      </w:r>
+      <w:r>
+        <w:drawing>
+          <wp:inline distT="0" distB="0" distL="0" distR="0" wp14:anchorId="574AD1BF" wp14:editId="77339F90">
+            <wp:extent cx="3300454" cy="1289685"/>
+            <wp:effectExtent l="0" t="0" r="0" b="5715"/>
+            <wp:docPr id="30" name="그림 30"/>
+            <wp:cNvGraphicFramePr>
+              <a:graphicFrameLocks xmlns:a="http://schemas.openxmlformats.org/drawingml/2006/main" noChangeAspect="1"/>
+            </wp:cNvGraphicFramePr>
+            <a:graphic xmlns:a="http://schemas.openxmlformats.org/drawingml/2006/main">
+              <a:graphicData uri="http://schemas.openxmlformats.org/drawingml/2006/picture">
+                <pic:pic xmlns:pic="http://schemas.openxmlformats.org/drawingml/2006/picture">
+                  <pic:nvPicPr>
+                    <pic:cNvPr id="1" name=""/>
+                    <pic:cNvPicPr/>
+                  </pic:nvPicPr>
+                  <pic:blipFill>
+                    <a:blip r:embed="rId37"/>
+                    <a:stretch>
+                      <a:fillRect/>
+                    </a:stretch>
+                  </pic:blipFill>
+                  <pic:spPr>
+                    <a:xfrm>
+                      <a:off x="0" y="0"/>
+                      <a:ext cx="3347289" cy="1307986"/>
+                    </a:xfrm>
+                    <a:prstGeom prst="rect">
+                      <a:avLst/>
+                    </a:prstGeom>
+                  </pic:spPr>
+                </pic:pic>
+              </a:graphicData>
+            </a:graphic>
+          </wp:inline>
+        </w:drawing>
+      </w:r>
+    </w:p>
+    <w:p>
+      <w:pPr>
+        <w:pStyle w:val="a3"/>
+        <w:numPr>
+          <w:ilvl w:val="0"/>
+          <w:numId w:val="1"/>
+        </w:numPr>
+        <w:spacing w:after="0" w:line="276" w:lineRule="auto"/>
+        <w:ind w:leftChars="0"/>
+      </w:pPr>
+      <w:r>
+        <w:rPr>
+          <w:rFonts w:hint="eastAsia"/>
+        </w:rPr>
+        <w:t xml:space="preserve">그렇다면 여기서 사용되는 </w:t>
+      </w:r>
+      <w:r>
+        <w:t>weight</w:t>
+      </w:r>
+      <w:r>
+        <w:rPr>
+          <w:rFonts w:hint="eastAsia"/>
+        </w:rPr>
+        <w:t>의 수가 얼마나 될까?</w:t>
+      </w:r>
+    </w:p>
+    <w:p>
+      <w:pPr>
+        <w:pStyle w:val="a3"/>
+        <w:numPr>
+          <w:ilvl w:val="1"/>
+          <w:numId w:val="1"/>
+        </w:numPr>
+        <w:spacing w:after="0" w:line="276" w:lineRule="auto"/>
+        <w:ind w:leftChars="0"/>
+      </w:pPr>
+      <w:r>
+        <w:rPr>
+          <w:rFonts w:hint="eastAsia"/>
+        </w:rPr>
+        <w:t xml:space="preserve">분홍색을 만드는 과정에서는 </w:t>
+      </w:r>
+      <w:r>
+        <w:t>75</w:t>
+      </w:r>
+      <w:r>
+        <w:rPr>
+          <w:rFonts w:hint="eastAsia"/>
+        </w:rPr>
+        <w:t xml:space="preserve">개의 </w:t>
+      </w:r>
+      <w:r>
+        <w:t>weight</w:t>
+      </w:r>
+      <w:r>
+        <w:rPr>
+          <w:rFonts w:hint="eastAsia"/>
+        </w:rPr>
+        <w:t>를 사용하고,</w:t>
+      </w:r>
+      <w:r>
+        <w:t xml:space="preserve"> </w:t>
+      </w:r>
+      <w:r>
+        <w:rPr>
+          <w:rFonts w:hint="eastAsia"/>
+        </w:rPr>
+        <w:t>initialization 방법은 앞서 공부한 방법과 동일하게 진행한다.</w:t>
+      </w:r>
+      <w:r>
+        <w:t xml:space="preserve"> </w:t>
+      </w:r>
+    </w:p>
+    <w:p>
+      <w:pPr>
+        <w:spacing w:after="0" w:line="276" w:lineRule="auto"/>
+      </w:pPr>
+      <w:r>
+        <w:rPr>
+          <w:rFonts w:hint="eastAsia"/>
+        </w:rPr>
+        <w:t>P</w:t>
+      </w:r>
+      <w:r>
+        <w:t>ooling layer</w:t>
+      </w:r>
+    </w:p>
+    <w:p>
+      <w:pPr>
+        <w:pStyle w:val="a3"/>
+        <w:numPr>
+          <w:ilvl w:val="0"/>
+          <w:numId w:val="1"/>
+        </w:numPr>
+        <w:spacing w:after="0" w:line="276" w:lineRule="auto"/>
+        <w:ind w:leftChars="0"/>
+      </w:pPr>
+      <w:r>
+        <w:rPr>
+          <w:rFonts w:hint="eastAsia"/>
+        </w:rPr>
+        <w:t xml:space="preserve">제작한 </w:t>
+      </w:r>
+      <w:r>
+        <w:t>convolution layer</w:t>
+      </w:r>
+      <w:r>
+        <w:rPr>
+          <w:rFonts w:hint="eastAsia"/>
+        </w:rPr>
+        <w:t xml:space="preserve">에서 하나의 </w:t>
       </w:r>
       <w:r>
         <w:t>layer</w:t>
@@ -22200,16 +23921,16 @@
         <w:rPr>
           <w:rFonts w:hint="eastAsia"/>
         </w:rPr>
-        <w:t>를 보내기 전</w:t>
-      </w:r>
-      <w:r>
-        <w:t xml:space="preserve"> dropout rate</w:t>
-      </w:r>
-      <w:r>
-        <w:rPr>
-          <w:rFonts w:hint="eastAsia"/>
-        </w:rPr>
-        <w:t xml:space="preserve">가 있는 다른 </w:t>
+        <w:t>만을 가져온다.</w:t>
+      </w:r>
+      <w:r>
+        <w:t xml:space="preserve"> </w:t>
+      </w:r>
+      <w:r>
+        <w:rPr>
+          <w:rFonts w:hint="eastAsia"/>
+        </w:rPr>
+        <w:t xml:space="preserve">이 </w:t>
       </w:r>
       <w:r>
         <w:t>layer</w:t>
@@ -22218,76 +23939,284 @@
         <w:rPr>
           <w:rFonts w:hint="eastAsia"/>
         </w:rPr>
-        <w:t>를 하나 만들어</w:t>
+        <w:t xml:space="preserve">를 작게 </w:t>
+      </w:r>
+      <w:r>
+        <w:t>resize</w:t>
+      </w:r>
+      <w:r>
+        <w:rPr>
+          <w:rFonts w:hint="eastAsia"/>
+        </w:rPr>
+        <w:t xml:space="preserve">라고 다시 합치는 과정을 </w:t>
+      </w:r>
+      <w:r>
+        <w:t>pooling</w:t>
+      </w:r>
+      <w:r>
+        <w:rPr>
+          <w:rFonts w:hint="eastAsia"/>
+        </w:rPr>
+        <w:t>이라 한다.</w:t>
+      </w:r>
+    </w:p>
+    <w:p>
+      <w:pPr>
+        <w:pStyle w:val="a3"/>
+        <w:numPr>
+          <w:ilvl w:val="0"/>
+          <w:numId w:val="1"/>
+        </w:numPr>
+        <w:spacing w:after="0" w:line="276" w:lineRule="auto"/>
+        <w:ind w:leftChars="0"/>
+      </w:pPr>
+      <w:r>
+        <w:t>M</w:t>
+      </w:r>
+      <w:r>
+        <w:rPr>
+          <w:rFonts w:hint="eastAsia"/>
+        </w:rPr>
+        <w:t xml:space="preserve">ax </w:t>
+      </w:r>
+      <w:r>
+        <w:t xml:space="preserve">pooling: filter </w:t>
+      </w:r>
+      <w:r>
+        <w:rPr>
+          <w:rFonts w:hint="eastAsia"/>
+        </w:rPr>
+        <w:t xml:space="preserve">내에서 가장 큰 </w:t>
+      </w:r>
+      <w:proofErr w:type="spellStart"/>
+      <w:r>
+        <w:rPr>
+          <w:rFonts w:hint="eastAsia"/>
+        </w:rPr>
+        <w:t>값만을</w:t>
+      </w:r>
+      <w:proofErr w:type="spellEnd"/>
+      <w:r>
+        <w:rPr>
+          <w:rFonts w:hint="eastAsia"/>
+        </w:rPr>
+        <w:t xml:space="preserve"> 취하는 방법</w:t>
+      </w:r>
+    </w:p>
+    <w:p>
+      <w:pPr>
+        <w:spacing w:after="0" w:line="276" w:lineRule="auto"/>
+      </w:pPr>
+      <w:r>
+        <w:rPr>
+          <w:rFonts w:hint="eastAsia"/>
+        </w:rPr>
+        <w:t>F</w:t>
+      </w:r>
+      <w:r>
+        <w:t>ully Connected Layer(FC Layer)</w:t>
+      </w:r>
+    </w:p>
+    <w:p>
+      <w:pPr>
+        <w:pStyle w:val="a3"/>
+        <w:numPr>
+          <w:ilvl w:val="0"/>
+          <w:numId w:val="1"/>
+        </w:numPr>
+        <w:spacing w:after="0" w:line="276" w:lineRule="auto"/>
+        <w:ind w:leftChars="0"/>
+      </w:pPr>
+      <w:r>
+        <w:t xml:space="preserve">Convolutional layer, </w:t>
+      </w:r>
+      <w:proofErr w:type="spellStart"/>
+      <w:r>
+        <w:t>ReLU</w:t>
+      </w:r>
+      <w:proofErr w:type="spellEnd"/>
+      <w:r>
+        <w:t xml:space="preserve">, pooling 등을 </w:t>
+      </w:r>
+      <w:r>
+        <w:rPr>
+          <w:rFonts w:hint="eastAsia"/>
+        </w:rPr>
+        <w:t xml:space="preserve">반복해 얻어낸 데이터를 기존의 </w:t>
+      </w:r>
+      <w:r>
+        <w:t xml:space="preserve">NN </w:t>
+      </w:r>
+      <w:r>
+        <w:rPr>
+          <w:rFonts w:hint="eastAsia"/>
+        </w:rPr>
+        <w:t>방식으로 학습시키는 것을 의미한다.</w:t>
       </w:r>
       <w:r>
         <w:t xml:space="preserve"> </w:t>
       </w:r>
-      <w:r>
-        <w:rPr>
-          <w:rFonts w:hint="eastAsia"/>
-        </w:rPr>
-        <w:t>구현한다.</w:t>
-      </w:r>
-    </w:p>
-    <w:p>
-      <w:pPr>
-        <w:pStyle w:val="a3"/>
-        <w:numPr>
-          <w:ilvl w:val="0"/>
-          <w:numId w:val="1"/>
-        </w:numPr>
-        <w:spacing w:after="0" w:line="276" w:lineRule="auto"/>
-        <w:ind w:leftChars="0"/>
-      </w:pPr>
-      <w:r>
-        <w:rPr>
-          <w:rFonts w:hint="eastAsia"/>
-        </w:rPr>
-        <w:t>조심할 점은</w:t>
-      </w:r>
-      <w:r>
-        <w:t>, dropout</w:t>
-      </w:r>
-      <w:r>
-        <w:rPr>
-          <w:rFonts w:hint="eastAsia"/>
-        </w:rPr>
-        <w:t>은 학습 시에만 적용된다는 점이다.</w:t>
-      </w:r>
-    </w:p>
-    <w:p>
-      <w:pPr>
-        <w:spacing w:after="0" w:line="276" w:lineRule="auto"/>
-      </w:pPr>
-      <w:r>
-        <w:t>E</w:t>
-      </w:r>
-      <w:r>
-        <w:rPr>
-          <w:rFonts w:hint="eastAsia"/>
-        </w:rPr>
-        <w:t>nsemble</w:t>
-      </w:r>
-    </w:p>
-    <w:p>
-      <w:pPr>
-        <w:pStyle w:val="a3"/>
-        <w:numPr>
-          <w:ilvl w:val="0"/>
-          <w:numId w:val="1"/>
-        </w:numPr>
-        <w:spacing w:after="0" w:line="276" w:lineRule="auto"/>
-        <w:ind w:leftChars="0"/>
-      </w:pPr>
-      <w:r>
-        <w:t>D</w:t>
-      </w:r>
-      <w:r>
-        <w:rPr>
-          <w:rFonts w:hint="eastAsia"/>
-        </w:rPr>
-        <w:t>ataset에 대해,</w:t>
+    </w:p>
+    <w:p>
+      <w:pPr>
+        <w:spacing w:after="0" w:line="276" w:lineRule="auto"/>
+      </w:pPr>
+      <w:r>
+        <w:rPr>
+          <w:rFonts w:hint="eastAsia"/>
+        </w:rPr>
+        <w:t>C</w:t>
+      </w:r>
+      <w:r>
+        <w:t>NN</w:t>
+      </w:r>
+      <w:r>
+        <w:rPr>
+          <w:rFonts w:hint="eastAsia"/>
+        </w:rPr>
+        <w:t>의 활용 예시</w:t>
+      </w:r>
+    </w:p>
+    <w:p>
+      <w:pPr>
+        <w:pStyle w:val="a3"/>
+        <w:numPr>
+          <w:ilvl w:val="0"/>
+          <w:numId w:val="1"/>
+        </w:numPr>
+        <w:spacing w:after="0" w:line="276" w:lineRule="auto"/>
+        <w:ind w:leftChars="0"/>
+      </w:pPr>
+      <w:r>
+        <w:rPr>
+          <w:rFonts w:hint="eastAsia"/>
+        </w:rPr>
+        <w:t>L</w:t>
+      </w:r>
+      <w:r>
+        <w:t>eNet-5</w:t>
+      </w:r>
+    </w:p>
+    <w:p>
+      <w:pPr>
+        <w:pStyle w:val="a3"/>
+        <w:numPr>
+          <w:ilvl w:val="0"/>
+          <w:numId w:val="1"/>
+        </w:numPr>
+        <w:spacing w:after="0" w:line="276" w:lineRule="auto"/>
+        <w:ind w:leftChars="0"/>
+      </w:pPr>
+      <w:proofErr w:type="spellStart"/>
+      <w:r>
+        <w:rPr>
+          <w:rFonts w:hint="eastAsia"/>
+        </w:rPr>
+        <w:t>A</w:t>
+      </w:r>
+      <w:r>
+        <w:t>lexNet</w:t>
+      </w:r>
+      <w:proofErr w:type="spellEnd"/>
+    </w:p>
+    <w:p>
+      <w:pPr>
+        <w:pStyle w:val="a3"/>
+        <w:numPr>
+          <w:ilvl w:val="1"/>
+          <w:numId w:val="1"/>
+        </w:numPr>
+        <w:spacing w:after="0" w:line="276" w:lineRule="auto"/>
+        <w:ind w:leftChars="0"/>
+      </w:pPr>
+      <w:r>
+        <w:drawing>
+          <wp:anchor distT="0" distB="0" distL="114300" distR="114300" simplePos="0" relativeHeight="251659264" behindDoc="0" locked="0" layoutInCell="1" allowOverlap="1" wp14:anchorId="753B5F82" wp14:editId="00F27E81">
+            <wp:simplePos x="0" y="0"/>
+            <wp:positionH relativeFrom="column">
+              <wp:posOffset>3009900</wp:posOffset>
+            </wp:positionH>
+            <wp:positionV relativeFrom="paragraph">
+              <wp:posOffset>489585</wp:posOffset>
+            </wp:positionV>
+            <wp:extent cx="1912620" cy="1021847"/>
+            <wp:effectExtent l="0" t="0" r="0" b="6985"/>
+            <wp:wrapThrough wrapText="bothSides">
+              <wp:wrapPolygon edited="0">
+                <wp:start x="0" y="0"/>
+                <wp:lineTo x="0" y="21345"/>
+                <wp:lineTo x="21299" y="21345"/>
+                <wp:lineTo x="21299" y="0"/>
+                <wp:lineTo x="0" y="0"/>
+              </wp:wrapPolygon>
+            </wp:wrapThrough>
+            <wp:docPr id="31" name="그림 31"/>
+            <wp:cNvGraphicFramePr>
+              <a:graphicFrameLocks xmlns:a="http://schemas.openxmlformats.org/drawingml/2006/main" noChangeAspect="1"/>
+            </wp:cNvGraphicFramePr>
+            <a:graphic xmlns:a="http://schemas.openxmlformats.org/drawingml/2006/main">
+              <a:graphicData uri="http://schemas.openxmlformats.org/drawingml/2006/picture">
+                <pic:pic xmlns:pic="http://schemas.openxmlformats.org/drawingml/2006/picture">
+                  <pic:nvPicPr>
+                    <pic:cNvPr id="1" name=""/>
+                    <pic:cNvPicPr/>
+                  </pic:nvPicPr>
+                  <pic:blipFill>
+                    <a:blip r:embed="rId38" cstate="print">
+                      <a:extLst>
+                        <a:ext uri="{28A0092B-C50C-407E-A947-70E740481C1C}">
+                          <a14:useLocalDpi xmlns:a14="http://schemas.microsoft.com/office/drawing/2010/main" val="0"/>
+                        </a:ext>
+                      </a:extLst>
+                    </a:blip>
+                    <a:stretch>
+                      <a:fillRect/>
+                    </a:stretch>
+                  </pic:blipFill>
+                  <pic:spPr>
+                    <a:xfrm>
+                      <a:off x="0" y="0"/>
+                      <a:ext cx="1912620" cy="1021847"/>
+                    </a:xfrm>
+                    <a:prstGeom prst="rect">
+                      <a:avLst/>
+                    </a:prstGeom>
+                  </pic:spPr>
+                </pic:pic>
+              </a:graphicData>
+            </a:graphic>
+            <wp14:sizeRelH relativeFrom="page">
+              <wp14:pctWidth>0</wp14:pctWidth>
+            </wp14:sizeRelH>
+            <wp14:sizeRelV relativeFrom="page">
+              <wp14:pctHeight>0</wp14:pctHeight>
+            </wp14:sizeRelV>
+          </wp:anchor>
+        </w:drawing>
+      </w:r>
+      <w:r>
+        <w:rPr>
+          <w:rFonts w:hint="eastAsia"/>
+        </w:rPr>
+        <w:t>C</w:t>
+      </w:r>
+      <w:r>
+        <w:t>onv, max pool</w:t>
+      </w:r>
+      <w:r>
+        <w:rPr>
+          <w:rFonts w:hint="eastAsia"/>
+        </w:rPr>
+        <w:t xml:space="preserve">을 반복하며 중간에 </w:t>
+      </w:r>
+      <w:r>
+        <w:t>normalization layer</w:t>
+      </w:r>
+      <w:r>
+        <w:rPr>
+          <w:rFonts w:hint="eastAsia"/>
+        </w:rPr>
+        <w:t>도 넣는다.</w:t>
       </w:r>
       <w:r>
         <w:t xml:space="preserve"> </w:t>
@@ -22296,68 +24225,126 @@
         <w:rPr>
           <w:rFonts w:hint="eastAsia"/>
         </w:rPr>
-        <w:t xml:space="preserve">하나의 </w:t>
-      </w:r>
-      <w:r>
-        <w:t>learning model</w:t>
-      </w:r>
-      <w:r>
-        <w:rPr>
-          <w:rFonts w:hint="eastAsia"/>
-        </w:rPr>
-        <w:t xml:space="preserve">을 사용하는 것이 아닌 여러 개의 </w:t>
-      </w:r>
-      <w:r>
-        <w:t>model</w:t>
-      </w:r>
-      <w:r>
-        <w:rPr>
-          <w:rFonts w:hint="eastAsia"/>
-        </w:rPr>
-        <w:t>을 사용해 합치는 것을 의미한다.</w:t>
-      </w:r>
-    </w:p>
-    <w:p>
-      <w:pPr>
-        <w:spacing w:after="0" w:line="276" w:lineRule="auto"/>
-      </w:pPr>
-      <w:r>
-        <w:t xml:space="preserve">다양한 </w:t>
-      </w:r>
-      <w:r>
-        <w:rPr>
-          <w:rFonts w:hint="eastAsia"/>
-        </w:rPr>
-        <w:t xml:space="preserve">형태의 </w:t>
-      </w:r>
-      <w:r>
-        <w:t>model</w:t>
-      </w:r>
-    </w:p>
-    <w:p>
-      <w:pPr>
-        <w:pStyle w:val="a3"/>
-        <w:numPr>
-          <w:ilvl w:val="0"/>
-          <w:numId w:val="1"/>
-        </w:numPr>
-        <w:spacing w:after="0" w:line="276" w:lineRule="auto"/>
-        <w:ind w:leftChars="0"/>
-      </w:pPr>
-      <w:r>
-        <w:rPr>
-          <w:rFonts w:hint="eastAsia"/>
-        </w:rPr>
-        <w:t>F</w:t>
-      </w:r>
-      <w:r>
-        <w:t xml:space="preserve">eedforward network: </w:t>
-      </w:r>
-      <w:r>
-        <w:rPr>
-          <w:rFonts w:hint="eastAsia"/>
-        </w:rPr>
-        <w:t>우리가 지금까지 만든 형태의,</w:t>
+        <w:t xml:space="preserve">단 이 </w:t>
+      </w:r>
+      <w:r>
+        <w:t>Norm layer</w:t>
+      </w:r>
+      <w:r>
+        <w:rPr>
+          <w:rFonts w:hint="eastAsia"/>
+        </w:rPr>
+        <w:t>는 현재는 잘 사용되지 않는다.</w:t>
+      </w:r>
+    </w:p>
+    <w:p>
+      <w:pPr>
+        <w:pStyle w:val="a3"/>
+        <w:numPr>
+          <w:ilvl w:val="0"/>
+          <w:numId w:val="1"/>
+        </w:numPr>
+        <w:spacing w:after="0" w:line="276" w:lineRule="auto"/>
+        <w:ind w:leftChars="0"/>
+      </w:pPr>
+      <w:proofErr w:type="spellStart"/>
+      <w:r>
+        <w:rPr>
+          <w:rFonts w:hint="eastAsia"/>
+        </w:rPr>
+        <w:t>G</w:t>
+      </w:r>
+      <w:r>
+        <w:t>oogLeNet</w:t>
+      </w:r>
+      <w:proofErr w:type="spellEnd"/>
+    </w:p>
+    <w:p>
+      <w:pPr>
+        <w:pStyle w:val="a3"/>
+        <w:numPr>
+          <w:ilvl w:val="1"/>
+          <w:numId w:val="1"/>
+        </w:numPr>
+        <w:spacing w:after="0" w:line="276" w:lineRule="auto"/>
+        <w:ind w:leftChars="0"/>
+      </w:pPr>
+      <w:r>
+        <w:t>Inception module</w:t>
+      </w:r>
+    </w:p>
+    <w:p>
+      <w:pPr>
+        <w:pStyle w:val="a3"/>
+        <w:numPr>
+          <w:ilvl w:val="0"/>
+          <w:numId w:val="1"/>
+        </w:numPr>
+        <w:spacing w:after="0" w:line="276" w:lineRule="auto"/>
+        <w:ind w:leftChars="0"/>
+      </w:pPr>
+      <w:proofErr w:type="spellStart"/>
+      <w:r>
+        <w:rPr>
+          <w:rFonts w:hint="eastAsia"/>
+        </w:rPr>
+        <w:t>R</w:t>
+      </w:r>
+      <w:r>
+        <w:t>esNet</w:t>
+      </w:r>
+      <w:proofErr w:type="spellEnd"/>
+    </w:p>
+    <w:p>
+      <w:pPr>
+        <w:pStyle w:val="a3"/>
+        <w:numPr>
+          <w:ilvl w:val="1"/>
+          <w:numId w:val="1"/>
+        </w:numPr>
+        <w:spacing w:after="0" w:line="276" w:lineRule="auto"/>
+        <w:ind w:leftChars="0"/>
+      </w:pPr>
+      <w:r>
+        <w:rPr>
+          <w:rFonts w:hint="eastAsia"/>
+        </w:rPr>
+        <w:t>1</w:t>
+      </w:r>
+      <w:r>
+        <w:t>52개의 layer</w:t>
+      </w:r>
+      <w:r>
+        <w:rPr>
+          <w:rFonts w:hint="eastAsia"/>
+        </w:rPr>
+        <w:t>를 사용하게 된다.</w:t>
+      </w:r>
+    </w:p>
+    <w:p>
+      <w:pPr>
+        <w:pStyle w:val="a3"/>
+        <w:numPr>
+          <w:ilvl w:val="1"/>
+          <w:numId w:val="1"/>
+        </w:numPr>
+        <w:spacing w:after="0" w:line="276" w:lineRule="auto"/>
+        <w:ind w:leftChars="0"/>
+      </w:pPr>
+      <w:r>
+        <w:rPr>
+          <w:rFonts w:hint="eastAsia"/>
+        </w:rPr>
+        <w:t xml:space="preserve">굉장히 많은 </w:t>
+      </w:r>
+      <w:r>
+        <w:t>layer</w:t>
+      </w:r>
+      <w:r>
+        <w:rPr>
+          <w:rFonts w:hint="eastAsia"/>
+        </w:rPr>
+        <w:t>를 사용하는데,</w:t>
       </w:r>
       <w:r>
         <w:t xml:space="preserve"> </w:t>
@@ -22366,7 +24353,7 @@
         <w:rPr>
           <w:rFonts w:hint="eastAsia"/>
         </w:rPr>
-        <w:t xml:space="preserve">레고처럼 </w:t>
+        <w:t xml:space="preserve">중간중간 </w:t>
       </w:r>
       <w:r>
         <w:t>layer</w:t>
@@ -22375,113 +24362,97 @@
         <w:rPr>
           <w:rFonts w:hint="eastAsia"/>
         </w:rPr>
-        <w:t xml:space="preserve">를 쌓아 올린 형태의 </w:t>
-      </w:r>
-      <w:r>
-        <w:t>model</w:t>
-      </w:r>
-    </w:p>
-    <w:p>
-      <w:pPr>
-        <w:pStyle w:val="a3"/>
-        <w:numPr>
-          <w:ilvl w:val="0"/>
-          <w:numId w:val="1"/>
-        </w:numPr>
-        <w:spacing w:after="0" w:line="276" w:lineRule="auto"/>
-        <w:ind w:leftChars="0"/>
-      </w:pPr>
-      <w:r>
-        <w:rPr>
-          <w:rFonts w:hint="eastAsia"/>
-        </w:rPr>
-        <w:t>F</w:t>
-      </w:r>
-      <w:r>
-        <w:t xml:space="preserve">ast forward model: </w:t>
-      </w:r>
-      <w:r>
-        <w:rPr>
-          <w:rFonts w:hint="eastAsia"/>
-        </w:rPr>
-        <w:t xml:space="preserve">어느 </w:t>
-      </w:r>
-      <w:r>
-        <w:t>layer</w:t>
-      </w:r>
-      <w:r>
-        <w:rPr>
-          <w:rFonts w:hint="eastAsia"/>
-        </w:rPr>
-        <w:t xml:space="preserve">에서 나온 출력값을 두 </w:t>
-      </w:r>
-      <w:r>
-        <w:t>layer</w:t>
-      </w:r>
-      <w:r>
-        <w:rPr>
-          <w:rFonts w:hint="eastAsia"/>
-        </w:rPr>
-        <w:t>를 건너뛰고 입력시키는 방법</w:t>
-      </w:r>
-    </w:p>
-    <w:p>
-      <w:pPr>
-        <w:pStyle w:val="a3"/>
-        <w:numPr>
-          <w:ilvl w:val="0"/>
-          <w:numId w:val="1"/>
-        </w:numPr>
-        <w:spacing w:after="0" w:line="276" w:lineRule="auto"/>
-        <w:ind w:leftChars="0"/>
-      </w:pPr>
-      <w:r>
-        <w:t xml:space="preserve">Split &amp; merge: 입력을 </w:t>
-      </w:r>
-      <w:r>
-        <w:rPr>
-          <w:rFonts w:hint="eastAsia"/>
-        </w:rPr>
-        <w:t xml:space="preserve">나누거나 중간에 쪼갠 뒤 합치는 형태의 </w:t>
-      </w:r>
-      <w:r>
-        <w:t>model (</w:t>
-      </w:r>
-      <w:r>
-        <w:rPr>
-          <w:rFonts w:hint="eastAsia"/>
-        </w:rPr>
+        <w:t>를 건너뛰는 방법을 사용했다.</w:t>
+      </w:r>
+    </w:p>
+    <w:p>
+      <w:pPr>
+        <w:pStyle w:val="a3"/>
+        <w:numPr>
+          <w:ilvl w:val="1"/>
+          <w:numId w:val="1"/>
+        </w:numPr>
+        <w:spacing w:after="0" w:line="276" w:lineRule="auto"/>
+        <w:ind w:leftChars="0"/>
+      </w:pPr>
+      <w:r>
+        <w:rPr>
+          <w:rFonts w:hint="eastAsia"/>
+        </w:rPr>
+        <w:t>3</w:t>
+      </w:r>
+      <w:r>
+        <w:t>%</w:t>
+      </w:r>
+      <w:r>
+        <w:rPr>
+          <w:rFonts w:hint="eastAsia"/>
+        </w:rPr>
+        <w:t xml:space="preserve">의 굉장히 낮은 </w:t>
+      </w:r>
+      <w:proofErr w:type="spellStart"/>
+      <w:r>
+        <w:rPr>
+          <w:rFonts w:hint="eastAsia"/>
+        </w:rPr>
+        <w:t>오답률을</w:t>
+      </w:r>
+      <w:proofErr w:type="spellEnd"/>
+      <w:r>
+        <w:rPr>
+          <w:rFonts w:hint="eastAsia"/>
+        </w:rPr>
+        <w:t xml:space="preserve"> 보였다.</w:t>
+      </w:r>
+      <w:r>
+        <w:t xml:space="preserve"> </w:t>
+      </w:r>
+    </w:p>
+    <w:p>
+      <w:pPr>
+        <w:pStyle w:val="a3"/>
+        <w:numPr>
+          <w:ilvl w:val="0"/>
+          <w:numId w:val="1"/>
+        </w:numPr>
+        <w:spacing w:after="0" w:line="276" w:lineRule="auto"/>
+        <w:ind w:leftChars="0"/>
+      </w:pPr>
+      <w:r>
         <w:t>C</w:t>
       </w:r>
       <w:r>
-        <w:t>onvolutional NN)</w:t>
-      </w:r>
-    </w:p>
-    <w:p>
-      <w:pPr>
-        <w:pStyle w:val="a3"/>
-        <w:numPr>
-          <w:ilvl w:val="0"/>
-          <w:numId w:val="1"/>
-        </w:numPr>
-        <w:spacing w:after="0" w:line="276" w:lineRule="auto"/>
-        <w:ind w:leftChars="0"/>
-        <w:rPr>
-          <w:rFonts w:hint="eastAsia"/>
-        </w:rPr>
-      </w:pPr>
-      <w:r>
-        <w:t xml:space="preserve">Recurrent network: 격자와 </w:t>
-      </w:r>
-      <w:r>
-        <w:rPr>
-          <w:rFonts w:hint="eastAsia"/>
-        </w:rPr>
-        <w:t xml:space="preserve">같이 한 줄이 아닌 옆으로 이동이 가능한 </w:t>
-      </w:r>
-      <w:r>
-        <w:t>NN</w:t>
-      </w:r>
+        <w:rPr>
+          <w:rFonts w:hint="eastAsia"/>
+        </w:rPr>
+        <w:t>o</w:t>
+      </w:r>
+      <w:r>
+        <w:t>n</w:t>
+      </w:r>
+      <w:r>
+        <w:rPr>
+          <w:rFonts w:hint="eastAsia"/>
+        </w:rPr>
+        <w:t xml:space="preserve">volutional </w:t>
+      </w:r>
+      <w:r>
+        <w:t>NN for Sentence Classification</w:t>
+      </w:r>
+    </w:p>
+    <w:p>
+      <w:pPr>
+        <w:pStyle w:val="a3"/>
+        <w:numPr>
+          <w:ilvl w:val="0"/>
+          <w:numId w:val="1"/>
+        </w:numPr>
+        <w:spacing w:after="0" w:line="276" w:lineRule="auto"/>
+        <w:ind w:leftChars="0"/>
+        <w:rPr>
+          <w:rFonts w:hint="eastAsia"/>
+        </w:rPr>
+      </w:pPr>
       <w:bookmarkStart w:id="0" w:name="_GoBack"/>
       <w:bookmarkEnd w:id="0"/>
     </w:p>
@@ -23465,7 +25436,7 @@
 </file>
 
 <file path=customXml/itemProps1.xml><?xml version="1.0" encoding="utf-8"?>
-<ds:datastoreItem xmlns:ds="http://schemas.openxmlformats.org/officeDocument/2006/customXml" ds:itemID="{BA6F1FBA-EB30-4B48-AAC0-F18020AED35E}">
+<ds:datastoreItem xmlns:ds="http://schemas.openxmlformats.org/officeDocument/2006/customXml" ds:itemID="{10E65CCE-446F-4F04-BB08-3EC54A5D33F8}">
   <ds:schemaRefs>
     <ds:schemaRef ds:uri="http://schemas.openxmlformats.org/officeDocument/2006/bibliography"/>
   </ds:schemaRefs>

</xml_diff>

<commit_message>
Lecture 12 summary added
</commit_message>
<xml_diff>
--- a/Basic Machine & Deep Learning with TensorFlow.docx
+++ b/Basic Machine & Deep Learning with TensorFlow.docx
@@ -480,21 +480,7 @@
         <w:rPr>
           <w:rFonts w:hint="eastAsia"/>
         </w:rPr>
-        <w:t xml:space="preserve">정해져 </w:t>
-      </w:r>
-      <w:proofErr w:type="gramStart"/>
-      <w:r>
-        <w:rPr>
-          <w:rFonts w:hint="eastAsia"/>
-        </w:rPr>
-        <w:t>있는 이라고</w:t>
-      </w:r>
-      <w:proofErr w:type="gramEnd"/>
-      <w:r>
-        <w:rPr>
-          <w:rFonts w:hint="eastAsia"/>
-        </w:rPr>
-        <w:t xml:space="preserve"> 생각하면 편하다.</w:t>
+        <w:t>정해져 있는 이라고 생각하면 편하다.</w:t>
       </w:r>
     </w:p>
     <w:p>
@@ -716,15 +702,7 @@
         <w:ind w:leftChars="0"/>
       </w:pPr>
       <w:r>
-        <w:t xml:space="preserve">Image </w:t>
-      </w:r>
-      <w:proofErr w:type="gramStart"/>
-      <w:r>
-        <w:t>labeling:</w:t>
-      </w:r>
-      <w:proofErr w:type="gramEnd"/>
-      <w:r>
-        <w:t xml:space="preserve"> learning from tagged images</w:t>
+        <w:t>Image labeling: learning from tagged images</w:t>
       </w:r>
     </w:p>
     <w:p>
@@ -15370,7 +15348,6 @@
         <w:t>X_std</w:t>
       </w:r>
       <w:proofErr w:type="spellEnd"/>
-      <w:proofErr w:type="gramStart"/>
       <w:r>
         <w:rPr>
           <w:rFonts w:hint="eastAsia"/>
@@ -15378,11 +15355,7 @@
         <w:t>[</w:t>
       </w:r>
       <w:r>
-        <w:t>:,</w:t>
-      </w:r>
-      <w:proofErr w:type="gramEnd"/>
-      <w:r>
-        <w:t>0] = (X[:,0] – X[:,0].mean()) / X[:,0].std()</w:t>
+        <w:t>:,0] = (X[:,0] – X[:,0].mean()) / X[:,0].std()</w:t>
       </w:r>
     </w:p>
     <w:p>
@@ -17439,15 +17412,7 @@
         <w:t>CIFAR</w:t>
       </w:r>
       <w:r>
-        <w:t xml:space="preserve">(Canadian Institute </w:t>
-      </w:r>
-      <w:proofErr w:type="gramStart"/>
-      <w:r>
-        <w:t>For</w:t>
-      </w:r>
-      <w:proofErr w:type="gramEnd"/>
-      <w:r>
-        <w:t xml:space="preserve"> Advanced Research)</w:t>
+        <w:t>(Canadian Institute For Advanced Research)</w:t>
       </w:r>
     </w:p>
     <w:p>
@@ -18468,6 +18433,9 @@
         <w:t xml:space="preserve">   </w:t>
       </w:r>
       <w:r>
+        <w:rPr>
+          <w:noProof/>
+        </w:rPr>
         <w:drawing>
           <wp:inline distT="0" distB="0" distL="0" distR="0" wp14:anchorId="50B9ABF1" wp14:editId="7D6EE443">
             <wp:extent cx="479776" cy="678180"/>
@@ -18512,6 +18480,9 @@
         <w:ind w:leftChars="0" w:left="760"/>
       </w:pPr>
       <w:r>
+        <w:rPr>
+          <w:noProof/>
+        </w:rPr>
         <w:drawing>
           <wp:inline distT="0" distB="0" distL="0" distR="0" wp14:anchorId="0EC9CB2A" wp14:editId="3E1E87EF">
             <wp:extent cx="3200400" cy="629587"/>
@@ -18630,6 +18601,9 @@
         <w:ind w:leftChars="0" w:left="760"/>
       </w:pPr>
       <w:r>
+        <w:rPr>
+          <w:noProof/>
+        </w:rPr>
         <w:drawing>
           <wp:inline distT="0" distB="0" distL="0" distR="0" wp14:anchorId="2AC8DF71" wp14:editId="350F9300">
             <wp:extent cx="1554480" cy="885638"/>
@@ -18721,9 +18695,6 @@
     <w:p>
       <w:pPr>
         <w:spacing w:after="0" w:line="276" w:lineRule="auto"/>
-        <w:rPr>
-          <w:rFonts w:hint="eastAsia"/>
-        </w:rPr>
       </w:pPr>
       <w:r>
         <w:rPr>
@@ -18742,6 +18713,9 @@
         <w:ind w:leftChars="0" w:left="760"/>
       </w:pPr>
       <w:r>
+        <w:rPr>
+          <w:noProof/>
+        </w:rPr>
         <w:drawing>
           <wp:inline distT="0" distB="0" distL="0" distR="0" wp14:anchorId="366CE3D5" wp14:editId="0A6D3EC5">
             <wp:extent cx="1767840" cy="1000225"/>
@@ -18873,9 +18847,6 @@
     <w:p>
       <w:pPr>
         <w:spacing w:after="0" w:line="276" w:lineRule="auto"/>
-        <w:rPr>
-          <w:rFonts w:hint="eastAsia"/>
-        </w:rPr>
       </w:pPr>
       <w:r>
         <w:rPr>
@@ -18941,6 +18912,9 @@
         <w:ind w:leftChars="0" w:left="760"/>
       </w:pPr>
       <w:r>
+        <w:rPr>
+          <w:noProof/>
+        </w:rPr>
         <w:drawing>
           <wp:inline distT="0" distB="0" distL="0" distR="0" wp14:anchorId="32F2DFB3" wp14:editId="12D8D3C1">
             <wp:extent cx="2148840" cy="972858"/>
@@ -19443,6 +19417,9 @@
         <w:ind w:leftChars="0" w:left="760"/>
       </w:pPr>
       <w:r>
+        <w:rPr>
+          <w:noProof/>
+        </w:rPr>
         <w:drawing>
           <wp:inline distT="0" distB="0" distL="0" distR="0" wp14:anchorId="36B9DC56" wp14:editId="6E30258D">
             <wp:extent cx="3581400" cy="817381"/>
@@ -19589,6 +19566,9 @@
         <w:ind w:leftChars="0" w:left="760"/>
       </w:pPr>
       <w:r>
+        <w:rPr>
+          <w:noProof/>
+        </w:rPr>
         <w:drawing>
           <wp:inline distT="0" distB="0" distL="0" distR="0" wp14:anchorId="58E3DAFF" wp14:editId="367590FA">
             <wp:extent cx="1706301" cy="1325880"/>
@@ -20476,6 +20456,9 @@
         <w:ind w:leftChars="0" w:left="760"/>
       </w:pPr>
       <w:r>
+        <w:rPr>
+          <w:noProof/>
+        </w:rPr>
         <w:drawing>
           <wp:inline distT="0" distB="0" distL="0" distR="0" wp14:anchorId="64D4A421" wp14:editId="4F549998">
             <wp:extent cx="2301240" cy="539234"/>
@@ -20519,6 +20502,9 @@
         <w:t xml:space="preserve"> </w:t>
       </w:r>
       <w:r>
+        <w:rPr>
+          <w:noProof/>
+        </w:rPr>
         <w:drawing>
           <wp:inline distT="0" distB="0" distL="0" distR="0" wp14:anchorId="1B6B69BD" wp14:editId="1F545B4A">
             <wp:extent cx="2796540" cy="1213301"/>
@@ -20831,6 +20817,9 @@
         <w:ind w:leftChars="0" w:left="760"/>
       </w:pPr>
       <w:r>
+        <w:rPr>
+          <w:noProof/>
+        </w:rPr>
         <w:drawing>
           <wp:inline distT="0" distB="0" distL="0" distR="0" wp14:anchorId="5406D392" wp14:editId="753F88EA">
             <wp:extent cx="4960620" cy="820541"/>
@@ -20932,9 +20921,6 @@
     <w:p>
       <w:pPr>
         <w:spacing w:after="0" w:line="276" w:lineRule="auto"/>
-        <w:rPr>
-          <w:rFonts w:hint="eastAsia"/>
-        </w:rPr>
       </w:pPr>
       <w:r>
         <w:t>Geoffrey Hinton’s summary of findings up to toda</w:t>
@@ -20994,9 +20980,6 @@
         </w:numPr>
         <w:spacing w:after="0" w:line="276" w:lineRule="auto"/>
         <w:ind w:leftChars="0"/>
-        <w:rPr>
-          <w:rFonts w:hint="eastAsia"/>
-        </w:rPr>
       </w:pPr>
       <w:r>
         <w:t>We used the wrong type of non-linearity.</w:t>
@@ -21030,9 +21013,6 @@
     <w:p>
       <w:pPr>
         <w:spacing w:after="0" w:line="276" w:lineRule="auto"/>
-        <w:rPr>
-          <w:rFonts w:hint="eastAsia"/>
-        </w:rPr>
       </w:pPr>
     </w:p>
     <w:p>
@@ -22325,9 +22305,6 @@
         </w:numPr>
         <w:spacing w:after="0" w:line="276" w:lineRule="auto"/>
         <w:ind w:leftChars="0"/>
-        <w:rPr>
-          <w:rFonts w:hint="eastAsia"/>
-        </w:rPr>
       </w:pPr>
       <w:r>
         <w:rPr>
@@ -23105,6 +23082,9 @@
         <w:ind w:leftChars="0" w:left="760"/>
       </w:pPr>
       <w:r>
+        <w:rPr>
+          <w:noProof/>
+        </w:rPr>
         <w:drawing>
           <wp:inline distT="0" distB="0" distL="0" distR="0" wp14:anchorId="647F38A3" wp14:editId="6CD20725">
             <wp:extent cx="1247094" cy="1417320"/>
@@ -23265,6 +23245,9 @@
         <w:ind w:leftChars="0" w:left="760"/>
       </w:pPr>
       <w:r>
+        <w:rPr>
+          <w:noProof/>
+        </w:rPr>
         <w:drawing>
           <wp:inline distT="0" distB="0" distL="0" distR="0" wp14:anchorId="612A15DC" wp14:editId="04DFED97">
             <wp:extent cx="2152590" cy="1143000"/>
@@ -23721,6 +23704,9 @@
         </w:rPr>
       </w:pPr>
       <w:r>
+        <w:rPr>
+          <w:noProof/>
+        </w:rPr>
         <w:lastRenderedPageBreak/>
         <w:drawing>
           <wp:inline distT="0" distB="0" distL="0" distR="0" wp14:anchorId="0BDF3168" wp14:editId="30DAD59E">
@@ -23765,6 +23751,9 @@
         <w:t xml:space="preserve"> </w:t>
       </w:r>
       <w:r>
+        <w:rPr>
+          <w:noProof/>
+        </w:rPr>
         <w:drawing>
           <wp:inline distT="0" distB="0" distL="0" distR="0" wp14:anchorId="574AD1BF" wp14:editId="77339F90">
             <wp:extent cx="3300454" cy="1289685"/>
@@ -24130,6 +24119,9 @@
         <w:ind w:leftChars="0"/>
       </w:pPr>
       <w:r>
+        <w:rPr>
+          <w:noProof/>
+        </w:rPr>
         <w:drawing>
           <wp:anchor distT="0" distB="0" distL="114300" distR="114300" simplePos="0" relativeHeight="251659264" behindDoc="0" locked="0" layoutInCell="1" allowOverlap="1" wp14:anchorId="753B5F82" wp14:editId="00F27E81">
             <wp:simplePos x="0" y="0"/>
@@ -24442,17 +24434,1630 @@
     </w:p>
     <w:p>
       <w:pPr>
-        <w:pStyle w:val="a3"/>
-        <w:numPr>
-          <w:ilvl w:val="0"/>
-          <w:numId w:val="1"/>
-        </w:numPr>
-        <w:spacing w:after="0" w:line="276" w:lineRule="auto"/>
-        <w:ind w:leftChars="0"/>
-        <w:rPr>
-          <w:rFonts w:hint="eastAsia"/>
-        </w:rPr>
-      </w:pPr>
+        <w:widowControl/>
+        <w:wordWrap/>
+        <w:autoSpaceDE/>
+        <w:autoSpaceDN/>
+      </w:pPr>
+      <w:r>
+        <w:br w:type="page"/>
+      </w:r>
+    </w:p>
+    <w:p>
+      <w:pPr>
+        <w:spacing w:after="0" w:line="276" w:lineRule="auto"/>
+        <w:rPr>
+          <w:b/>
+          <w:bCs/>
+        </w:rPr>
+      </w:pPr>
+      <w:r>
+        <w:rPr>
+          <w:rFonts w:hint="eastAsia"/>
+          <w:b/>
+          <w:bCs/>
+        </w:rPr>
+        <w:lastRenderedPageBreak/>
+        <w:t>L</w:t>
+      </w:r>
+      <w:r>
+        <w:rPr>
+          <w:b/>
+          <w:bCs/>
+        </w:rPr>
+        <w:t>ecture 12 – RNN</w:t>
+      </w:r>
+    </w:p>
+    <w:p>
+      <w:pPr>
+        <w:spacing w:after="0" w:line="276" w:lineRule="auto"/>
+      </w:pPr>
+      <w:r>
+        <w:t>Sequence data</w:t>
+      </w:r>
+    </w:p>
+    <w:p>
+      <w:pPr>
+        <w:pStyle w:val="a3"/>
+        <w:numPr>
+          <w:ilvl w:val="0"/>
+          <w:numId w:val="1"/>
+        </w:numPr>
+        <w:spacing w:after="0" w:line="276" w:lineRule="auto"/>
+        <w:ind w:leftChars="0"/>
+      </w:pPr>
+      <w:r>
+        <w:rPr>
+          <w:rFonts w:hint="eastAsia"/>
+        </w:rPr>
+        <w:t>문장의 이해를 한다고 생각해보자.</w:t>
+      </w:r>
+      <w:r>
+        <w:t xml:space="preserve"> </w:t>
+      </w:r>
+      <w:r>
+        <w:rPr>
+          <w:rFonts w:hint="eastAsia"/>
+        </w:rPr>
+        <w:t>우리는 단일 단어만을 이해하는 것이 아니고,</w:t>
+      </w:r>
+      <w:r>
+        <w:t xml:space="preserve"> </w:t>
+      </w:r>
+      <w:r>
+        <w:rPr>
+          <w:rFonts w:hint="eastAsia"/>
+        </w:rPr>
+        <w:t>이전 단어를 바탕으로 이해하게</w:t>
+      </w:r>
+      <w:r>
+        <w:t xml:space="preserve"> </w:t>
+      </w:r>
+      <w:r>
+        <w:rPr>
+          <w:rFonts w:hint="eastAsia"/>
+        </w:rPr>
+        <w:t>된다.</w:t>
+      </w:r>
+      <w:r>
+        <w:t xml:space="preserve"> (</w:t>
+      </w:r>
+      <w:r>
+        <w:rPr>
+          <w:rFonts w:hint="eastAsia"/>
+        </w:rPr>
+        <w:t xml:space="preserve">time </w:t>
+      </w:r>
+      <w:r>
+        <w:t>series)</w:t>
+      </w:r>
+    </w:p>
+    <w:p>
+      <w:pPr>
+        <w:pStyle w:val="a3"/>
+        <w:numPr>
+          <w:ilvl w:val="0"/>
+          <w:numId w:val="1"/>
+        </w:numPr>
+        <w:spacing w:after="0" w:line="276" w:lineRule="auto"/>
+        <w:ind w:leftChars="0"/>
+      </w:pPr>
+      <w:r>
+        <w:rPr>
+          <w:rFonts w:hint="eastAsia"/>
+        </w:rPr>
+        <w:t>N</w:t>
+      </w:r>
+      <w:r>
+        <w:t>N/CNN</w:t>
+      </w:r>
+      <w:r>
+        <w:rPr>
+          <w:rFonts w:hint="eastAsia"/>
+        </w:rPr>
+        <w:t>은 이것이 불가능하다.</w:t>
+      </w:r>
+    </w:p>
+    <w:p>
+      <w:pPr>
+        <w:pStyle w:val="a3"/>
+        <w:numPr>
+          <w:ilvl w:val="0"/>
+          <w:numId w:val="1"/>
+        </w:numPr>
+        <w:spacing w:after="0" w:line="276" w:lineRule="auto"/>
+        <w:ind w:leftChars="0"/>
+      </w:pPr>
+      <w:r>
+        <w:drawing>
+          <wp:anchor distT="0" distB="0" distL="114300" distR="114300" simplePos="0" relativeHeight="251660288" behindDoc="1" locked="0" layoutInCell="1" allowOverlap="1" wp14:anchorId="5637ABB5" wp14:editId="4D100C96">
+            <wp:simplePos x="0" y="0"/>
+            <wp:positionH relativeFrom="column">
+              <wp:posOffset>4732020</wp:posOffset>
+            </wp:positionH>
+            <wp:positionV relativeFrom="paragraph">
+              <wp:posOffset>95250</wp:posOffset>
+            </wp:positionV>
+            <wp:extent cx="1363980" cy="1156035"/>
+            <wp:effectExtent l="0" t="0" r="7620" b="6350"/>
+            <wp:wrapTight wrapText="bothSides">
+              <wp:wrapPolygon edited="0">
+                <wp:start x="0" y="0"/>
+                <wp:lineTo x="0" y="21363"/>
+                <wp:lineTo x="21419" y="21363"/>
+                <wp:lineTo x="21419" y="0"/>
+                <wp:lineTo x="0" y="0"/>
+              </wp:wrapPolygon>
+            </wp:wrapTight>
+            <wp:docPr id="33" name="그림 33"/>
+            <wp:cNvGraphicFramePr>
+              <a:graphicFrameLocks xmlns:a="http://schemas.openxmlformats.org/drawingml/2006/main" noChangeAspect="1"/>
+            </wp:cNvGraphicFramePr>
+            <a:graphic xmlns:a="http://schemas.openxmlformats.org/drawingml/2006/main">
+              <a:graphicData uri="http://schemas.openxmlformats.org/drawingml/2006/picture">
+                <pic:pic xmlns:pic="http://schemas.openxmlformats.org/drawingml/2006/picture">
+                  <pic:nvPicPr>
+                    <pic:cNvPr id="1" name=""/>
+                    <pic:cNvPicPr/>
+                  </pic:nvPicPr>
+                  <pic:blipFill>
+                    <a:blip r:embed="rId39" cstate="print">
+                      <a:extLst>
+                        <a:ext uri="{28A0092B-C50C-407E-A947-70E740481C1C}">
+                          <a14:useLocalDpi xmlns:a14="http://schemas.microsoft.com/office/drawing/2010/main" val="0"/>
+                        </a:ext>
+                      </a:extLst>
+                    </a:blip>
+                    <a:stretch>
+                      <a:fillRect/>
+                    </a:stretch>
+                  </pic:blipFill>
+                  <pic:spPr>
+                    <a:xfrm>
+                      <a:off x="0" y="0"/>
+                      <a:ext cx="1363980" cy="1156035"/>
+                    </a:xfrm>
+                    <a:prstGeom prst="rect">
+                      <a:avLst/>
+                    </a:prstGeom>
+                  </pic:spPr>
+                </pic:pic>
+              </a:graphicData>
+            </a:graphic>
+          </wp:anchor>
+        </w:drawing>
+      </w:r>
+      <w:r>
+        <w:drawing>
+          <wp:inline distT="0" distB="0" distL="0" distR="0" wp14:anchorId="2B46D756" wp14:editId="779FCFD4">
+            <wp:extent cx="3337560" cy="905909"/>
+            <wp:effectExtent l="0" t="0" r="0" b="8890"/>
+            <wp:docPr id="32" name="그림 32"/>
+            <wp:cNvGraphicFramePr>
+              <a:graphicFrameLocks xmlns:a="http://schemas.openxmlformats.org/drawingml/2006/main" noChangeAspect="1"/>
+            </wp:cNvGraphicFramePr>
+            <a:graphic xmlns:a="http://schemas.openxmlformats.org/drawingml/2006/main">
+              <a:graphicData uri="http://schemas.openxmlformats.org/drawingml/2006/picture">
+                <pic:pic xmlns:pic="http://schemas.openxmlformats.org/drawingml/2006/picture">
+                  <pic:nvPicPr>
+                    <pic:cNvPr id="1" name=""/>
+                    <pic:cNvPicPr/>
+                  </pic:nvPicPr>
+                  <pic:blipFill>
+                    <a:blip r:embed="rId40"/>
+                    <a:stretch>
+                      <a:fillRect/>
+                    </a:stretch>
+                  </pic:blipFill>
+                  <pic:spPr>
+                    <a:xfrm>
+                      <a:off x="0" y="0"/>
+                      <a:ext cx="3355234" cy="910706"/>
+                    </a:xfrm>
+                    <a:prstGeom prst="rect">
+                      <a:avLst/>
+                    </a:prstGeom>
+                  </pic:spPr>
+                </pic:pic>
+              </a:graphicData>
+            </a:graphic>
+          </wp:inline>
+        </w:drawing>
+      </w:r>
+    </w:p>
+    <w:p>
+      <w:pPr>
+        <w:spacing w:after="0" w:line="276" w:lineRule="auto"/>
+      </w:pPr>
+      <w:r>
+        <w:rPr>
+          <w:rFonts w:hint="eastAsia"/>
+        </w:rPr>
+        <w:t>R</w:t>
+      </w:r>
+      <w:r>
+        <w:t>ecurrent Neural Network(RNN)</w:t>
+      </w:r>
+    </w:p>
+    <w:p>
+      <w:pPr>
+        <w:pStyle w:val="a3"/>
+        <w:numPr>
+          <w:ilvl w:val="0"/>
+          <w:numId w:val="1"/>
+        </w:numPr>
+        <w:spacing w:after="0" w:line="276" w:lineRule="auto"/>
+        <w:ind w:leftChars="0"/>
+      </w:pPr>
+      <w:r>
+        <w:rPr>
+          <w:rFonts w:hint="eastAsia"/>
+        </w:rPr>
+        <w:t xml:space="preserve">위에서 </w:t>
+      </w:r>
+      <w:r>
+        <w:t>A</w:t>
+      </w:r>
+      <w:r>
+        <w:rPr>
+          <w:rFonts w:hint="eastAsia"/>
+        </w:rPr>
+        <w:t xml:space="preserve">가 </w:t>
+      </w:r>
+      <w:r>
+        <w:t>RNN</w:t>
+      </w:r>
+      <w:r>
+        <w:rPr>
+          <w:rFonts w:hint="eastAsia"/>
+        </w:rPr>
+        <w:t xml:space="preserve">에 해당하는 </w:t>
+      </w:r>
+      <w:r>
+        <w:t>NN</w:t>
+      </w:r>
+      <w:r>
+        <w:rPr>
+          <w:rFonts w:hint="eastAsia"/>
+        </w:rPr>
+        <w:t>이다.</w:t>
+      </w:r>
+    </w:p>
+    <w:p>
+      <w:pPr>
+        <w:pStyle w:val="a3"/>
+        <w:numPr>
+          <w:ilvl w:val="0"/>
+          <w:numId w:val="1"/>
+        </w:numPr>
+        <w:spacing w:after="0" w:line="276" w:lineRule="auto"/>
+        <w:ind w:leftChars="0"/>
+      </w:pPr>
+      <m:oMath>
+        <m:sSub>
+          <m:sSubPr>
+            <m:ctrlPr>
+              <w:rPr>
+                <w:rFonts w:ascii="Cambria Math" w:hAnsi="Cambria Math"/>
+                <w:i/>
+              </w:rPr>
+            </m:ctrlPr>
+          </m:sSubPr>
+          <m:e>
+            <m:r>
+              <w:rPr>
+                <w:rFonts w:ascii="Cambria Math" w:hAnsi="Cambria Math"/>
+              </w:rPr>
+              <m:t>h</m:t>
+            </m:r>
+          </m:e>
+          <m:sub>
+            <m:r>
+              <w:rPr>
+                <w:rFonts w:ascii="Cambria Math" w:hAnsi="Cambria Math"/>
+              </w:rPr>
+              <m:t>t</m:t>
+            </m:r>
+          </m:sub>
+        </m:sSub>
+        <m:r>
+          <w:rPr>
+            <w:rFonts w:ascii="Cambria Math" w:hAnsi="Cambria Math"/>
+          </w:rPr>
+          <m:t>=</m:t>
+        </m:r>
+        <m:sSub>
+          <m:sSubPr>
+            <m:ctrlPr>
+              <w:rPr>
+                <w:rFonts w:ascii="Cambria Math" w:hAnsi="Cambria Math"/>
+                <w:i/>
+              </w:rPr>
+            </m:ctrlPr>
+          </m:sSubPr>
+          <m:e>
+            <m:r>
+              <w:rPr>
+                <w:rFonts w:ascii="Cambria Math" w:hAnsi="Cambria Math"/>
+              </w:rPr>
+              <m:t>f</m:t>
+            </m:r>
+          </m:e>
+          <m:sub>
+            <m:r>
+              <w:rPr>
+                <w:rFonts w:ascii="Cambria Math" w:hAnsi="Cambria Math"/>
+              </w:rPr>
+              <m:t>W</m:t>
+            </m:r>
+          </m:sub>
+        </m:sSub>
+        <m:d>
+          <m:dPr>
+            <m:ctrlPr>
+              <w:rPr>
+                <w:rFonts w:ascii="Cambria Math" w:hAnsi="Cambria Math"/>
+                <w:i/>
+              </w:rPr>
+            </m:ctrlPr>
+          </m:dPr>
+          <m:e>
+            <m:sSub>
+              <m:sSubPr>
+                <m:ctrlPr>
+                  <w:rPr>
+                    <w:rFonts w:ascii="Cambria Math" w:hAnsi="Cambria Math"/>
+                    <w:i/>
+                  </w:rPr>
+                </m:ctrlPr>
+              </m:sSubPr>
+              <m:e>
+                <m:r>
+                  <w:rPr>
+                    <w:rFonts w:ascii="Cambria Math" w:hAnsi="Cambria Math"/>
+                  </w:rPr>
+                  <m:t>h</m:t>
+                </m:r>
+              </m:e>
+              <m:sub>
+                <m:r>
+                  <w:rPr>
+                    <w:rFonts w:ascii="Cambria Math" w:hAnsi="Cambria Math"/>
+                  </w:rPr>
+                  <m:t>t-1</m:t>
+                </m:r>
+              </m:sub>
+            </m:sSub>
+            <m:r>
+              <w:rPr>
+                <w:rFonts w:ascii="Cambria Math" w:hAnsi="Cambria Math"/>
+              </w:rPr>
+              <m:t>,</m:t>
+            </m:r>
+            <m:sSub>
+              <m:sSubPr>
+                <m:ctrlPr>
+                  <w:rPr>
+                    <w:rFonts w:ascii="Cambria Math" w:hAnsi="Cambria Math"/>
+                    <w:i/>
+                  </w:rPr>
+                </m:ctrlPr>
+              </m:sSubPr>
+              <m:e>
+                <m:r>
+                  <w:rPr>
+                    <w:rFonts w:ascii="Cambria Math" w:hAnsi="Cambria Math"/>
+                  </w:rPr>
+                  <m:t>x</m:t>
+                </m:r>
+              </m:e>
+              <m:sub>
+                <m:r>
+                  <w:rPr>
+                    <w:rFonts w:ascii="Cambria Math" w:hAnsi="Cambria Math"/>
+                  </w:rPr>
+                  <m:t>t</m:t>
+                </m:r>
+              </m:sub>
+            </m:sSub>
+          </m:e>
+        </m:d>
+        <m:r>
+          <w:rPr>
+            <w:rFonts w:ascii="Cambria Math" w:hAnsi="Cambria Math"/>
+          </w:rPr>
+          <m:t xml:space="preserve">,  </m:t>
+        </m:r>
+        <m:sSub>
+          <m:sSubPr>
+            <m:ctrlPr>
+              <w:rPr>
+                <w:rFonts w:ascii="Cambria Math" w:hAnsi="Cambria Math"/>
+                <w:i/>
+              </w:rPr>
+            </m:ctrlPr>
+          </m:sSubPr>
+          <m:e>
+            <m:r>
+              <w:rPr>
+                <w:rFonts w:ascii="Cambria Math" w:hAnsi="Cambria Math"/>
+              </w:rPr>
+              <m:t>h</m:t>
+            </m:r>
+          </m:e>
+          <m:sub>
+            <m:r>
+              <w:rPr>
+                <w:rFonts w:ascii="Cambria Math" w:hAnsi="Cambria Math"/>
+              </w:rPr>
+              <m:t>t</m:t>
+            </m:r>
+          </m:sub>
+        </m:sSub>
+        <m:r>
+          <w:rPr>
+            <w:rFonts w:ascii="Cambria Math" w:hAnsi="Cambria Math"/>
+          </w:rPr>
+          <m:t xml:space="preserve">:new state </m:t>
+        </m:r>
+        <m:d>
+          <m:dPr>
+            <m:begChr m:val="|"/>
+            <m:endChr m:val="|"/>
+            <m:ctrlPr>
+              <w:rPr>
+                <w:rFonts w:ascii="Cambria Math" w:hAnsi="Cambria Math"/>
+                <w:i/>
+              </w:rPr>
+            </m:ctrlPr>
+          </m:dPr>
+          <m:e>
+            <m:r>
+              <w:rPr>
+                <w:rFonts w:ascii="Cambria Math" w:hAnsi="Cambria Math"/>
+              </w:rPr>
+              <m:t xml:space="preserve"> </m:t>
+            </m:r>
+            <m:sSub>
+              <m:sSubPr>
+                <m:ctrlPr>
+                  <w:rPr>
+                    <w:rFonts w:ascii="Cambria Math" w:hAnsi="Cambria Math"/>
+                    <w:i/>
+                  </w:rPr>
+                </m:ctrlPr>
+              </m:sSubPr>
+              <m:e>
+                <m:r>
+                  <w:rPr>
+                    <w:rFonts w:ascii="Cambria Math" w:hAnsi="Cambria Math"/>
+                  </w:rPr>
+                  <m:t>h</m:t>
+                </m:r>
+              </m:e>
+              <m:sub>
+                <m:r>
+                  <w:rPr>
+                    <w:rFonts w:ascii="Cambria Math" w:hAnsi="Cambria Math"/>
+                  </w:rPr>
+                  <m:t>t-1</m:t>
+                </m:r>
+              </m:sub>
+            </m:sSub>
+            <m:r>
+              <w:rPr>
+                <w:rFonts w:ascii="Cambria Math" w:hAnsi="Cambria Math"/>
+              </w:rPr>
+              <m:t xml:space="preserve">:old state </m:t>
+            </m:r>
+          </m:e>
+        </m:d>
+        <m:r>
+          <w:rPr>
+            <w:rFonts w:ascii="Cambria Math" w:hAnsi="Cambria Math"/>
+          </w:rPr>
+          <m:t xml:space="preserve"> </m:t>
+        </m:r>
+        <m:sSub>
+          <m:sSubPr>
+            <m:ctrlPr>
+              <w:rPr>
+                <w:rFonts w:ascii="Cambria Math" w:hAnsi="Cambria Math"/>
+                <w:i/>
+              </w:rPr>
+            </m:ctrlPr>
+          </m:sSubPr>
+          <m:e>
+            <m:r>
+              <w:rPr>
+                <w:rFonts w:ascii="Cambria Math" w:hAnsi="Cambria Math"/>
+              </w:rPr>
+              <m:t>f</m:t>
+            </m:r>
+          </m:e>
+          <m:sub>
+            <m:r>
+              <w:rPr>
+                <w:rFonts w:ascii="Cambria Math" w:hAnsi="Cambria Math"/>
+              </w:rPr>
+              <m:t>W</m:t>
+            </m:r>
+          </m:sub>
+        </m:sSub>
+        <m:r>
+          <w:rPr>
+            <w:rFonts w:ascii="Cambria Math" w:hAnsi="Cambria Math"/>
+          </w:rPr>
+          <m:t xml:space="preserve">:some function with parameters W | </m:t>
+        </m:r>
+        <m:sSub>
+          <m:sSubPr>
+            <m:ctrlPr>
+              <w:rPr>
+                <w:rFonts w:ascii="Cambria Math" w:hAnsi="Cambria Math"/>
+                <w:i/>
+              </w:rPr>
+            </m:ctrlPr>
+          </m:sSubPr>
+          <m:e>
+            <m:r>
+              <w:rPr>
+                <w:rFonts w:ascii="Cambria Math" w:hAnsi="Cambria Math"/>
+              </w:rPr>
+              <m:t>x</m:t>
+            </m:r>
+          </m:e>
+          <m:sub>
+            <m:r>
+              <w:rPr>
+                <w:rFonts w:ascii="Cambria Math" w:hAnsi="Cambria Math"/>
+              </w:rPr>
+              <m:t>t</m:t>
+            </m:r>
+          </m:sub>
+        </m:sSub>
+        <m:r>
+          <w:rPr>
+            <w:rFonts w:ascii="Cambria Math" w:hAnsi="Cambria Math"/>
+          </w:rPr>
+          <m:t>:input vector</m:t>
+        </m:r>
+      </m:oMath>
+    </w:p>
+    <w:p>
+      <w:pPr>
+        <w:pStyle w:val="a3"/>
+        <w:numPr>
+          <w:ilvl w:val="0"/>
+          <w:numId w:val="1"/>
+        </w:numPr>
+        <w:spacing w:after="0" w:line="276" w:lineRule="auto"/>
+        <w:ind w:leftChars="0"/>
+      </w:pPr>
+      <w:r>
+        <w:t xml:space="preserve">같은 </w:t>
+      </w:r>
+      <w:r>
+        <w:rPr>
+          <w:rFonts w:hint="eastAsia"/>
+        </w:rPr>
+        <w:t xml:space="preserve">함수와 </w:t>
+      </w:r>
+      <w:r>
+        <w:t>parameter</w:t>
+      </w:r>
+      <w:r>
+        <w:rPr>
+          <w:rFonts w:hint="eastAsia"/>
+        </w:rPr>
+        <w:t>가 매번 반복되어 쓰인다.</w:t>
+      </w:r>
+      <w:r>
+        <w:t xml:space="preserve"> </w:t>
+      </w:r>
+      <w:r>
+        <w:rPr>
+          <w:rFonts w:hint="eastAsia"/>
+        </w:rPr>
+        <w:t>같은 값을 반복해 사용한다.</w:t>
+      </w:r>
+    </w:p>
+    <w:p>
+      <w:pPr>
+        <w:pStyle w:val="a3"/>
+        <w:numPr>
+          <w:ilvl w:val="0"/>
+          <w:numId w:val="1"/>
+        </w:numPr>
+        <w:spacing w:after="0" w:line="276" w:lineRule="auto"/>
+        <w:ind w:leftChars="0"/>
+      </w:pPr>
+      <w:r>
+        <w:rPr>
+          <w:rFonts w:hint="eastAsia"/>
+        </w:rPr>
+        <w:t>다음과 같은 예시를 생각</w:t>
+      </w:r>
+      <w:r>
+        <w:t xml:space="preserve">할 </w:t>
+      </w:r>
+      <w:r>
+        <w:rPr>
+          <w:rFonts w:hint="eastAsia"/>
+        </w:rPr>
+        <w:t>수 있다.</w:t>
+      </w:r>
+    </w:p>
+    <w:p>
+      <w:pPr>
+        <w:pStyle w:val="a3"/>
+        <w:numPr>
+          <w:ilvl w:val="1"/>
+          <w:numId w:val="1"/>
+        </w:numPr>
+        <w:spacing w:after="0" w:line="276" w:lineRule="auto"/>
+        <w:ind w:leftChars="0"/>
+      </w:pPr>
+      <m:oMath>
+        <m:sSub>
+          <m:sSubPr>
+            <m:ctrlPr>
+              <w:rPr>
+                <w:rFonts w:ascii="Cambria Math" w:hAnsi="Cambria Math"/>
+                <w:i/>
+              </w:rPr>
+            </m:ctrlPr>
+          </m:sSubPr>
+          <m:e>
+            <m:r>
+              <w:rPr>
+                <w:rFonts w:ascii="Cambria Math" w:hAnsi="Cambria Math"/>
+              </w:rPr>
+              <m:t>h</m:t>
+            </m:r>
+          </m:e>
+          <m:sub>
+            <m:r>
+              <w:rPr>
+                <w:rFonts w:ascii="Cambria Math" w:hAnsi="Cambria Math"/>
+              </w:rPr>
+              <m:t>t</m:t>
+            </m:r>
+          </m:sub>
+        </m:sSub>
+        <m:r>
+          <w:rPr>
+            <w:rFonts w:ascii="Cambria Math" w:hAnsi="Cambria Math"/>
+          </w:rPr>
+          <m:t>=</m:t>
+        </m:r>
+        <m:sSub>
+          <m:sSubPr>
+            <m:ctrlPr>
+              <w:rPr>
+                <w:rFonts w:ascii="Cambria Math" w:hAnsi="Cambria Math"/>
+                <w:i/>
+              </w:rPr>
+            </m:ctrlPr>
+          </m:sSubPr>
+          <m:e>
+            <m:r>
+              <w:rPr>
+                <w:rFonts w:ascii="Cambria Math" w:hAnsi="Cambria Math"/>
+              </w:rPr>
+              <m:t>f</m:t>
+            </m:r>
+          </m:e>
+          <m:sub>
+            <m:r>
+              <w:rPr>
+                <w:rFonts w:ascii="Cambria Math" w:hAnsi="Cambria Math"/>
+              </w:rPr>
+              <m:t>W</m:t>
+            </m:r>
+          </m:sub>
+        </m:sSub>
+        <m:d>
+          <m:dPr>
+            <m:ctrlPr>
+              <w:rPr>
+                <w:rFonts w:ascii="Cambria Math" w:hAnsi="Cambria Math"/>
+                <w:i/>
+              </w:rPr>
+            </m:ctrlPr>
+          </m:dPr>
+          <m:e>
+            <m:sSub>
+              <m:sSubPr>
+                <m:ctrlPr>
+                  <w:rPr>
+                    <w:rFonts w:ascii="Cambria Math" w:hAnsi="Cambria Math"/>
+                    <w:i/>
+                  </w:rPr>
+                </m:ctrlPr>
+              </m:sSubPr>
+              <m:e>
+                <m:r>
+                  <w:rPr>
+                    <w:rFonts w:ascii="Cambria Math" w:hAnsi="Cambria Math"/>
+                  </w:rPr>
+                  <m:t>h</m:t>
+                </m:r>
+              </m:e>
+              <m:sub>
+                <m:r>
+                  <w:rPr>
+                    <w:rFonts w:ascii="Cambria Math" w:hAnsi="Cambria Math"/>
+                  </w:rPr>
+                  <m:t>t-1</m:t>
+                </m:r>
+              </m:sub>
+            </m:sSub>
+            <m:r>
+              <w:rPr>
+                <w:rFonts w:ascii="Cambria Math" w:hAnsi="Cambria Math"/>
+              </w:rPr>
+              <m:t>,</m:t>
+            </m:r>
+            <m:sSub>
+              <m:sSubPr>
+                <m:ctrlPr>
+                  <w:rPr>
+                    <w:rFonts w:ascii="Cambria Math" w:hAnsi="Cambria Math"/>
+                    <w:i/>
+                  </w:rPr>
+                </m:ctrlPr>
+              </m:sSubPr>
+              <m:e>
+                <m:r>
+                  <w:rPr>
+                    <w:rFonts w:ascii="Cambria Math" w:hAnsi="Cambria Math"/>
+                  </w:rPr>
+                  <m:t>x</m:t>
+                </m:r>
+              </m:e>
+              <m:sub>
+                <m:r>
+                  <w:rPr>
+                    <w:rFonts w:ascii="Cambria Math" w:hAnsi="Cambria Math"/>
+                  </w:rPr>
+                  <m:t>t</m:t>
+                </m:r>
+              </m:sub>
+            </m:sSub>
+          </m:e>
+        </m:d>
+        <m:r>
+          <w:rPr>
+            <w:rFonts w:ascii="Cambria Math" w:hAnsi="Cambria Math"/>
+          </w:rPr>
+          <m:t>=</m:t>
+        </m:r>
+        <m:func>
+          <m:funcPr>
+            <m:ctrlPr>
+              <w:rPr>
+                <w:rFonts w:ascii="Cambria Math" w:hAnsi="Cambria Math"/>
+              </w:rPr>
+            </m:ctrlPr>
+          </m:funcPr>
+          <m:fName>
+            <m:r>
+              <m:rPr>
+                <m:sty m:val="p"/>
+              </m:rPr>
+              <w:rPr>
+                <w:rFonts w:ascii="Cambria Math" w:hAnsi="Cambria Math"/>
+              </w:rPr>
+              <m:t>tanh</m:t>
+            </m:r>
+          </m:fName>
+          <m:e>
+            <m:d>
+              <m:dPr>
+                <m:ctrlPr>
+                  <w:rPr>
+                    <w:rFonts w:ascii="Cambria Math" w:hAnsi="Cambria Math"/>
+                    <w:i/>
+                  </w:rPr>
+                </m:ctrlPr>
+              </m:dPr>
+              <m:e>
+                <m:sSub>
+                  <m:sSubPr>
+                    <m:ctrlPr>
+                      <w:rPr>
+                        <w:rFonts w:ascii="Cambria Math" w:hAnsi="Cambria Math"/>
+                        <w:i/>
+                      </w:rPr>
+                    </m:ctrlPr>
+                  </m:sSubPr>
+                  <m:e>
+                    <m:r>
+                      <w:rPr>
+                        <w:rFonts w:ascii="Cambria Math" w:hAnsi="Cambria Math"/>
+                      </w:rPr>
+                      <m:t>W</m:t>
+                    </m:r>
+                  </m:e>
+                  <m:sub>
+                    <m:r>
+                      <w:rPr>
+                        <w:rFonts w:ascii="Cambria Math" w:hAnsi="Cambria Math"/>
+                      </w:rPr>
+                      <m:t>hh</m:t>
+                    </m:r>
+                  </m:sub>
+                </m:sSub>
+                <m:sSub>
+                  <m:sSubPr>
+                    <m:ctrlPr>
+                      <w:rPr>
+                        <w:rFonts w:ascii="Cambria Math" w:hAnsi="Cambria Math"/>
+                        <w:i/>
+                      </w:rPr>
+                    </m:ctrlPr>
+                  </m:sSubPr>
+                  <m:e>
+                    <m:r>
+                      <w:rPr>
+                        <w:rFonts w:ascii="Cambria Math" w:hAnsi="Cambria Math"/>
+                      </w:rPr>
+                      <m:t>h</m:t>
+                    </m:r>
+                  </m:e>
+                  <m:sub>
+                    <m:r>
+                      <w:rPr>
+                        <w:rFonts w:ascii="Cambria Math" w:hAnsi="Cambria Math"/>
+                      </w:rPr>
+                      <m:t>t-1</m:t>
+                    </m:r>
+                  </m:sub>
+                </m:sSub>
+                <m:r>
+                  <w:rPr>
+                    <w:rFonts w:ascii="Cambria Math" w:hAnsi="Cambria Math"/>
+                  </w:rPr>
+                  <m:t>+</m:t>
+                </m:r>
+                <m:sSub>
+                  <m:sSubPr>
+                    <m:ctrlPr>
+                      <w:rPr>
+                        <w:rFonts w:ascii="Cambria Math" w:hAnsi="Cambria Math"/>
+                        <w:i/>
+                      </w:rPr>
+                    </m:ctrlPr>
+                  </m:sSubPr>
+                  <m:e>
+                    <m:r>
+                      <w:rPr>
+                        <w:rFonts w:ascii="Cambria Math" w:hAnsi="Cambria Math"/>
+                      </w:rPr>
+                      <m:t>W</m:t>
+                    </m:r>
+                  </m:e>
+                  <m:sub>
+                    <m:r>
+                      <w:rPr>
+                        <w:rFonts w:ascii="Cambria Math" w:hAnsi="Cambria Math"/>
+                      </w:rPr>
+                      <m:t>xh</m:t>
+                    </m:r>
+                  </m:sub>
+                </m:sSub>
+                <m:sSub>
+                  <m:sSubPr>
+                    <m:ctrlPr>
+                      <w:rPr>
+                        <w:rFonts w:ascii="Cambria Math" w:hAnsi="Cambria Math"/>
+                        <w:i/>
+                      </w:rPr>
+                    </m:ctrlPr>
+                  </m:sSubPr>
+                  <m:e>
+                    <m:r>
+                      <w:rPr>
+                        <w:rFonts w:ascii="Cambria Math" w:hAnsi="Cambria Math"/>
+                      </w:rPr>
+                      <m:t>x</m:t>
+                    </m:r>
+                  </m:e>
+                  <m:sub>
+                    <m:r>
+                      <w:rPr>
+                        <w:rFonts w:ascii="Cambria Math" w:hAnsi="Cambria Math"/>
+                      </w:rPr>
+                      <m:t>t</m:t>
+                    </m:r>
+                  </m:sub>
+                </m:sSub>
+              </m:e>
+            </m:d>
+          </m:e>
+        </m:func>
+        <m:r>
+          <w:rPr>
+            <w:rFonts w:ascii="Cambria Math" w:hAnsi="Cambria Math"/>
+          </w:rPr>
+          <m:t xml:space="preserve">,  </m:t>
+        </m:r>
+        <m:sSub>
+          <m:sSubPr>
+            <m:ctrlPr>
+              <w:rPr>
+                <w:rFonts w:ascii="Cambria Math" w:hAnsi="Cambria Math"/>
+                <w:i/>
+              </w:rPr>
+            </m:ctrlPr>
+          </m:sSubPr>
+          <m:e>
+            <m:r>
+              <w:rPr>
+                <w:rFonts w:ascii="Cambria Math" w:hAnsi="Cambria Math"/>
+              </w:rPr>
+              <m:t>y</m:t>
+            </m:r>
+          </m:e>
+          <m:sub>
+            <m:r>
+              <w:rPr>
+                <w:rFonts w:ascii="Cambria Math" w:hAnsi="Cambria Math"/>
+              </w:rPr>
+              <m:t>t</m:t>
+            </m:r>
+          </m:sub>
+        </m:sSub>
+        <m:r>
+          <w:rPr>
+            <w:rFonts w:ascii="Cambria Math" w:hAnsi="Cambria Math"/>
+          </w:rPr>
+          <m:t>=</m:t>
+        </m:r>
+        <m:sSub>
+          <m:sSubPr>
+            <m:ctrlPr>
+              <w:rPr>
+                <w:rFonts w:ascii="Cambria Math" w:hAnsi="Cambria Math"/>
+                <w:i/>
+              </w:rPr>
+            </m:ctrlPr>
+          </m:sSubPr>
+          <m:e>
+            <m:r>
+              <w:rPr>
+                <w:rFonts w:ascii="Cambria Math" w:hAnsi="Cambria Math"/>
+              </w:rPr>
+              <m:t>W</m:t>
+            </m:r>
+          </m:e>
+          <m:sub>
+            <m:r>
+              <w:rPr>
+                <w:rFonts w:ascii="Cambria Math" w:hAnsi="Cambria Math"/>
+              </w:rPr>
+              <m:t>yh</m:t>
+            </m:r>
+          </m:sub>
+        </m:sSub>
+        <m:sSub>
+          <m:sSubPr>
+            <m:ctrlPr>
+              <w:rPr>
+                <w:rFonts w:ascii="Cambria Math" w:hAnsi="Cambria Math"/>
+                <w:i/>
+              </w:rPr>
+            </m:ctrlPr>
+          </m:sSubPr>
+          <m:e>
+            <m:r>
+              <w:rPr>
+                <w:rFonts w:ascii="Cambria Math" w:hAnsi="Cambria Math"/>
+              </w:rPr>
+              <m:t>h</m:t>
+            </m:r>
+          </m:e>
+          <m:sub>
+            <m:r>
+              <w:rPr>
+                <w:rFonts w:ascii="Cambria Math" w:hAnsi="Cambria Math"/>
+              </w:rPr>
+              <m:t>t</m:t>
+            </m:r>
+          </m:sub>
+        </m:sSub>
+      </m:oMath>
+    </w:p>
+    <w:p>
+      <w:pPr>
+        <w:pStyle w:val="a3"/>
+        <w:numPr>
+          <w:ilvl w:val="1"/>
+          <w:numId w:val="1"/>
+        </w:numPr>
+        <w:spacing w:after="0" w:line="276" w:lineRule="auto"/>
+        <w:ind w:leftChars="0"/>
+      </w:pPr>
+      <w:r>
+        <w:t>Single hidden vector h</w:t>
+      </w:r>
+    </w:p>
+    <w:p>
+      <w:pPr>
+        <w:spacing w:after="0" w:line="276" w:lineRule="auto"/>
+      </w:pPr>
+      <w:r>
+        <w:drawing>
+          <wp:anchor distT="0" distB="0" distL="114300" distR="114300" simplePos="0" relativeHeight="251661312" behindDoc="0" locked="0" layoutInCell="1" allowOverlap="1" wp14:anchorId="5139F477" wp14:editId="1629C1CA">
+            <wp:simplePos x="0" y="0"/>
+            <wp:positionH relativeFrom="column">
+              <wp:posOffset>3825240</wp:posOffset>
+            </wp:positionH>
+            <wp:positionV relativeFrom="paragraph">
+              <wp:posOffset>10795</wp:posOffset>
+            </wp:positionV>
+            <wp:extent cx="2133600" cy="1816245"/>
+            <wp:effectExtent l="0" t="0" r="0" b="0"/>
+            <wp:wrapSquare wrapText="bothSides"/>
+            <wp:docPr id="35" name="그림 35"/>
+            <wp:cNvGraphicFramePr>
+              <a:graphicFrameLocks xmlns:a="http://schemas.openxmlformats.org/drawingml/2006/main" noChangeAspect="1"/>
+            </wp:cNvGraphicFramePr>
+            <a:graphic xmlns:a="http://schemas.openxmlformats.org/drawingml/2006/main">
+              <a:graphicData uri="http://schemas.openxmlformats.org/drawingml/2006/picture">
+                <pic:pic xmlns:pic="http://schemas.openxmlformats.org/drawingml/2006/picture">
+                  <pic:nvPicPr>
+                    <pic:cNvPr id="1" name=""/>
+                    <pic:cNvPicPr/>
+                  </pic:nvPicPr>
+                  <pic:blipFill>
+                    <a:blip r:embed="rId41">
+                      <a:extLst>
+                        <a:ext uri="{28A0092B-C50C-407E-A947-70E740481C1C}">
+                          <a14:useLocalDpi xmlns:a14="http://schemas.microsoft.com/office/drawing/2010/main" val="0"/>
+                        </a:ext>
+                      </a:extLst>
+                    </a:blip>
+                    <a:stretch>
+                      <a:fillRect/>
+                    </a:stretch>
+                  </pic:blipFill>
+                  <pic:spPr>
+                    <a:xfrm>
+                      <a:off x="0" y="0"/>
+                      <a:ext cx="2133600" cy="1816245"/>
+                    </a:xfrm>
+                    <a:prstGeom prst="rect">
+                      <a:avLst/>
+                    </a:prstGeom>
+                  </pic:spPr>
+                </pic:pic>
+              </a:graphicData>
+            </a:graphic>
+            <wp14:sizeRelH relativeFrom="page">
+              <wp14:pctWidth>0</wp14:pctWidth>
+            </wp14:sizeRelH>
+            <wp14:sizeRelV relativeFrom="page">
+              <wp14:pctHeight>0</wp14:pctHeight>
+            </wp14:sizeRelV>
+          </wp:anchor>
+        </w:drawing>
+      </w:r>
+      <w:r>
+        <w:t>Character-level language model example</w:t>
+      </w:r>
+    </w:p>
+    <w:p>
+      <w:pPr>
+        <w:pStyle w:val="a3"/>
+        <w:numPr>
+          <w:ilvl w:val="0"/>
+          <w:numId w:val="1"/>
+        </w:numPr>
+        <w:spacing w:after="0" w:line="276" w:lineRule="auto"/>
+        <w:ind w:leftChars="0"/>
+      </w:pPr>
+      <w:r>
+        <w:t>Vocabulary: [</w:t>
+      </w:r>
+      <w:proofErr w:type="spellStart"/>
+      <w:r>
+        <w:t>h,e,l,o</w:t>
+      </w:r>
+      <w:proofErr w:type="spellEnd"/>
+      <w:r>
+        <w:t>], example training sequence: hello</w:t>
+      </w:r>
+    </w:p>
+    <w:p>
+      <w:pPr>
+        <w:pStyle w:val="a3"/>
+        <w:numPr>
+          <w:ilvl w:val="0"/>
+          <w:numId w:val="1"/>
+        </w:numPr>
+        <w:spacing w:after="0" w:line="276" w:lineRule="auto"/>
+        <w:ind w:leftChars="0"/>
+      </w:pPr>
+      <w:r>
+        <w:t xml:space="preserve">첫 </w:t>
+      </w:r>
+      <w:r>
+        <w:rPr>
+          <w:rFonts w:hint="eastAsia"/>
+        </w:rPr>
+        <w:t xml:space="preserve">단어를 넣으면 </w:t>
+      </w:r>
+      <w:r>
+        <w:t>hello</w:t>
+      </w:r>
+      <w:r>
+        <w:rPr>
+          <w:rFonts w:hint="eastAsia"/>
+        </w:rPr>
+        <w:t>에서 다음 글자를 반환하는 모델을 만들고 싶다.</w:t>
+      </w:r>
+    </w:p>
+    <w:p>
+      <w:pPr>
+        <w:pStyle w:val="a3"/>
+        <w:numPr>
+          <w:ilvl w:val="1"/>
+          <w:numId w:val="1"/>
+        </w:numPr>
+        <w:spacing w:after="0" w:line="276" w:lineRule="auto"/>
+        <w:ind w:leftChars="0"/>
+      </w:pPr>
+      <w:r>
+        <w:rPr>
+          <w:rFonts w:hint="eastAsia"/>
+        </w:rPr>
+        <w:t xml:space="preserve">가령 </w:t>
+      </w:r>
+      <w:r>
+        <w:t>h</w:t>
+      </w:r>
+      <w:r>
+        <w:rPr>
+          <w:rFonts w:hint="eastAsia"/>
+        </w:rPr>
+        <w:t>를 넣으면 e</w:t>
+      </w:r>
+      <w:r>
+        <w:t>, e</w:t>
+      </w:r>
+      <w:r>
+        <w:rPr>
+          <w:rFonts w:hint="eastAsia"/>
+        </w:rPr>
+        <w:t xml:space="preserve">를 넣으면 </w:t>
+      </w:r>
+      <w:r>
+        <w:t xml:space="preserve">l, </w:t>
+      </w:r>
+      <w:r>
+        <w:rPr>
+          <w:rFonts w:hint="eastAsia"/>
+        </w:rPr>
+        <w:t>그 다음은 l</w:t>
+      </w:r>
+      <w:r>
+        <w:t>, l</w:t>
+      </w:r>
+      <w:r>
+        <w:rPr>
+          <w:rFonts w:hint="eastAsia"/>
+        </w:rPr>
+        <w:t xml:space="preserve">을 순서대로 넣어 </w:t>
+      </w:r>
+      <w:r>
+        <w:t>l, o</w:t>
+      </w:r>
+      <w:r>
+        <w:rPr>
+          <w:rFonts w:hint="eastAsia"/>
+        </w:rPr>
+        <w:t>를 받고 싶다.</w:t>
+      </w:r>
+    </w:p>
+    <w:p>
+      <w:pPr>
+        <w:pStyle w:val="a3"/>
+        <w:spacing w:after="0" w:line="276" w:lineRule="auto"/>
+        <w:ind w:leftChars="0" w:left="760"/>
+      </w:pPr>
+    </w:p>
+    <w:p>
+      <w:pPr>
+        <w:pStyle w:val="a3"/>
+        <w:numPr>
+          <w:ilvl w:val="0"/>
+          <w:numId w:val="1"/>
+        </w:numPr>
+        <w:spacing w:after="0" w:line="276" w:lineRule="auto"/>
+        <w:ind w:leftChars="0"/>
+        <w:rPr>
+          <w:rFonts w:hint="eastAsia"/>
+        </w:rPr>
+      </w:pPr>
+      <w:r>
+        <w:t xml:space="preserve">각 </w:t>
+      </w:r>
+      <w:r>
+        <w:rPr>
+          <w:rFonts w:hint="eastAsia"/>
+        </w:rPr>
+        <w:t>알파벳은 one-</w:t>
+      </w:r>
+      <w:r>
+        <w:t>hot</w:t>
+      </w:r>
+      <w:r>
+        <w:rPr>
+          <w:rFonts w:hint="eastAsia"/>
+        </w:rPr>
+        <w:t>으로 변환해 입력이</w:t>
+      </w:r>
+      <w:r>
+        <w:t xml:space="preserve"> </w:t>
+      </w:r>
+      <w:r>
+        <w:rPr>
+          <w:rFonts w:hint="eastAsia"/>
+        </w:rPr>
+        <w:t>가능하다.</w:t>
+      </w:r>
+    </w:p>
+    <w:p>
+      <w:pPr>
+        <w:pStyle w:val="a3"/>
+        <w:numPr>
+          <w:ilvl w:val="0"/>
+          <w:numId w:val="1"/>
+        </w:numPr>
+        <w:spacing w:after="0" w:line="276" w:lineRule="auto"/>
+        <w:ind w:leftChars="0"/>
+      </w:pPr>
+      <w:r>
+        <w:rPr>
+          <w:rFonts w:hint="eastAsia"/>
+        </w:rPr>
+        <w:t xml:space="preserve">그렇다면 </w:t>
+      </w:r>
+      <w:r>
+        <w:t>h</w:t>
+      </w:r>
+      <w:r>
+        <w:rPr>
+          <w:vertAlign w:val="subscript"/>
+        </w:rPr>
+        <w:t>0</w:t>
+      </w:r>
+      <w:r>
+        <w:t xml:space="preserve">의 </w:t>
+      </w:r>
+      <w:r>
+        <w:rPr>
+          <w:rFonts w:hint="eastAsia"/>
+        </w:rPr>
+        <w:t>경우는 어떻게 초기값을 줘야 할까?</w:t>
+      </w:r>
+      <w:r>
+        <w:t xml:space="preserve"> </w:t>
+      </w:r>
+      <w:r>
+        <w:rPr>
+          <w:rFonts w:hint="eastAsia"/>
+        </w:rPr>
+        <w:t xml:space="preserve">먼저 </w:t>
+      </w:r>
+      <w:r>
+        <w:t>0</w:t>
+      </w:r>
+      <w:r>
+        <w:rPr>
+          <w:rFonts w:hint="eastAsia"/>
+        </w:rPr>
+        <w:t>으로 주면 안 된다.</w:t>
+      </w:r>
+      <w:r>
+        <w:t xml:space="preserve"> </w:t>
+      </w:r>
+      <w:r>
+        <w:rPr>
+          <w:rFonts w:hint="eastAsia"/>
+        </w:rPr>
+        <w:t xml:space="preserve">임의로 </w:t>
+      </w:r>
+      <w:proofErr w:type="spellStart"/>
+      <w:r>
+        <w:t>W_xh</w:t>
+      </w:r>
+      <w:proofErr w:type="spellEnd"/>
+      <w:r>
+        <w:rPr>
+          <w:rFonts w:hint="eastAsia"/>
+        </w:rPr>
+        <w:t>를 곱해서 나온 값을 사용할 수 있다.</w:t>
+      </w:r>
+    </w:p>
+    <w:p>
+      <w:pPr>
+        <w:pStyle w:val="a3"/>
+        <w:numPr>
+          <w:ilvl w:val="0"/>
+          <w:numId w:val="1"/>
+        </w:numPr>
+        <w:spacing w:after="0" w:line="276" w:lineRule="auto"/>
+        <w:ind w:leftChars="0"/>
+      </w:pPr>
+      <w:r>
+        <w:rPr>
+          <w:rFonts w:hint="eastAsia"/>
+        </w:rPr>
+        <w:t>R</w:t>
+      </w:r>
+      <w:r>
+        <w:t>NN</w:t>
+      </w:r>
+      <w:r>
+        <w:rPr>
+          <w:rFonts w:hint="eastAsia"/>
+        </w:rPr>
+        <w:t>은 바로 이전의 상태를 기억한다는 의미로도 생각할 수 있다.</w:t>
+      </w:r>
+    </w:p>
+    <w:p>
+      <w:pPr>
+        <w:spacing w:after="0" w:line="276" w:lineRule="auto"/>
+      </w:pPr>
+      <w:r>
+        <w:rPr>
+          <w:rFonts w:hint="eastAsia"/>
+        </w:rPr>
+        <w:t>R</w:t>
+      </w:r>
+      <w:r>
+        <w:t>NN applications</w:t>
+      </w:r>
+    </w:p>
+    <w:p>
+      <w:pPr>
+        <w:pStyle w:val="a3"/>
+        <w:numPr>
+          <w:ilvl w:val="0"/>
+          <w:numId w:val="1"/>
+        </w:numPr>
+        <w:spacing w:after="0" w:line="276" w:lineRule="auto"/>
+        <w:ind w:leftChars="0"/>
+      </w:pPr>
+      <w:r>
+        <w:t>Language modeling</w:t>
+      </w:r>
+    </w:p>
+    <w:p>
+      <w:pPr>
+        <w:pStyle w:val="a3"/>
+        <w:numPr>
+          <w:ilvl w:val="0"/>
+          <w:numId w:val="1"/>
+        </w:numPr>
+        <w:spacing w:after="0" w:line="276" w:lineRule="auto"/>
+        <w:ind w:leftChars="0"/>
+      </w:pPr>
+      <w:r>
+        <w:t>Speech recognition</w:t>
+      </w:r>
+    </w:p>
+    <w:p>
+      <w:pPr>
+        <w:pStyle w:val="a3"/>
+        <w:numPr>
+          <w:ilvl w:val="0"/>
+          <w:numId w:val="1"/>
+        </w:numPr>
+        <w:spacing w:after="0" w:line="276" w:lineRule="auto"/>
+        <w:ind w:leftChars="0"/>
+      </w:pPr>
+      <w:r>
+        <w:t>Machine translation</w:t>
+      </w:r>
+    </w:p>
+    <w:p>
+      <w:pPr>
+        <w:pStyle w:val="a3"/>
+        <w:numPr>
+          <w:ilvl w:val="0"/>
+          <w:numId w:val="1"/>
+        </w:numPr>
+        <w:spacing w:after="0" w:line="276" w:lineRule="auto"/>
+        <w:ind w:leftChars="0"/>
+      </w:pPr>
+      <w:r>
+        <w:t>Conversation modeling/question answering</w:t>
+      </w:r>
+    </w:p>
+    <w:p>
+      <w:pPr>
+        <w:pStyle w:val="a3"/>
+        <w:numPr>
+          <w:ilvl w:val="0"/>
+          <w:numId w:val="1"/>
+        </w:numPr>
+        <w:spacing w:after="0" w:line="276" w:lineRule="auto"/>
+        <w:ind w:leftChars="0"/>
+      </w:pPr>
+      <w:r>
+        <w:t>Image/video captioning</w:t>
+      </w:r>
+    </w:p>
+    <w:p>
+      <w:pPr>
+        <w:pStyle w:val="a3"/>
+        <w:numPr>
+          <w:ilvl w:val="0"/>
+          <w:numId w:val="1"/>
+        </w:numPr>
+        <w:spacing w:after="0" w:line="276" w:lineRule="auto"/>
+        <w:ind w:leftChars="0"/>
+      </w:pPr>
+      <w:r>
+        <w:t>Image/music/dance generation</w:t>
+      </w:r>
+    </w:p>
+    <w:p>
+      <w:pPr>
+        <w:spacing w:after="0" w:line="276" w:lineRule="auto"/>
+      </w:pPr>
+      <w:r>
+        <w:rPr>
+          <w:rFonts w:hint="eastAsia"/>
+        </w:rPr>
+        <w:lastRenderedPageBreak/>
+        <w:t>F</w:t>
+      </w:r>
+      <w:r>
+        <w:t>lexibility of recurrent networks</w:t>
+      </w:r>
+    </w:p>
+    <w:p>
+      <w:pPr>
+        <w:spacing w:after="0" w:line="276" w:lineRule="auto"/>
+      </w:pPr>
+      <w:r>
+        <w:drawing>
+          <wp:inline distT="0" distB="0" distL="0" distR="0" wp14:anchorId="3B1534F0" wp14:editId="1D745E95">
+            <wp:extent cx="4632960" cy="1435160"/>
+            <wp:effectExtent l="0" t="0" r="0" b="0"/>
+            <wp:docPr id="36" name="그림 36"/>
+            <wp:cNvGraphicFramePr>
+              <a:graphicFrameLocks xmlns:a="http://schemas.openxmlformats.org/drawingml/2006/main" noChangeAspect="1"/>
+            </wp:cNvGraphicFramePr>
+            <a:graphic xmlns:a="http://schemas.openxmlformats.org/drawingml/2006/main">
+              <a:graphicData uri="http://schemas.openxmlformats.org/drawingml/2006/picture">
+                <pic:pic xmlns:pic="http://schemas.openxmlformats.org/drawingml/2006/picture">
+                  <pic:nvPicPr>
+                    <pic:cNvPr id="1" name=""/>
+                    <pic:cNvPicPr/>
+                  </pic:nvPicPr>
+                  <pic:blipFill>
+                    <a:blip r:embed="rId42"/>
+                    <a:stretch>
+                      <a:fillRect/>
+                    </a:stretch>
+                  </pic:blipFill>
+                  <pic:spPr>
+                    <a:xfrm>
+                      <a:off x="0" y="0"/>
+                      <a:ext cx="4646467" cy="1439344"/>
+                    </a:xfrm>
+                    <a:prstGeom prst="rect">
+                      <a:avLst/>
+                    </a:prstGeom>
+                  </pic:spPr>
+                </pic:pic>
+              </a:graphicData>
+            </a:graphic>
+          </wp:inline>
+        </w:drawing>
+      </w:r>
+    </w:p>
+    <w:p>
+      <w:pPr>
+        <w:pStyle w:val="a3"/>
+        <w:numPr>
+          <w:ilvl w:val="0"/>
+          <w:numId w:val="1"/>
+        </w:numPr>
+        <w:spacing w:after="0" w:line="276" w:lineRule="auto"/>
+        <w:ind w:leftChars="0"/>
+      </w:pPr>
+      <w:r>
+        <w:t>One to one: vanilla neural networks</w:t>
+      </w:r>
+    </w:p>
+    <w:p>
+      <w:pPr>
+        <w:pStyle w:val="a3"/>
+        <w:numPr>
+          <w:ilvl w:val="0"/>
+          <w:numId w:val="1"/>
+        </w:numPr>
+        <w:spacing w:after="0" w:line="276" w:lineRule="auto"/>
+        <w:ind w:leftChars="0"/>
+      </w:pPr>
+      <w:r>
+        <w:t>One to many: image captioning / image -&gt; sequence of words</w:t>
+      </w:r>
+    </w:p>
+    <w:p>
+      <w:pPr>
+        <w:pStyle w:val="a3"/>
+        <w:numPr>
+          <w:ilvl w:val="0"/>
+          <w:numId w:val="1"/>
+        </w:numPr>
+        <w:spacing w:after="0" w:line="276" w:lineRule="auto"/>
+        <w:ind w:leftChars="0"/>
+      </w:pPr>
+      <w:r>
+        <w:t>Many to one: sentiment classification / sequence of words -&gt; sentiment</w:t>
+      </w:r>
+    </w:p>
+    <w:p>
+      <w:pPr>
+        <w:pStyle w:val="a3"/>
+        <w:numPr>
+          <w:ilvl w:val="0"/>
+          <w:numId w:val="1"/>
+        </w:numPr>
+        <w:spacing w:after="0" w:line="276" w:lineRule="auto"/>
+        <w:ind w:leftChars="0"/>
+      </w:pPr>
+      <w:r>
+        <w:t>Many to many: machine translation / seq. of words -&gt; seq. of words</w:t>
+      </w:r>
+    </w:p>
+    <w:p>
+      <w:pPr>
+        <w:pStyle w:val="a3"/>
+        <w:numPr>
+          <w:ilvl w:val="0"/>
+          <w:numId w:val="1"/>
+        </w:numPr>
+        <w:spacing w:after="0" w:line="276" w:lineRule="auto"/>
+        <w:ind w:leftChars="0"/>
+      </w:pPr>
+      <w:r>
+        <w:t>Many to many: video classification on frame level</w:t>
+      </w:r>
+    </w:p>
+    <w:p>
+      <w:pPr>
+        <w:pStyle w:val="a3"/>
+        <w:numPr>
+          <w:ilvl w:val="0"/>
+          <w:numId w:val="1"/>
+        </w:numPr>
+        <w:spacing w:after="0" w:line="276" w:lineRule="auto"/>
+        <w:ind w:leftChars="0"/>
+        <w:rPr>
+          <w:rFonts w:hint="eastAsia"/>
+        </w:rPr>
+      </w:pPr>
+      <w:r>
+        <w:t xml:space="preserve">Multi-layer RNN </w:t>
+      </w:r>
+      <w:r>
+        <w:rPr>
+          <w:rFonts w:hint="eastAsia"/>
+        </w:rPr>
+        <w:t>역시 존재한다.</w:t>
+      </w:r>
+      <w:r>
+        <w:t xml:space="preserve"> </w:t>
+      </w:r>
       <w:bookmarkStart w:id="0" w:name="_GoBack"/>
       <w:bookmarkEnd w:id="0"/>
     </w:p>
@@ -25045,7 +26650,6 @@
   <w:style w:type="character" w:default="1" w:styleId="a0">
     <w:name w:val="Default Paragraph Font"/>
     <w:uiPriority w:val="1"/>
-    <w:semiHidden/>
     <w:unhideWhenUsed/>
   </w:style>
   <w:style w:type="table" w:default="1" w:styleId="a1">
@@ -25436,7 +27040,7 @@
 </file>
 
 <file path=customXml/itemProps1.xml><?xml version="1.0" encoding="utf-8"?>
-<ds:datastoreItem xmlns:ds="http://schemas.openxmlformats.org/officeDocument/2006/customXml" ds:itemID="{10E65CCE-446F-4F04-BB08-3EC54A5D33F8}">
+<ds:datastoreItem xmlns:ds="http://schemas.openxmlformats.org/officeDocument/2006/customXml" ds:itemID="{F554F541-4405-47AE-A014-EFE26BDBBC2D}">
   <ds:schemaRefs>
     <ds:schemaRef ds:uri="http://schemas.openxmlformats.org/officeDocument/2006/bibliography"/>
   </ds:schemaRefs>

</xml_diff>